<commit_message>
changed hud component data
</commit_message>
<xml_diff>
--- a/Shared Files/Guides/DesignGuide_GAM200.docx
+++ b/Shared Files/Guides/DesignGuide_GAM200.docx
@@ -65,182 +65,695 @@
           <w:szCs w:val="24"/>
         </w:rPr>
       </w:pPr>
+    </w:p>
+    <w:p>
+      <w:pPr>
+        <w:rPr>
+          <w:b/>
+          <w:sz w:val="56"/>
+          <w:szCs w:val="24"/>
+        </w:rPr>
+      </w:pPr>
+    </w:p>
+    <w:p>
+      <w:pPr>
+        <w:jc w:val="center"/>
+        <w:rPr>
+          <w:b/>
+          <w:sz w:val="56"/>
+          <w:szCs w:val="24"/>
+        </w:rPr>
+      </w:pPr>
+    </w:p>
+    <w:p>
+      <w:pPr>
+        <w:jc w:val="center"/>
+        <w:rPr>
+          <w:b/>
+          <w:sz w:val="56"/>
+          <w:szCs w:val="24"/>
+        </w:rPr>
+      </w:pPr>
+    </w:p>
+    <w:p>
+      <w:pPr>
+        <w:jc w:val="center"/>
+        <w:rPr>
+          <w:b/>
+          <w:sz w:val="56"/>
+          <w:szCs w:val="24"/>
+        </w:rPr>
+      </w:pPr>
+    </w:p>
+    <w:p>
+      <w:pPr>
+        <w:jc w:val="center"/>
+        <w:rPr>
+          <w:b/>
+          <w:sz w:val="56"/>
+          <w:szCs w:val="24"/>
+        </w:rPr>
+      </w:pPr>
+    </w:p>
+    <w:p>
+      <w:pPr>
+        <w:jc w:val="center"/>
+        <w:rPr>
+          <w:b/>
+          <w:sz w:val="56"/>
+          <w:szCs w:val="24"/>
+        </w:rPr>
+      </w:pPr>
+    </w:p>
+    <w:p>
+      <w:pPr>
+        <w:jc w:val="center"/>
+        <w:rPr>
+          <w:b/>
+          <w:sz w:val="56"/>
+          <w:szCs w:val="24"/>
+        </w:rPr>
+      </w:pPr>
+    </w:p>
+    <w:p>
+      <w:pPr>
+        <w:jc w:val="center"/>
+        <w:rPr>
+          <w:b/>
+          <w:sz w:val="56"/>
+          <w:szCs w:val="24"/>
+        </w:rPr>
+      </w:pPr>
+    </w:p>
+    <w:p>
+      <w:pPr>
+        <w:jc w:val="center"/>
+        <w:rPr>
+          <w:b/>
+          <w:sz w:val="56"/>
+          <w:szCs w:val="24"/>
+        </w:rPr>
+      </w:pPr>
+    </w:p>
+    <w:p>
+      <w:pPr>
+        <w:jc w:val="center"/>
+        <w:rPr>
+          <w:b/>
+          <w:sz w:val="56"/>
+          <w:szCs w:val="24"/>
+        </w:rPr>
+      </w:pPr>
+    </w:p>
+    <w:p>
+      <w:pPr>
+        <w:jc w:val="center"/>
+        <w:rPr>
+          <w:b/>
+          <w:sz w:val="56"/>
+          <w:szCs w:val="24"/>
+        </w:rPr>
+      </w:pPr>
+    </w:p>
+    <w:p>
+      <w:pPr>
+        <w:jc w:val="center"/>
+        <w:rPr>
+          <w:b/>
+          <w:sz w:val="56"/>
+          <w:szCs w:val="24"/>
+        </w:rPr>
+      </w:pPr>
+    </w:p>
+    <w:p>
+      <w:pPr>
+        <w:jc w:val="center"/>
+        <w:rPr>
+          <w:b/>
+          <w:sz w:val="56"/>
+          <w:szCs w:val="24"/>
+        </w:rPr>
+      </w:pPr>
+      <w:r>
+        <w:rPr>
+          <w:b/>
+          <w:sz w:val="56"/>
+          <w:szCs w:val="24"/>
+        </w:rPr>
+        <w:t>Design Overview</w:t>
+      </w:r>
+    </w:p>
+    <w:p>
+      <w:pPr>
+        <w:rPr>
+          <w:sz w:val="24"/>
+          <w:szCs w:val="24"/>
+          <w:u w:val="single"/>
+        </w:rPr>
+      </w:pPr>
+      <w:r>
+        <w:rPr>
+          <w:sz w:val="24"/>
+          <w:szCs w:val="24"/>
+          <w:u w:val="single"/>
+        </w:rPr>
+        <w:t xml:space="preserve">High Concept: </w:t>
+      </w:r>
+    </w:p>
+    <w:p>
+      <w:pPr>
+        <w:rPr>
+          <w:sz w:val="24"/>
+          <w:szCs w:val="24"/>
+        </w:rPr>
+      </w:pPr>
+      <w:r>
+        <w:rPr>
+          <w:sz w:val="24"/>
+          <w:szCs w:val="24"/>
+        </w:rPr>
+        <w:t xml:space="preserve">Fast-paced 2D arcade-style hack and slash </w:t>
+      </w:r>
+      <w:r>
+        <w:rPr>
+          <w:sz w:val="24"/>
+          <w:szCs w:val="24"/>
+        </w:rPr>
+        <w:t xml:space="preserve">that relies on </w:t>
+      </w:r>
+      <w:proofErr w:type="spellStart"/>
+      <w:r>
+        <w:rPr>
+          <w:sz w:val="24"/>
+          <w:szCs w:val="24"/>
+        </w:rPr>
+        <w:t>platforming</w:t>
+      </w:r>
+      <w:proofErr w:type="spellEnd"/>
+      <w:r>
+        <w:rPr>
+          <w:sz w:val="24"/>
+          <w:szCs w:val="24"/>
+        </w:rPr>
+        <w:t xml:space="preserve"> and </w:t>
+      </w:r>
+      <w:proofErr w:type="spellStart"/>
+      <w:r>
+        <w:rPr>
+          <w:sz w:val="24"/>
+          <w:szCs w:val="24"/>
+        </w:rPr>
+        <w:t>slasher</w:t>
+      </w:r>
+      <w:proofErr w:type="spellEnd"/>
+      <w:r>
+        <w:rPr>
+          <w:sz w:val="24"/>
+          <w:szCs w:val="24"/>
+        </w:rPr>
+        <w:t xml:space="preserve"> mechanics for engagement and progression.</w:t>
+      </w:r>
+      <w:r>
+        <w:rPr>
+          <w:sz w:val="24"/>
+          <w:szCs w:val="24"/>
+        </w:rPr>
+        <w:t xml:space="preserve"> </w:t>
+      </w:r>
+    </w:p>
+    <w:p>
+      <w:pPr>
+        <w:rPr>
+          <w:sz w:val="24"/>
+          <w:szCs w:val="24"/>
+          <w:u w:val="single"/>
+        </w:rPr>
+      </w:pPr>
+      <w:r>
+        <w:rPr>
+          <w:sz w:val="24"/>
+          <w:szCs w:val="24"/>
+          <w:u w:val="single"/>
+        </w:rPr>
+        <w:t>Target Audience:</w:t>
+      </w:r>
+    </w:p>
+    <w:p>
+      <w:pPr>
+        <w:rPr>
+          <w:sz w:val="24"/>
+          <w:szCs w:val="24"/>
+        </w:rPr>
+      </w:pPr>
+      <w:r>
+        <w:rPr>
+          <w:sz w:val="24"/>
+          <w:szCs w:val="24"/>
+        </w:rPr>
+        <w:t>Our target audience is that of players 10 years of age or older that are interested in a fantasy hack and slash side-</w:t>
+      </w:r>
+      <w:proofErr w:type="spellStart"/>
+      <w:r>
+        <w:rPr>
+          <w:sz w:val="24"/>
+          <w:szCs w:val="24"/>
+        </w:rPr>
+        <w:t>scroller</w:t>
+      </w:r>
+      <w:proofErr w:type="spellEnd"/>
+      <w:r>
+        <w:rPr>
+          <w:sz w:val="24"/>
+          <w:szCs w:val="24"/>
+        </w:rPr>
+        <w:t>. Players that enjoy fighting hordes of enemies with swords and magic should enjoy this game or at least want to give it a try.</w:t>
+      </w:r>
+      <w:r>
+        <w:rPr>
+          <w:sz w:val="24"/>
+          <w:szCs w:val="24"/>
+        </w:rPr>
+        <w:t xml:space="preserve"> Our art style is very cartoony</w:t>
+      </w:r>
       <w:bookmarkStart w:id="0" w:name="_GoBack"/>
       <w:bookmarkEnd w:id="0"/>
     </w:p>
     <w:p>
       <w:pPr>
         <w:rPr>
-          <w:b/>
-          <w:sz w:val="56"/>
-          <w:szCs w:val="24"/>
-        </w:rPr>
-      </w:pPr>
-    </w:p>
-    <w:p>
-      <w:pPr>
-        <w:jc w:val="center"/>
-        <w:rPr>
-          <w:b/>
-          <w:sz w:val="56"/>
-          <w:szCs w:val="24"/>
-        </w:rPr>
-      </w:pPr>
-    </w:p>
-    <w:p>
-      <w:pPr>
-        <w:jc w:val="center"/>
-        <w:rPr>
-          <w:b/>
-          <w:sz w:val="56"/>
-          <w:szCs w:val="24"/>
-        </w:rPr>
-      </w:pPr>
-    </w:p>
-    <w:p>
-      <w:pPr>
-        <w:jc w:val="center"/>
-        <w:rPr>
-          <w:b/>
-          <w:sz w:val="56"/>
-          <w:szCs w:val="24"/>
-        </w:rPr>
-      </w:pPr>
-    </w:p>
-    <w:p>
-      <w:pPr>
-        <w:jc w:val="center"/>
-        <w:rPr>
-          <w:b/>
-          <w:sz w:val="56"/>
-          <w:szCs w:val="24"/>
-        </w:rPr>
-      </w:pPr>
-    </w:p>
-    <w:p>
-      <w:pPr>
-        <w:jc w:val="center"/>
-        <w:rPr>
-          <w:b/>
-          <w:sz w:val="56"/>
-          <w:szCs w:val="24"/>
-        </w:rPr>
-      </w:pPr>
-    </w:p>
-    <w:p>
-      <w:pPr>
-        <w:jc w:val="center"/>
-        <w:rPr>
-          <w:b/>
-          <w:sz w:val="56"/>
-          <w:szCs w:val="24"/>
-        </w:rPr>
-      </w:pPr>
-    </w:p>
-    <w:p>
-      <w:pPr>
-        <w:jc w:val="center"/>
-        <w:rPr>
-          <w:b/>
-          <w:sz w:val="56"/>
-          <w:szCs w:val="24"/>
-        </w:rPr>
-      </w:pPr>
-    </w:p>
-    <w:p>
-      <w:pPr>
-        <w:jc w:val="center"/>
-        <w:rPr>
-          <w:b/>
-          <w:sz w:val="56"/>
-          <w:szCs w:val="24"/>
-        </w:rPr>
-      </w:pPr>
-    </w:p>
-    <w:p>
-      <w:pPr>
-        <w:jc w:val="center"/>
-        <w:rPr>
-          <w:b/>
-          <w:sz w:val="56"/>
-          <w:szCs w:val="24"/>
-        </w:rPr>
-      </w:pPr>
-    </w:p>
-    <w:p>
-      <w:pPr>
-        <w:jc w:val="center"/>
-        <w:rPr>
-          <w:b/>
-          <w:sz w:val="56"/>
-          <w:szCs w:val="24"/>
-        </w:rPr>
-      </w:pPr>
-    </w:p>
-    <w:p>
-      <w:pPr>
-        <w:jc w:val="center"/>
-        <w:rPr>
-          <w:b/>
-          <w:sz w:val="56"/>
-          <w:szCs w:val="24"/>
-        </w:rPr>
-      </w:pPr>
-    </w:p>
-    <w:p>
-      <w:pPr>
-        <w:jc w:val="center"/>
-        <w:rPr>
-          <w:b/>
-          <w:sz w:val="56"/>
-          <w:szCs w:val="24"/>
-        </w:rPr>
-      </w:pPr>
-    </w:p>
-    <w:p>
-      <w:pPr>
-        <w:rPr>
-          <w:sz w:val="24"/>
-          <w:szCs w:val="24"/>
-          <w:u w:val="single"/>
-        </w:rPr>
-      </w:pPr>
-      <w:r>
-        <w:rPr>
-          <w:sz w:val="24"/>
-          <w:szCs w:val="24"/>
-          <w:u w:val="single"/>
-        </w:rPr>
-        <w:t xml:space="preserve">High Concept: </w:t>
-      </w:r>
-    </w:p>
-    <w:p>
-      <w:pPr>
-        <w:rPr>
-          <w:sz w:val="24"/>
-          <w:szCs w:val="24"/>
-        </w:rPr>
-      </w:pPr>
-      <w:r>
-        <w:rPr>
-          <w:sz w:val="24"/>
-          <w:szCs w:val="24"/>
-        </w:rPr>
-        <w:t xml:space="preserve">Fast-paced 2D arcade-style hack and slash </w:t>
-      </w:r>
-      <w:r>
-        <w:rPr>
-          <w:sz w:val="24"/>
-          <w:szCs w:val="24"/>
-        </w:rPr>
-        <w:t xml:space="preserve">that relies on </w:t>
-      </w:r>
+          <w:sz w:val="24"/>
+          <w:szCs w:val="24"/>
+          <w:u w:val="single"/>
+        </w:rPr>
+      </w:pPr>
+      <w:r>
+        <w:rPr>
+          <w:sz w:val="24"/>
+          <w:szCs w:val="24"/>
+          <w:u w:val="single"/>
+        </w:rPr>
+        <w:t>Rating:</w:t>
+      </w:r>
+    </w:p>
+    <w:p>
+      <w:pPr>
+        <w:rPr>
+          <w:sz w:val="24"/>
+          <w:szCs w:val="24"/>
+        </w:rPr>
+      </w:pPr>
+      <w:r>
+        <w:rPr>
+          <w:noProof/>
+          <w:sz w:val="24"/>
+          <w:szCs w:val="24"/>
+        </w:rPr>
+        <w:drawing>
+          <wp:inline distT="0" distB="0" distL="0" distR="0">
+            <wp:extent cx="646981" cy="903739"/>
+            <wp:effectExtent l="0" t="0" r="1270" b="0"/>
+            <wp:docPr id="1" name="Picture 1" descr="C:\Users\j.painter\Downloads\ESRB_E10.png"/>
+            <wp:cNvGraphicFramePr>
+              <a:graphicFrameLocks xmlns:a="http://schemas.openxmlformats.org/drawingml/2006/main" noChangeAspect="1"/>
+            </wp:cNvGraphicFramePr>
+            <a:graphic xmlns:a="http://schemas.openxmlformats.org/drawingml/2006/main">
+              <a:graphicData uri="http://schemas.openxmlformats.org/drawingml/2006/picture">
+                <pic:pic xmlns:pic="http://schemas.openxmlformats.org/drawingml/2006/picture">
+                  <pic:nvPicPr>
+                    <pic:cNvPr id="0" name="Picture 1" descr="C:\Users\j.painter\Downloads\ESRB_E10.png"/>
+                    <pic:cNvPicPr>
+                      <a:picLocks noChangeAspect="1" noChangeArrowheads="1"/>
+                    </pic:cNvPicPr>
+                  </pic:nvPicPr>
+                  <pic:blipFill>
+                    <a:blip r:embed="rId6" cstate="print">
+                      <a:extLst>
+                        <a:ext uri="{28A0092B-C50C-407E-A947-70E740481C1C}">
+                          <a14:useLocalDpi xmlns:a14="http://schemas.microsoft.com/office/drawing/2010/main" val="0"/>
+                        </a:ext>
+                      </a:extLst>
+                    </a:blip>
+                    <a:srcRect/>
+                    <a:stretch>
+                      <a:fillRect/>
+                    </a:stretch>
+                  </pic:blipFill>
+                  <pic:spPr bwMode="auto">
+                    <a:xfrm>
+                      <a:off x="0" y="0"/>
+                      <a:ext cx="653921" cy="913433"/>
+                    </a:xfrm>
+                    <a:prstGeom prst="rect">
+                      <a:avLst/>
+                    </a:prstGeom>
+                    <a:noFill/>
+                    <a:ln>
+                      <a:noFill/>
+                    </a:ln>
+                  </pic:spPr>
+                </pic:pic>
+              </a:graphicData>
+            </a:graphic>
+          </wp:inline>
+        </w:drawing>
+      </w:r>
+    </w:p>
+    <w:p>
+      <w:pPr>
+        <w:rPr>
+          <w:sz w:val="24"/>
+          <w:szCs w:val="24"/>
+          <w:u w:val="single"/>
+        </w:rPr>
+      </w:pPr>
+      <w:r>
+        <w:rPr>
+          <w:sz w:val="24"/>
+          <w:szCs w:val="24"/>
+          <w:u w:val="single"/>
+        </w:rPr>
+        <w:t>Selling Points:</w:t>
+      </w:r>
+    </w:p>
+    <w:p>
+      <w:pPr>
+        <w:pStyle w:val="ListParagraph"/>
+        <w:numPr>
+          <w:ilvl w:val="0"/>
+          <w:numId w:val="2"/>
+        </w:numPr>
+        <w:rPr>
+          <w:sz w:val="24"/>
+          <w:szCs w:val="24"/>
+        </w:rPr>
+      </w:pPr>
+      <w:r>
+        <w:rPr>
+          <w:sz w:val="24"/>
+          <w:szCs w:val="24"/>
+        </w:rPr>
+        <w:t>Action packed</w:t>
+      </w:r>
+    </w:p>
+    <w:p>
+      <w:pPr>
+        <w:pStyle w:val="ListParagraph"/>
+        <w:numPr>
+          <w:ilvl w:val="0"/>
+          <w:numId w:val="2"/>
+        </w:numPr>
+        <w:rPr>
+          <w:sz w:val="24"/>
+          <w:szCs w:val="24"/>
+        </w:rPr>
+      </w:pPr>
+      <w:r>
+        <w:rPr>
+          <w:sz w:val="24"/>
+          <w:szCs w:val="24"/>
+        </w:rPr>
+        <w:t>Fast paced</w:t>
+      </w:r>
+    </w:p>
+    <w:p>
+      <w:pPr>
+        <w:pStyle w:val="ListParagraph"/>
+        <w:numPr>
+          <w:ilvl w:val="0"/>
+          <w:numId w:val="2"/>
+        </w:numPr>
+        <w:rPr>
+          <w:sz w:val="24"/>
+          <w:szCs w:val="24"/>
+        </w:rPr>
+      </w:pPr>
+    </w:p>
+    <w:p>
+      <w:pPr>
+        <w:rPr>
+          <w:sz w:val="24"/>
+          <w:szCs w:val="24"/>
+          <w:u w:val="single"/>
+        </w:rPr>
+      </w:pPr>
+      <w:r>
+        <w:rPr>
+          <w:sz w:val="24"/>
+          <w:szCs w:val="24"/>
+          <w:u w:val="single"/>
+        </w:rPr>
+        <w:t>Summary:</w:t>
+      </w:r>
+    </w:p>
+    <w:p>
+      <w:pPr>
+        <w:rPr>
+          <w:sz w:val="24"/>
+          <w:szCs w:val="24"/>
+        </w:rPr>
+      </w:pPr>
       <w:proofErr w:type="spellStart"/>
       <w:r>
         <w:rPr>
           <w:sz w:val="24"/>
           <w:szCs w:val="24"/>
         </w:rPr>
+        <w:t>NinjaCade</w:t>
+      </w:r>
+      <w:proofErr w:type="spellEnd"/>
+      <w:r>
+        <w:rPr>
+          <w:sz w:val="24"/>
+          <w:szCs w:val="24"/>
+        </w:rPr>
+        <w:t xml:space="preserve"> is a fast-paced arcade-style sword fighting game where</w:t>
+      </w:r>
+      <w:r>
+        <w:rPr>
+          <w:sz w:val="24"/>
+          <w:szCs w:val="24"/>
+        </w:rPr>
+        <w:t xml:space="preserve"> the player</w:t>
+      </w:r>
+      <w:r>
+        <w:rPr>
+          <w:sz w:val="24"/>
+          <w:szCs w:val="24"/>
+        </w:rPr>
+        <w:t xml:space="preserve"> use</w:t>
+      </w:r>
+      <w:r>
+        <w:rPr>
+          <w:sz w:val="24"/>
+          <w:szCs w:val="24"/>
+        </w:rPr>
+        <w:t>s various combos tied to mouse movement to defeat</w:t>
+      </w:r>
+      <w:r>
+        <w:rPr>
+          <w:sz w:val="24"/>
+          <w:szCs w:val="24"/>
+        </w:rPr>
+        <w:t xml:space="preserve"> enemies. </w:t>
+      </w:r>
+      <w:r>
+        <w:rPr>
+          <w:sz w:val="24"/>
+          <w:szCs w:val="24"/>
+        </w:rPr>
+        <w:t>Throughout the story the player will collect multiple scrolls of power that will enable them to use powerful abilities that are iconic to the story’s theme and lore.</w:t>
+      </w:r>
+    </w:p>
+    <w:p>
+      <w:pPr>
+        <w:rPr>
+          <w:sz w:val="24"/>
+          <w:szCs w:val="24"/>
+          <w:u w:val="single"/>
+        </w:rPr>
+      </w:pPr>
+    </w:p>
+    <w:p>
+      <w:pPr>
+        <w:rPr>
+          <w:sz w:val="24"/>
+          <w:szCs w:val="24"/>
+          <w:u w:val="single"/>
+        </w:rPr>
+      </w:pPr>
+      <w:r>
+        <w:rPr>
+          <w:sz w:val="24"/>
+          <w:szCs w:val="24"/>
+          <w:u w:val="single"/>
+        </w:rPr>
+        <w:t>Game Flow:</w:t>
+      </w:r>
+    </w:p>
+    <w:p>
+      <w:pPr>
+        <w:rPr>
+          <w:sz w:val="24"/>
+          <w:szCs w:val="24"/>
+        </w:rPr>
+      </w:pPr>
+      <w:r>
+        <w:rPr>
+          <w:sz w:val="24"/>
+          <w:szCs w:val="24"/>
+        </w:rPr>
+        <w:t>The player will move through levels (from left to right) as they defeat enemies, manipulate objectives, and gather scrolls of power. This will include intensity peaks of engagement with hoards of enemies followed by brief segments of rest. The game also incorporates high-intensity peaks at boss fights that require higher-level engagement and make for more intense gameplay.</w:t>
+      </w:r>
+    </w:p>
+    <w:p>
+      <w:pPr>
+        <w:rPr>
+          <w:sz w:val="24"/>
+          <w:szCs w:val="24"/>
+        </w:rPr>
+      </w:pPr>
+    </w:p>
+    <w:p>
+      <w:pPr>
+        <w:rPr>
+          <w:sz w:val="24"/>
+          <w:szCs w:val="24"/>
+          <w:u w:val="single"/>
+        </w:rPr>
+      </w:pPr>
+      <w:r>
+        <w:rPr>
+          <w:sz w:val="24"/>
+          <w:szCs w:val="24"/>
+          <w:u w:val="single"/>
+        </w:rPr>
+        <w:t>Game Duration:</w:t>
+      </w:r>
+    </w:p>
+    <w:p>
+      <w:pPr>
+        <w:rPr>
+          <w:sz w:val="24"/>
+          <w:szCs w:val="24"/>
+        </w:rPr>
+      </w:pPr>
+      <w:r>
+        <w:rPr>
+          <w:sz w:val="24"/>
+          <w:szCs w:val="24"/>
+        </w:rPr>
+        <w:t xml:space="preserve">A single level will consist of around 3-5 minutes of gameplay </w:t>
+      </w:r>
+      <w:r>
+        <w:rPr>
+          <w:sz w:val="24"/>
+          <w:szCs w:val="24"/>
+        </w:rPr>
+        <w:t>which will make up episodes that consist of 2-3 levels each.</w:t>
+      </w:r>
+    </w:p>
+    <w:p>
+      <w:pPr>
+        <w:rPr>
+          <w:sz w:val="24"/>
+          <w:szCs w:val="24"/>
+          <w:u w:val="single"/>
+        </w:rPr>
+      </w:pPr>
+    </w:p>
+    <w:p>
+      <w:pPr>
+        <w:rPr>
+          <w:sz w:val="24"/>
+          <w:szCs w:val="24"/>
+          <w:u w:val="single"/>
+        </w:rPr>
+      </w:pPr>
+      <w:r>
+        <w:rPr>
+          <w:sz w:val="24"/>
+          <w:szCs w:val="24"/>
+          <w:u w:val="single"/>
+        </w:rPr>
+        <w:t>Experience:</w:t>
+      </w:r>
+    </w:p>
+    <w:p>
+      <w:pPr>
+        <w:rPr>
+          <w:sz w:val="24"/>
+          <w:szCs w:val="24"/>
+        </w:rPr>
+      </w:pPr>
+      <w:r>
+        <w:rPr>
+          <w:sz w:val="24"/>
+          <w:szCs w:val="24"/>
+        </w:rPr>
+        <w:t>The intended experience for the game is relatively fast paced “fruit ni</w:t>
+      </w:r>
+      <w:r>
+        <w:rPr>
+          <w:sz w:val="24"/>
+          <w:szCs w:val="24"/>
+        </w:rPr>
+        <w:t>nja” like combat where players drag the</w:t>
+      </w:r>
+      <w:r>
+        <w:rPr>
+          <w:sz w:val="24"/>
+          <w:szCs w:val="24"/>
+        </w:rPr>
+        <w:t xml:space="preserve"> mouse in a precise fashion to execute combos and specia</w:t>
+      </w:r>
+      <w:r>
+        <w:rPr>
+          <w:sz w:val="24"/>
+          <w:szCs w:val="24"/>
+        </w:rPr>
+        <w:t xml:space="preserve">l abilities that will allow them to </w:t>
+      </w:r>
+      <w:r>
+        <w:rPr>
+          <w:sz w:val="24"/>
+          <w:szCs w:val="24"/>
+        </w:rPr>
+        <w:t>defeat their foes and</w:t>
+      </w:r>
+      <w:r>
+        <w:rPr>
+          <w:sz w:val="24"/>
+          <w:szCs w:val="24"/>
+        </w:rPr>
+        <w:t xml:space="preserve"> increase their combo counter that enables the use of scrolls. </w:t>
+      </w:r>
+      <w:r>
+        <w:rPr>
+          <w:sz w:val="24"/>
+          <w:szCs w:val="24"/>
+        </w:rPr>
+        <w:t>Other elem</w:t>
+      </w:r>
+      <w:r>
+        <w:rPr>
+          <w:sz w:val="24"/>
+          <w:szCs w:val="24"/>
+        </w:rPr>
+        <w:t xml:space="preserve">ents of engagement revolve </w:t>
+      </w:r>
+      <w:r>
+        <w:rPr>
+          <w:sz w:val="24"/>
+          <w:szCs w:val="24"/>
+        </w:rPr>
+        <w:t xml:space="preserve">around </w:t>
+      </w:r>
+      <w:proofErr w:type="spellStart"/>
+      <w:r>
+        <w:rPr>
+          <w:sz w:val="24"/>
+          <w:szCs w:val="24"/>
+        </w:rPr>
         <w:t>platforming</w:t>
       </w:r>
       <w:proofErr w:type="spellEnd"/>
@@ -249,7 +762,84 @@
           <w:sz w:val="24"/>
           <w:szCs w:val="24"/>
         </w:rPr>
-        <w:t xml:space="preserve"> and </w:t>
+        <w:t>/objective retrieval so that players are not consta</w:t>
+      </w:r>
+      <w:r>
+        <w:rPr>
+          <w:sz w:val="24"/>
+          <w:szCs w:val="24"/>
+        </w:rPr>
+        <w:t xml:space="preserve">ntly fighting enemies but have </w:t>
+      </w:r>
+      <w:r>
+        <w:rPr>
+          <w:sz w:val="24"/>
+          <w:szCs w:val="24"/>
+        </w:rPr>
+        <w:t xml:space="preserve">some gaps of fresh air in between combat sequences. </w:t>
+      </w:r>
+    </w:p>
+    <w:p>
+      <w:pPr>
+        <w:rPr>
+          <w:sz w:val="24"/>
+          <w:szCs w:val="24"/>
+        </w:rPr>
+      </w:pPr>
+    </w:p>
+    <w:p>
+      <w:pPr>
+        <w:rPr>
+          <w:sz w:val="24"/>
+          <w:szCs w:val="24"/>
+        </w:rPr>
+      </w:pPr>
+    </w:p>
+    <w:p>
+      <w:pPr>
+        <w:rPr>
+          <w:sz w:val="24"/>
+          <w:szCs w:val="24"/>
+          <w:u w:val="single"/>
+        </w:rPr>
+      </w:pPr>
+      <w:r>
+        <w:rPr>
+          <w:sz w:val="24"/>
+          <w:szCs w:val="24"/>
+          <w:u w:val="single"/>
+        </w:rPr>
+        <w:t>Game Mechanics</w:t>
+      </w:r>
+      <w:r>
+        <w:rPr>
+          <w:sz w:val="24"/>
+          <w:szCs w:val="24"/>
+          <w:u w:val="single"/>
+        </w:rPr>
+        <w:t>:</w:t>
+      </w:r>
+    </w:p>
+    <w:p>
+      <w:pPr>
+        <w:rPr>
+          <w:sz w:val="24"/>
+          <w:szCs w:val="24"/>
+        </w:rPr>
+      </w:pPr>
+      <w:r>
+        <w:rPr>
+          <w:sz w:val="24"/>
+          <w:szCs w:val="24"/>
+        </w:rPr>
+        <w:t xml:space="preserve">- Movement: </w:t>
+      </w:r>
+      <w:r>
+        <w:rPr>
+          <w:sz w:val="24"/>
+          <w:szCs w:val="24"/>
+        </w:rPr>
+        <w:t xml:space="preserve">basic </w:t>
       </w:r>
       <w:proofErr w:type="spellStart"/>
       <w:r>
@@ -257,7 +847,7 @@
           <w:sz w:val="24"/>
           <w:szCs w:val="24"/>
         </w:rPr>
-        <w:t>slasher</w:t>
+        <w:t>platforming</w:t>
       </w:r>
       <w:proofErr w:type="spellEnd"/>
       <w:r>
@@ -265,7 +855,29 @@
           <w:sz w:val="24"/>
           <w:szCs w:val="24"/>
         </w:rPr>
-        <w:t xml:space="preserve"> mechanics for engagement and progression.</w:t>
+        <w:t xml:space="preserve"> movement of left/right movement in combination with jumping.</w:t>
+      </w:r>
+    </w:p>
+    <w:p>
+      <w:pPr>
+        <w:rPr>
+          <w:sz w:val="24"/>
+          <w:szCs w:val="24"/>
+        </w:rPr>
+      </w:pPr>
+      <w:r>
+        <w:rPr>
+          <w:sz w:val="24"/>
+          <w:szCs w:val="24"/>
+        </w:rPr>
+        <w:t xml:space="preserve">- Attack: </w:t>
+      </w:r>
+      <w:r>
+        <w:rPr>
+          <w:sz w:val="24"/>
+          <w:szCs w:val="24"/>
+        </w:rPr>
+        <w:t>standard attack cycle that strikes enemies in front of the player.</w:t>
       </w:r>
       <w:r>
         <w:rPr>
@@ -274,413 +886,6 @@
         </w:rPr>
         <w:t xml:space="preserve"> </w:t>
       </w:r>
-    </w:p>
-    <w:p>
-      <w:pPr>
-        <w:rPr>
-          <w:sz w:val="24"/>
-          <w:szCs w:val="24"/>
-        </w:rPr>
-      </w:pPr>
-    </w:p>
-    <w:p>
-      <w:pPr>
-        <w:rPr>
-          <w:sz w:val="24"/>
-          <w:szCs w:val="24"/>
-          <w:u w:val="single"/>
-        </w:rPr>
-      </w:pPr>
-      <w:r>
-        <w:rPr>
-          <w:sz w:val="24"/>
-          <w:szCs w:val="24"/>
-          <w:u w:val="single"/>
-        </w:rPr>
-        <w:t>Summary:</w:t>
-      </w:r>
-    </w:p>
-    <w:p>
-      <w:pPr>
-        <w:rPr>
-          <w:sz w:val="24"/>
-          <w:szCs w:val="24"/>
-        </w:rPr>
-      </w:pPr>
-      <w:proofErr w:type="spellStart"/>
-      <w:r>
-        <w:rPr>
-          <w:sz w:val="24"/>
-          <w:szCs w:val="24"/>
-        </w:rPr>
-        <w:t>NinjaCade</w:t>
-      </w:r>
-      <w:proofErr w:type="spellEnd"/>
-      <w:r>
-        <w:rPr>
-          <w:sz w:val="24"/>
-          <w:szCs w:val="24"/>
-        </w:rPr>
-        <w:t xml:space="preserve"> is a fast-paced arcade-style sword fighting game where</w:t>
-      </w:r>
-      <w:r>
-        <w:rPr>
-          <w:sz w:val="24"/>
-          <w:szCs w:val="24"/>
-        </w:rPr>
-        <w:t xml:space="preserve"> the player</w:t>
-      </w:r>
-      <w:r>
-        <w:rPr>
-          <w:sz w:val="24"/>
-          <w:szCs w:val="24"/>
-        </w:rPr>
-        <w:t xml:space="preserve"> use</w:t>
-      </w:r>
-      <w:r>
-        <w:rPr>
-          <w:sz w:val="24"/>
-          <w:szCs w:val="24"/>
-        </w:rPr>
-        <w:t>s various combos tied to mouse movement to defeat</w:t>
-      </w:r>
-      <w:r>
-        <w:rPr>
-          <w:sz w:val="24"/>
-          <w:szCs w:val="24"/>
-        </w:rPr>
-        <w:t xml:space="preserve"> enemies. </w:t>
-      </w:r>
-      <w:r>
-        <w:rPr>
-          <w:sz w:val="24"/>
-          <w:szCs w:val="24"/>
-        </w:rPr>
-        <w:t>Throughout the story the player will collect multiple scrolls of power that will enable them to use powerful abilities that are iconic to the story’s theme and lore.</w:t>
-      </w:r>
-    </w:p>
-    <w:p>
-      <w:pPr>
-        <w:rPr>
-          <w:sz w:val="24"/>
-          <w:szCs w:val="24"/>
-          <w:u w:val="single"/>
-        </w:rPr>
-      </w:pPr>
-    </w:p>
-    <w:p>
-      <w:pPr>
-        <w:rPr>
-          <w:sz w:val="24"/>
-          <w:szCs w:val="24"/>
-          <w:u w:val="single"/>
-        </w:rPr>
-      </w:pPr>
-      <w:r>
-        <w:rPr>
-          <w:sz w:val="24"/>
-          <w:szCs w:val="24"/>
-          <w:u w:val="single"/>
-        </w:rPr>
-        <w:t>Game Flow:</w:t>
-      </w:r>
-    </w:p>
-    <w:p>
-      <w:pPr>
-        <w:rPr>
-          <w:sz w:val="24"/>
-          <w:szCs w:val="24"/>
-        </w:rPr>
-      </w:pPr>
-      <w:r>
-        <w:rPr>
-          <w:sz w:val="24"/>
-          <w:szCs w:val="24"/>
-        </w:rPr>
-        <w:t>The player will move through levels (from left to right) as they defeat enemies, manipulate objectives, and gather scrolls of power. This will include intensity peaks of engagement with hoards of enemies followed by brief segments of rest. The game also incorporates high-intensity peaks at boss fights that require higher-level engagement and make for more intense gameplay.</w:t>
-      </w:r>
-    </w:p>
-    <w:p>
-      <w:pPr>
-        <w:rPr>
-          <w:sz w:val="24"/>
-          <w:szCs w:val="24"/>
-        </w:rPr>
-      </w:pPr>
-    </w:p>
-    <w:p>
-      <w:pPr>
-        <w:rPr>
-          <w:sz w:val="24"/>
-          <w:szCs w:val="24"/>
-          <w:u w:val="single"/>
-        </w:rPr>
-      </w:pPr>
-      <w:r>
-        <w:rPr>
-          <w:sz w:val="24"/>
-          <w:szCs w:val="24"/>
-          <w:u w:val="single"/>
-        </w:rPr>
-        <w:t>Game Duration:</w:t>
-      </w:r>
-    </w:p>
-    <w:p>
-      <w:pPr>
-        <w:rPr>
-          <w:sz w:val="24"/>
-          <w:szCs w:val="24"/>
-        </w:rPr>
-      </w:pPr>
-      <w:r>
-        <w:rPr>
-          <w:sz w:val="24"/>
-          <w:szCs w:val="24"/>
-        </w:rPr>
-        <w:t xml:space="preserve">A single level will consist of around 3-5 minutes of gameplay </w:t>
-      </w:r>
-      <w:r>
-        <w:rPr>
-          <w:sz w:val="24"/>
-          <w:szCs w:val="24"/>
-        </w:rPr>
-        <w:t>which will make up episodes that consist of 2-3 levels each.</w:t>
-      </w:r>
-    </w:p>
-    <w:p>
-      <w:pPr>
-        <w:rPr>
-          <w:sz w:val="24"/>
-          <w:szCs w:val="24"/>
-          <w:u w:val="single"/>
-        </w:rPr>
-      </w:pPr>
-    </w:p>
-    <w:p>
-      <w:pPr>
-        <w:rPr>
-          <w:sz w:val="24"/>
-          <w:szCs w:val="24"/>
-          <w:u w:val="single"/>
-        </w:rPr>
-      </w:pPr>
-      <w:r>
-        <w:rPr>
-          <w:sz w:val="24"/>
-          <w:szCs w:val="24"/>
-          <w:u w:val="single"/>
-        </w:rPr>
-        <w:t>Experience:</w:t>
-      </w:r>
-    </w:p>
-    <w:p>
-      <w:pPr>
-        <w:rPr>
-          <w:sz w:val="24"/>
-          <w:szCs w:val="24"/>
-        </w:rPr>
-      </w:pPr>
-      <w:r>
-        <w:rPr>
-          <w:sz w:val="24"/>
-          <w:szCs w:val="24"/>
-        </w:rPr>
-        <w:t>The intended experience for the game is relatively fast paced “fruit ni</w:t>
-      </w:r>
-      <w:r>
-        <w:rPr>
-          <w:sz w:val="24"/>
-          <w:szCs w:val="24"/>
-        </w:rPr>
-        <w:t>nja” like combat where players drag the</w:t>
-      </w:r>
-      <w:r>
-        <w:rPr>
-          <w:sz w:val="24"/>
-          <w:szCs w:val="24"/>
-        </w:rPr>
-        <w:t xml:space="preserve"> mouse in a precise fashion to execute combos and specia</w:t>
-      </w:r>
-      <w:r>
-        <w:rPr>
-          <w:sz w:val="24"/>
-          <w:szCs w:val="24"/>
-        </w:rPr>
-        <w:t xml:space="preserve">l abilities that will allow them to </w:t>
-      </w:r>
-      <w:r>
-        <w:rPr>
-          <w:sz w:val="24"/>
-          <w:szCs w:val="24"/>
-        </w:rPr>
-        <w:t>defeat their foes and</w:t>
-      </w:r>
-      <w:r>
-        <w:rPr>
-          <w:sz w:val="24"/>
-          <w:szCs w:val="24"/>
-        </w:rPr>
-        <w:t xml:space="preserve"> increase their combo counter that enables the use of scrolls. </w:t>
-      </w:r>
-      <w:r>
-        <w:rPr>
-          <w:sz w:val="24"/>
-          <w:szCs w:val="24"/>
-        </w:rPr>
-        <w:t>Other elem</w:t>
-      </w:r>
-      <w:r>
-        <w:rPr>
-          <w:sz w:val="24"/>
-          <w:szCs w:val="24"/>
-        </w:rPr>
-        <w:t xml:space="preserve">ents of engagement revolve </w:t>
-      </w:r>
-      <w:r>
-        <w:rPr>
-          <w:sz w:val="24"/>
-          <w:szCs w:val="24"/>
-        </w:rPr>
-        <w:t xml:space="preserve">around </w:t>
-      </w:r>
-      <w:proofErr w:type="spellStart"/>
-      <w:r>
-        <w:rPr>
-          <w:sz w:val="24"/>
-          <w:szCs w:val="24"/>
-        </w:rPr>
-        <w:t>platforming</w:t>
-      </w:r>
-      <w:proofErr w:type="spellEnd"/>
-      <w:r>
-        <w:rPr>
-          <w:sz w:val="24"/>
-          <w:szCs w:val="24"/>
-        </w:rPr>
-        <w:t>/objective retrieval so that players are not consta</w:t>
-      </w:r>
-      <w:r>
-        <w:rPr>
-          <w:sz w:val="24"/>
-          <w:szCs w:val="24"/>
-        </w:rPr>
-        <w:t xml:space="preserve">ntly fighting enemies but have </w:t>
-      </w:r>
-      <w:r>
-        <w:rPr>
-          <w:sz w:val="24"/>
-          <w:szCs w:val="24"/>
-        </w:rPr>
-        <w:t xml:space="preserve">some gaps of fresh air in between combat sequences. </w:t>
-      </w:r>
-    </w:p>
-    <w:p>
-      <w:pPr>
-        <w:rPr>
-          <w:sz w:val="24"/>
-          <w:szCs w:val="24"/>
-        </w:rPr>
-      </w:pPr>
-    </w:p>
-    <w:p>
-      <w:pPr>
-        <w:rPr>
-          <w:sz w:val="24"/>
-          <w:szCs w:val="24"/>
-        </w:rPr>
-      </w:pPr>
-    </w:p>
-    <w:p>
-      <w:pPr>
-        <w:rPr>
-          <w:sz w:val="24"/>
-          <w:szCs w:val="24"/>
-          <w:u w:val="single"/>
-        </w:rPr>
-      </w:pPr>
-      <w:r>
-        <w:rPr>
-          <w:sz w:val="24"/>
-          <w:szCs w:val="24"/>
-          <w:u w:val="single"/>
-        </w:rPr>
-        <w:t>Game Mechanics</w:t>
-      </w:r>
-      <w:r>
-        <w:rPr>
-          <w:sz w:val="24"/>
-          <w:szCs w:val="24"/>
-          <w:u w:val="single"/>
-        </w:rPr>
-        <w:t>:</w:t>
-      </w:r>
-    </w:p>
-    <w:p>
-      <w:pPr>
-        <w:rPr>
-          <w:sz w:val="24"/>
-          <w:szCs w:val="24"/>
-        </w:rPr>
-      </w:pPr>
-      <w:r>
-        <w:rPr>
-          <w:sz w:val="24"/>
-          <w:szCs w:val="24"/>
-        </w:rPr>
-        <w:t xml:space="preserve">- Movement: </w:t>
-      </w:r>
-      <w:r>
-        <w:rPr>
-          <w:sz w:val="24"/>
-          <w:szCs w:val="24"/>
-        </w:rPr>
-        <w:t xml:space="preserve">basic </w:t>
-      </w:r>
-      <w:proofErr w:type="spellStart"/>
-      <w:r>
-        <w:rPr>
-          <w:sz w:val="24"/>
-          <w:szCs w:val="24"/>
-        </w:rPr>
-        <w:t>platforming</w:t>
-      </w:r>
-      <w:proofErr w:type="spellEnd"/>
-      <w:r>
-        <w:rPr>
-          <w:sz w:val="24"/>
-          <w:szCs w:val="24"/>
-        </w:rPr>
-        <w:t xml:space="preserve"> movement of left/right movement in combination with jumping.</w:t>
-      </w:r>
-    </w:p>
-    <w:p>
-      <w:pPr>
-        <w:rPr>
-          <w:sz w:val="24"/>
-          <w:szCs w:val="24"/>
-        </w:rPr>
-      </w:pPr>
-      <w:r>
-        <w:rPr>
-          <w:sz w:val="24"/>
-          <w:szCs w:val="24"/>
-        </w:rPr>
-        <w:t xml:space="preserve">- Attack: </w:t>
-      </w:r>
-      <w:r>
-        <w:rPr>
-          <w:sz w:val="24"/>
-          <w:szCs w:val="24"/>
-        </w:rPr>
-        <w:t>standard attack cycle that strikes enemies in front of the player.</w:t>
-      </w:r>
-      <w:r>
-        <w:rPr>
-          <w:sz w:val="24"/>
-          <w:szCs w:val="24"/>
-        </w:rPr>
-        <w:t xml:space="preserve"> </w:t>
-      </w:r>
       <w:r>
         <w:rPr>
           <w:sz w:val="24"/>
@@ -948,6 +1153,7 @@
           <w:szCs w:val="24"/>
           <w:u w:val="single"/>
         </w:rPr>
+        <w:lastRenderedPageBreak/>
         <w:t>Game Characters</w:t>
       </w:r>
       <w:r>
@@ -1134,7 +1340,6 @@
           <w:sz w:val="24"/>
           <w:szCs w:val="24"/>
         </w:rPr>
-        <w:lastRenderedPageBreak/>
         <w:t>Combo Counter: Fills up the Energy Meter so that the player c</w:t>
       </w:r>
       <w:r>
@@ -1542,8 +1747,123 @@
       </w:rPr>
     </w:lvl>
   </w:abstractNum>
+  <w:abstractNum w:abstractNumId="1">
+    <w:nsid w:val="61891423"/>
+    <w:multiLevelType w:val="hybridMultilevel"/>
+    <w:tmpl w:val="02D4BAB6"/>
+    <w:lvl w:ilvl="0" w:tplc="5E9C1334">
+      <w:numFmt w:val="bullet"/>
+      <w:lvlText w:val="-"/>
+      <w:lvlJc w:val="left"/>
+      <w:pPr>
+        <w:ind w:left="720" w:hanging="360"/>
+      </w:pPr>
+      <w:rPr>
+        <w:rFonts w:ascii="Calibri" w:eastAsiaTheme="minorHAnsi" w:hAnsi="Calibri" w:cstheme="minorBidi" w:hint="default"/>
+      </w:rPr>
+    </w:lvl>
+    <w:lvl w:ilvl="1" w:tplc="04090003" w:tentative="1">
+      <w:start w:val="1"/>
+      <w:numFmt w:val="bullet"/>
+      <w:lvlText w:val="o"/>
+      <w:lvlJc w:val="left"/>
+      <w:pPr>
+        <w:ind w:left="1440" w:hanging="360"/>
+      </w:pPr>
+      <w:rPr>
+        <w:rFonts w:ascii="Courier New" w:hAnsi="Courier New" w:cs="Courier New" w:hint="default"/>
+      </w:rPr>
+    </w:lvl>
+    <w:lvl w:ilvl="2" w:tplc="04090005" w:tentative="1">
+      <w:start w:val="1"/>
+      <w:numFmt w:val="bullet"/>
+      <w:lvlText w:val=""/>
+      <w:lvlJc w:val="left"/>
+      <w:pPr>
+        <w:ind w:left="2160" w:hanging="360"/>
+      </w:pPr>
+      <w:rPr>
+        <w:rFonts w:ascii="Wingdings" w:hAnsi="Wingdings" w:hint="default"/>
+      </w:rPr>
+    </w:lvl>
+    <w:lvl w:ilvl="3" w:tplc="04090001" w:tentative="1">
+      <w:start w:val="1"/>
+      <w:numFmt w:val="bullet"/>
+      <w:lvlText w:val=""/>
+      <w:lvlJc w:val="left"/>
+      <w:pPr>
+        <w:ind w:left="2880" w:hanging="360"/>
+      </w:pPr>
+      <w:rPr>
+        <w:rFonts w:ascii="Symbol" w:hAnsi="Symbol" w:hint="default"/>
+      </w:rPr>
+    </w:lvl>
+    <w:lvl w:ilvl="4" w:tplc="04090003" w:tentative="1">
+      <w:start w:val="1"/>
+      <w:numFmt w:val="bullet"/>
+      <w:lvlText w:val="o"/>
+      <w:lvlJc w:val="left"/>
+      <w:pPr>
+        <w:ind w:left="3600" w:hanging="360"/>
+      </w:pPr>
+      <w:rPr>
+        <w:rFonts w:ascii="Courier New" w:hAnsi="Courier New" w:cs="Courier New" w:hint="default"/>
+      </w:rPr>
+    </w:lvl>
+    <w:lvl w:ilvl="5" w:tplc="04090005" w:tentative="1">
+      <w:start w:val="1"/>
+      <w:numFmt w:val="bullet"/>
+      <w:lvlText w:val=""/>
+      <w:lvlJc w:val="left"/>
+      <w:pPr>
+        <w:ind w:left="4320" w:hanging="360"/>
+      </w:pPr>
+      <w:rPr>
+        <w:rFonts w:ascii="Wingdings" w:hAnsi="Wingdings" w:hint="default"/>
+      </w:rPr>
+    </w:lvl>
+    <w:lvl w:ilvl="6" w:tplc="04090001" w:tentative="1">
+      <w:start w:val="1"/>
+      <w:numFmt w:val="bullet"/>
+      <w:lvlText w:val=""/>
+      <w:lvlJc w:val="left"/>
+      <w:pPr>
+        <w:ind w:left="5040" w:hanging="360"/>
+      </w:pPr>
+      <w:rPr>
+        <w:rFonts w:ascii="Symbol" w:hAnsi="Symbol" w:hint="default"/>
+      </w:rPr>
+    </w:lvl>
+    <w:lvl w:ilvl="7" w:tplc="04090003" w:tentative="1">
+      <w:start w:val="1"/>
+      <w:numFmt w:val="bullet"/>
+      <w:lvlText w:val="o"/>
+      <w:lvlJc w:val="left"/>
+      <w:pPr>
+        <w:ind w:left="5760" w:hanging="360"/>
+      </w:pPr>
+      <w:rPr>
+        <w:rFonts w:ascii="Courier New" w:hAnsi="Courier New" w:cs="Courier New" w:hint="default"/>
+      </w:rPr>
+    </w:lvl>
+    <w:lvl w:ilvl="8" w:tplc="04090005" w:tentative="1">
+      <w:start w:val="1"/>
+      <w:numFmt w:val="bullet"/>
+      <w:lvlText w:val=""/>
+      <w:lvlJc w:val="left"/>
+      <w:pPr>
+        <w:ind w:left="6480" w:hanging="360"/>
+      </w:pPr>
+      <w:rPr>
+        <w:rFonts w:ascii="Wingdings" w:hAnsi="Wingdings" w:hint="default"/>
+      </w:rPr>
+    </w:lvl>
+  </w:abstractNum>
   <w:num w:numId="1">
     <w:abstractNumId w:val="0"/>
+  </w:num>
+  <w:num w:numId="2">
+    <w:abstractNumId w:val="1"/>
   </w:num>
 </w:numbering>
 </file>
@@ -2342,7 +2662,7 @@
 </file>
 
 <file path=customXml/itemProps1.xml><?xml version="1.0" encoding="utf-8"?>
-<ds:datastoreItem xmlns:ds="http://schemas.openxmlformats.org/officeDocument/2006/customXml" ds:itemID="{B773D28F-43F4-4A52-85C7-E28F207ACB3D}">
+<ds:datastoreItem xmlns:ds="http://schemas.openxmlformats.org/officeDocument/2006/customXml" ds:itemID="{024E62FB-322E-4C15-8203-0574800C30A9}">
   <ds:schemaRefs>
     <ds:schemaRef ds:uri="http://schemas.openxmlformats.org/officeDocument/2006/bibliography"/>
   </ds:schemaRefs>

</xml_diff>

<commit_message>
Added a few new art assets as well as a few new zilch scripts (they're the .txt files that I haven't changed to .zilch yet)
</commit_message>
<xml_diff>
--- a/Shared Files/Guides/DesignGuide_GAM200.docx
+++ b/Shared Files/Guides/DesignGuide_GAM200.docx
@@ -68,12 +68,68 @@
     </w:p>
     <w:p>
       <w:pPr>
+        <w:jc w:val="center"/>
         <w:rPr>
           <w:b/>
           <w:sz w:val="56"/>
           <w:szCs w:val="24"/>
         </w:rPr>
       </w:pPr>
+      <w:r>
+        <w:rPr>
+          <w:noProof/>
+          <w:sz w:val="24"/>
+          <w:szCs w:val="24"/>
+        </w:rPr>
+        <w:drawing>
+          <wp:inline distT="0" distB="0" distL="0" distR="0" wp14:anchorId="03BFC215" wp14:editId="6E85513B">
+            <wp:extent cx="4876800" cy="1285875"/>
+            <wp:effectExtent l="0" t="0" r="0" b="0"/>
+            <wp:docPr id="2" name="Picture 2" descr="C:\Users\mitchell.regan\Downloads\Regan_TurnBasedRPG2\Regan_TurnBasedRPG\Content\DigiPenLogo.png"/>
+            <wp:cNvGraphicFramePr>
+              <a:graphicFrameLocks xmlns:a="http://schemas.openxmlformats.org/drawingml/2006/main" noChangeAspect="1"/>
+            </wp:cNvGraphicFramePr>
+            <a:graphic xmlns:a="http://schemas.openxmlformats.org/drawingml/2006/main">
+              <a:graphicData uri="http://schemas.openxmlformats.org/drawingml/2006/picture">
+                <pic:pic xmlns:pic="http://schemas.openxmlformats.org/drawingml/2006/picture">
+                  <pic:nvPicPr>
+                    <pic:cNvPr id="0" name="Picture 1" descr="C:\Users\mitchell.regan\Downloads\Regan_TurnBasedRPG2\Regan_TurnBasedRPG\Content\DigiPenLogo.png"/>
+                    <pic:cNvPicPr>
+                      <a:picLocks noChangeAspect="1" noChangeArrowheads="1"/>
+                    </pic:cNvPicPr>
+                  </pic:nvPicPr>
+                  <pic:blipFill>
+                    <a:blip r:embed="rId8">
+                      <a:extLst>
+                        <a:ext uri="{28A0092B-C50C-407E-A947-70E740481C1C}">
+                          <a14:useLocalDpi xmlns:a14="http://schemas.microsoft.com/office/drawing/2010/main" val="0"/>
+                        </a:ext>
+                      </a:extLst>
+                    </a:blip>
+                    <a:srcRect/>
+                    <a:stretch>
+                      <a:fillRect/>
+                    </a:stretch>
+                  </pic:blipFill>
+                  <pic:spPr bwMode="auto">
+                    <a:xfrm>
+                      <a:off x="0" y="0"/>
+                      <a:ext cx="4876800" cy="1285875"/>
+                    </a:xfrm>
+                    <a:prstGeom prst="rect">
+                      <a:avLst/>
+                    </a:prstGeom>
+                    <a:noFill/>
+                    <a:ln>
+                      <a:noFill/>
+                    </a:ln>
+                  </pic:spPr>
+                </pic:pic>
+              </a:graphicData>
+            </a:graphic>
+          </wp:inline>
+        </w:drawing>
+      </w:r>
     </w:p>
     <w:p>
       <w:pPr>
@@ -147,7 +203,6 @@
     </w:p>
     <w:p>
       <w:pPr>
-        <w:jc w:val="center"/>
         <w:rPr>
           <w:b/>
           <w:sz w:val="56"/>
@@ -164,42 +219,13 @@
           <w:szCs w:val="24"/>
         </w:rPr>
       </w:pPr>
-    </w:p>
-    <w:p>
-      <w:pPr>
-        <w:jc w:val="center"/>
+      <w:r>
         <w:rPr>
           <w:b/>
           <w:sz w:val="56"/>
           <w:szCs w:val="24"/>
         </w:rPr>
-      </w:pPr>
-    </w:p>
-    <w:p>
-      <w:pPr>
-        <w:jc w:val="center"/>
-        <w:rPr>
-          <w:b/>
-          <w:sz w:val="56"/>
-          <w:szCs w:val="24"/>
-        </w:rPr>
-      </w:pPr>
-    </w:p>
-    <w:p>
-      <w:pPr>
-        <w:jc w:val="center"/>
-        <w:rPr>
-          <w:b/>
-          <w:sz w:val="56"/>
-          <w:szCs w:val="24"/>
-        </w:rPr>
-      </w:pPr>
-      <w:r>
-        <w:rPr>
-          <w:b/>
-          <w:sz w:val="56"/>
-          <w:szCs w:val="24"/>
-        </w:rPr>
+        <w:lastRenderedPageBreak/>
         <w:t>Design Overview</w:t>
       </w:r>
     </w:p>
@@ -335,8 +361,6 @@
         </w:rPr>
         <w:t xml:space="preserve"> Our art style is very cartoony</w:t>
       </w:r>
-      <w:bookmarkStart w:id="0" w:name="_GoBack"/>
-      <w:bookmarkEnd w:id="0"/>
     </w:p>
     <w:p>
       <w:pPr>
@@ -369,7 +393,7 @@
           <w:szCs w:val="24"/>
         </w:rPr>
         <w:drawing>
-          <wp:inline distT="0" distB="0" distL="0" distR="0">
+          <wp:inline distT="0" distB="0" distL="0" distR="0" wp14:anchorId="0A86722F" wp14:editId="62D72D58">
             <wp:extent cx="646981" cy="903739"/>
             <wp:effectExtent l="0" t="0" r="1270" b="0"/>
             <wp:docPr id="1" name="Picture 1" descr="C:\Users\j.painter\Downloads\ESRB_E10.png"/>
@@ -386,7 +410,7 @@
                     </pic:cNvPicPr>
                   </pic:nvPicPr>
                   <pic:blipFill>
-                    <a:blip r:embed="rId6" cstate="print">
+                    <a:blip r:embed="rId9" cstate="print">
                       <a:extLst>
                         <a:ext uri="{28A0092B-C50C-407E-A947-70E740481C1C}">
                           <a14:useLocalDpi xmlns:a14="http://schemas.microsoft.com/office/drawing/2010/main" val="0"/>
@@ -487,6 +511,33 @@
           <w:szCs w:val="24"/>
         </w:rPr>
       </w:pPr>
+      <w:r>
+        <w:rPr>
+          <w:sz w:val="24"/>
+          <w:szCs w:val="24"/>
+        </w:rPr>
+        <w:t>Become a Master Ninja!</w:t>
+      </w:r>
+    </w:p>
+    <w:p>
+      <w:pPr>
+        <w:pStyle w:val="ListParagraph"/>
+        <w:numPr>
+          <w:ilvl w:val="0"/>
+          <w:numId w:val="2"/>
+        </w:numPr>
+        <w:rPr>
+          <w:sz w:val="24"/>
+          <w:szCs w:val="24"/>
+        </w:rPr>
+      </w:pPr>
+      <w:r>
+        <w:rPr>
+          <w:sz w:val="24"/>
+          <w:szCs w:val="24"/>
+        </w:rPr>
+        <w:t>Mystical Powers</w:t>
+      </w:r>
     </w:p>
     <w:p>
       <w:pPr>
@@ -627,6 +678,7 @@
           <w:szCs w:val="24"/>
           <w:u w:val="single"/>
         </w:rPr>
+        <w:lastRenderedPageBreak/>
         <w:t>Game Duration:</w:t>
       </w:r>
     </w:p>
@@ -786,14 +838,490 @@
           <w:szCs w:val="24"/>
         </w:rPr>
       </w:pPr>
-    </w:p>
-    <w:p>
-      <w:pPr>
-        <w:rPr>
-          <w:sz w:val="24"/>
-          <w:szCs w:val="24"/>
-        </w:rPr>
-      </w:pPr>
+      <w:r>
+        <w:rPr>
+          <w:sz w:val="24"/>
+          <w:szCs w:val="24"/>
+        </w:rPr>
+        <w:br w:type="page"/>
+      </w:r>
+    </w:p>
+    <w:p>
+      <w:pPr>
+        <w:jc w:val="center"/>
+        <w:rPr>
+          <w:b/>
+          <w:sz w:val="56"/>
+          <w:szCs w:val="56"/>
+        </w:rPr>
+      </w:pPr>
+      <w:r>
+        <w:rPr>
+          <w:b/>
+          <w:sz w:val="56"/>
+          <w:szCs w:val="56"/>
+        </w:rPr>
+        <w:lastRenderedPageBreak/>
+        <w:t>Competitive Research</w:t>
+      </w:r>
+    </w:p>
+    <w:p>
+      <w:pPr>
+        <w:rPr>
+          <w:sz w:val="24"/>
+          <w:szCs w:val="24"/>
+          <w:u w:val="single"/>
+        </w:rPr>
+      </w:pPr>
+      <w:r>
+        <w:rPr>
+          <w:sz w:val="24"/>
+          <w:szCs w:val="24"/>
+          <w:u w:val="single"/>
+        </w:rPr>
+        <w:drawing>
+          <wp:anchor distT="0" distB="0" distL="114300" distR="114300" simplePos="0" relativeHeight="251658240" behindDoc="1" locked="0" layoutInCell="1" allowOverlap="1" wp14:anchorId="15BFA69C" wp14:editId="74676152">
+            <wp:simplePos x="0" y="0"/>
+            <wp:positionH relativeFrom="margin">
+              <wp:align>right</wp:align>
+            </wp:positionH>
+            <wp:positionV relativeFrom="paragraph">
+              <wp:posOffset>10795</wp:posOffset>
+            </wp:positionV>
+            <wp:extent cx="3029585" cy="1664335"/>
+            <wp:effectExtent l="0" t="0" r="0" b="0"/>
+            <wp:wrapTight wrapText="bothSides">
+              <wp:wrapPolygon edited="0">
+                <wp:start x="0" y="0"/>
+                <wp:lineTo x="0" y="21262"/>
+                <wp:lineTo x="21460" y="21262"/>
+                <wp:lineTo x="21460" y="0"/>
+                <wp:lineTo x="0" y="0"/>
+              </wp:wrapPolygon>
+            </wp:wrapTight>
+            <wp:docPr id="3078" name="Picture 6" descr="http://indiegames.com/2012/12/03/mark%20of%20the%20ninja%202.jpg"/>
+            <wp:cNvGraphicFramePr>
+              <a:graphicFrameLocks xmlns:a="http://schemas.openxmlformats.org/drawingml/2006/main" noChangeAspect="1"/>
+            </wp:cNvGraphicFramePr>
+            <a:graphic xmlns:a="http://schemas.openxmlformats.org/drawingml/2006/main">
+              <a:graphicData uri="http://schemas.openxmlformats.org/drawingml/2006/picture">
+                <pic:pic xmlns:pic="http://schemas.openxmlformats.org/drawingml/2006/picture">
+                  <pic:nvPicPr>
+                    <pic:cNvPr id="3078" name="Picture 6" descr="http://indiegames.com/2012/12/03/mark%20of%20the%20ninja%202.jpg"/>
+                    <pic:cNvPicPr>
+                      <a:picLocks noChangeAspect="1" noChangeArrowheads="1"/>
+                    </pic:cNvPicPr>
+                  </pic:nvPicPr>
+                  <pic:blipFill>
+                    <a:blip r:embed="rId10">
+                      <a:extLst>
+                        <a:ext uri="{28A0092B-C50C-407E-A947-70E740481C1C}">
+                          <a14:useLocalDpi xmlns:a14="http://schemas.microsoft.com/office/drawing/2010/main" val="0"/>
+                        </a:ext>
+                      </a:extLst>
+                    </a:blip>
+                    <a:srcRect/>
+                    <a:stretch>
+                      <a:fillRect/>
+                    </a:stretch>
+                  </pic:blipFill>
+                  <pic:spPr bwMode="auto">
+                    <a:xfrm>
+                      <a:off x="0" y="0"/>
+                      <a:ext cx="3029585" cy="1664335"/>
+                    </a:xfrm>
+                    <a:prstGeom prst="rect">
+                      <a:avLst/>
+                    </a:prstGeom>
+                    <a:noFill/>
+                    <a:extLst/>
+                  </pic:spPr>
+                </pic:pic>
+              </a:graphicData>
+            </a:graphic>
+          </wp:anchor>
+        </w:drawing>
+      </w:r>
+      <w:r>
+        <w:rPr>
+          <w:sz w:val="24"/>
+          <w:szCs w:val="24"/>
+          <w:u w:val="single"/>
+        </w:rPr>
+        <w:t>Mark of the Ninja</w:t>
+      </w:r>
+      <w:r>
+        <w:rPr>
+          <w:sz w:val="24"/>
+          <w:szCs w:val="24"/>
+          <w:u w:val="single"/>
+        </w:rPr>
+        <w:t>:</w:t>
+      </w:r>
+    </w:p>
+    <w:p>
+      <w:pPr>
+        <w:pStyle w:val="ListParagraph"/>
+        <w:numPr>
+          <w:ilvl w:val="0"/>
+          <w:numId w:val="2"/>
+        </w:numPr>
+        <w:rPr>
+          <w:sz w:val="24"/>
+          <w:szCs w:val="24"/>
+        </w:rPr>
+      </w:pPr>
+      <w:r>
+        <w:rPr>
+          <w:sz w:val="24"/>
+          <w:szCs w:val="24"/>
+        </w:rPr>
+        <w:t>Side-scrolling swordsman game that could either be stealthy or combat heavy.</w:t>
+      </w:r>
+    </w:p>
+    <w:p>
+      <w:pPr>
+        <w:pStyle w:val="ListParagraph"/>
+        <w:numPr>
+          <w:ilvl w:val="0"/>
+          <w:numId w:val="2"/>
+        </w:numPr>
+        <w:rPr>
+          <w:sz w:val="24"/>
+          <w:szCs w:val="24"/>
+        </w:rPr>
+      </w:pPr>
+      <w:r>
+        <w:rPr>
+          <w:sz w:val="24"/>
+          <w:szCs w:val="24"/>
+        </w:rPr>
+        <w:t>Good reference for different attacks and animations for our main character.</w:t>
+      </w:r>
+    </w:p>
+    <w:p>
+      <w:pPr>
+        <w:rPr>
+          <w:sz w:val="24"/>
+          <w:szCs w:val="24"/>
+        </w:rPr>
+      </w:pPr>
+      <w:r>
+        <w:rPr>
+          <w:sz w:val="24"/>
+          <w:szCs w:val="24"/>
+        </w:rPr>
+        <w:drawing>
+          <wp:anchor distT="0" distB="0" distL="114300" distR="114300" simplePos="0" relativeHeight="251659264" behindDoc="1" locked="0" layoutInCell="1" allowOverlap="1" wp14:anchorId="3419CA6D" wp14:editId="5C7780CD">
+            <wp:simplePos x="0" y="0"/>
+            <wp:positionH relativeFrom="margin">
+              <wp:align>left</wp:align>
+            </wp:positionH>
+            <wp:positionV relativeFrom="paragraph">
+              <wp:posOffset>202565</wp:posOffset>
+            </wp:positionV>
+            <wp:extent cx="2815590" cy="1581150"/>
+            <wp:effectExtent l="0" t="0" r="3810" b="0"/>
+            <wp:wrapTight wrapText="bothSides">
+              <wp:wrapPolygon edited="0">
+                <wp:start x="0" y="0"/>
+                <wp:lineTo x="0" y="21340"/>
+                <wp:lineTo x="21483" y="21340"/>
+                <wp:lineTo x="21483" y="0"/>
+                <wp:lineTo x="0" y="0"/>
+              </wp:wrapPolygon>
+            </wp:wrapTight>
+            <wp:docPr id="3074" name="Picture 2" descr="http://apsforpc.com/wp-content/uploads/2015/08/fruit-ninja-title.jpg"/>
+            <wp:cNvGraphicFramePr>
+              <a:graphicFrameLocks xmlns:a="http://schemas.openxmlformats.org/drawingml/2006/main" noChangeAspect="1"/>
+            </wp:cNvGraphicFramePr>
+            <a:graphic xmlns:a="http://schemas.openxmlformats.org/drawingml/2006/main">
+              <a:graphicData uri="http://schemas.openxmlformats.org/drawingml/2006/picture">
+                <pic:pic xmlns:pic="http://schemas.openxmlformats.org/drawingml/2006/picture">
+                  <pic:nvPicPr>
+                    <pic:cNvPr id="3074" name="Picture 2" descr="http://apsforpc.com/wp-content/uploads/2015/08/fruit-ninja-title.jpg"/>
+                    <pic:cNvPicPr>
+                      <a:picLocks noChangeAspect="1" noChangeArrowheads="1"/>
+                    </pic:cNvPicPr>
+                  </pic:nvPicPr>
+                  <pic:blipFill>
+                    <a:blip r:embed="rId11" cstate="print">
+                      <a:extLst>
+                        <a:ext uri="{28A0092B-C50C-407E-A947-70E740481C1C}">
+                          <a14:useLocalDpi xmlns:a14="http://schemas.microsoft.com/office/drawing/2010/main" val="0"/>
+                        </a:ext>
+                      </a:extLst>
+                    </a:blip>
+                    <a:srcRect/>
+                    <a:stretch>
+                      <a:fillRect/>
+                    </a:stretch>
+                  </pic:blipFill>
+                  <pic:spPr bwMode="auto">
+                    <a:xfrm>
+                      <a:off x="0" y="0"/>
+                      <a:ext cx="2815590" cy="1581150"/>
+                    </a:xfrm>
+                    <a:prstGeom prst="rect">
+                      <a:avLst/>
+                    </a:prstGeom>
+                    <a:noFill/>
+                    <a:extLst/>
+                  </pic:spPr>
+                </pic:pic>
+              </a:graphicData>
+            </a:graphic>
+            <wp14:sizeRelH relativeFrom="margin">
+              <wp14:pctWidth>0</wp14:pctWidth>
+            </wp14:sizeRelH>
+            <wp14:sizeRelV relativeFrom="margin">
+              <wp14:pctHeight>0</wp14:pctHeight>
+            </wp14:sizeRelV>
+          </wp:anchor>
+        </w:drawing>
+      </w:r>
+    </w:p>
+    <w:p>
+      <w:pPr>
+        <w:rPr>
+          <w:sz w:val="24"/>
+          <w:szCs w:val="24"/>
+        </w:rPr>
+      </w:pPr>
+    </w:p>
+    <w:p>
+      <w:pPr>
+        <w:rPr>
+          <w:sz w:val="24"/>
+          <w:szCs w:val="24"/>
+          <w:u w:val="single"/>
+        </w:rPr>
+      </w:pPr>
+      <w:r>
+        <w:rPr>
+          <w:sz w:val="24"/>
+          <w:szCs w:val="24"/>
+          <w:u w:val="single"/>
+        </w:rPr>
+        <w:t>Fruit Ninja:</w:t>
+      </w:r>
+    </w:p>
+    <w:p>
+      <w:pPr>
+        <w:pStyle w:val="ListParagraph"/>
+        <w:numPr>
+          <w:ilvl w:val="0"/>
+          <w:numId w:val="2"/>
+        </w:numPr>
+        <w:rPr>
+          <w:sz w:val="24"/>
+          <w:szCs w:val="24"/>
+        </w:rPr>
+      </w:pPr>
+      <w:r>
+        <w:rPr>
+          <w:sz w:val="24"/>
+          <w:szCs w:val="24"/>
+        </w:rPr>
+        <w:t>All character attacks are directly controlled by the player clicking and dragging their mouse.</w:t>
+      </w:r>
+    </w:p>
+    <w:p>
+      <w:pPr>
+        <w:pStyle w:val="ListParagraph"/>
+        <w:numPr>
+          <w:ilvl w:val="0"/>
+          <w:numId w:val="2"/>
+        </w:numPr>
+        <w:rPr>
+          <w:sz w:val="24"/>
+          <w:szCs w:val="24"/>
+        </w:rPr>
+      </w:pPr>
+      <w:r>
+        <w:rPr>
+          <w:sz w:val="24"/>
+          <w:szCs w:val="24"/>
+        </w:rPr>
+        <w:t>Visceral, fast-paced gameplay.</w:t>
+      </w:r>
+    </w:p>
+    <w:p>
+      <w:pPr>
+        <w:rPr>
+          <w:sz w:val="24"/>
+          <w:szCs w:val="24"/>
+        </w:rPr>
+      </w:pPr>
+    </w:p>
+    <w:p>
+      <w:pPr>
+        <w:rPr>
+          <w:sz w:val="24"/>
+          <w:szCs w:val="24"/>
+        </w:rPr>
+      </w:pPr>
+    </w:p>
+    <w:p>
+      <w:pPr>
+        <w:rPr>
+          <w:sz w:val="24"/>
+          <w:szCs w:val="24"/>
+        </w:rPr>
+      </w:pPr>
+      <w:r>
+        <w:rPr>
+          <w:sz w:val="24"/>
+          <w:szCs w:val="24"/>
+        </w:rPr>
+        <w:drawing>
+          <wp:anchor distT="0" distB="0" distL="114300" distR="114300" simplePos="0" relativeHeight="251660288" behindDoc="1" locked="0" layoutInCell="1" allowOverlap="1" wp14:anchorId="2FC9AB02" wp14:editId="66B23395">
+            <wp:simplePos x="0" y="0"/>
+            <wp:positionH relativeFrom="margin">
+              <wp:align>right</wp:align>
+            </wp:positionH>
+            <wp:positionV relativeFrom="paragraph">
+              <wp:posOffset>3810</wp:posOffset>
+            </wp:positionV>
+            <wp:extent cx="3248704" cy="1819275"/>
+            <wp:effectExtent l="0" t="0" r="8890" b="0"/>
+            <wp:wrapTight wrapText="bothSides">
+              <wp:wrapPolygon edited="0">
+                <wp:start x="0" y="0"/>
+                <wp:lineTo x="0" y="21261"/>
+                <wp:lineTo x="21532" y="21261"/>
+                <wp:lineTo x="21532" y="0"/>
+                <wp:lineTo x="0" y="0"/>
+              </wp:wrapPolygon>
+            </wp:wrapTight>
+            <wp:docPr id="2054" name="Picture 6" descr="http://nextgengamingblog.com/files/2013/07/Hotline-Miami-1.jpg"/>
+            <wp:cNvGraphicFramePr>
+              <a:graphicFrameLocks xmlns:a="http://schemas.openxmlformats.org/drawingml/2006/main" noChangeAspect="1"/>
+            </wp:cNvGraphicFramePr>
+            <a:graphic xmlns:a="http://schemas.openxmlformats.org/drawingml/2006/main">
+              <a:graphicData uri="http://schemas.openxmlformats.org/drawingml/2006/picture">
+                <pic:pic xmlns:pic="http://schemas.openxmlformats.org/drawingml/2006/picture">
+                  <pic:nvPicPr>
+                    <pic:cNvPr id="2054" name="Picture 6" descr="http://nextgengamingblog.com/files/2013/07/Hotline-Miami-1.jpg"/>
+                    <pic:cNvPicPr>
+                      <a:picLocks noChangeAspect="1" noChangeArrowheads="1"/>
+                    </pic:cNvPicPr>
+                  </pic:nvPicPr>
+                  <pic:blipFill>
+                    <a:blip r:embed="rId12">
+                      <a:extLst>
+                        <a:ext uri="{28A0092B-C50C-407E-A947-70E740481C1C}">
+                          <a14:useLocalDpi xmlns:a14="http://schemas.microsoft.com/office/drawing/2010/main" val="0"/>
+                        </a:ext>
+                      </a:extLst>
+                    </a:blip>
+                    <a:srcRect/>
+                    <a:stretch>
+                      <a:fillRect/>
+                    </a:stretch>
+                  </pic:blipFill>
+                  <pic:spPr bwMode="auto">
+                    <a:xfrm>
+                      <a:off x="0" y="0"/>
+                      <a:ext cx="3248704" cy="1819275"/>
+                    </a:xfrm>
+                    <a:prstGeom prst="rect">
+                      <a:avLst/>
+                    </a:prstGeom>
+                    <a:noFill/>
+                    <a:extLst/>
+                  </pic:spPr>
+                </pic:pic>
+              </a:graphicData>
+            </a:graphic>
+          </wp:anchor>
+        </w:drawing>
+      </w:r>
+    </w:p>
+    <w:p>
+      <w:pPr>
+        <w:rPr>
+          <w:sz w:val="24"/>
+          <w:szCs w:val="24"/>
+        </w:rPr>
+      </w:pPr>
+      <w:r>
+        <w:rPr>
+          <w:sz w:val="24"/>
+          <w:szCs w:val="24"/>
+        </w:rPr>
+        <w:t>Hotline Miami:</w:t>
+      </w:r>
+    </w:p>
+    <w:p>
+      <w:pPr>
+        <w:pStyle w:val="ListParagraph"/>
+        <w:numPr>
+          <w:ilvl w:val="0"/>
+          <w:numId w:val="2"/>
+        </w:numPr>
+        <w:rPr>
+          <w:sz w:val="24"/>
+          <w:szCs w:val="24"/>
+        </w:rPr>
+      </w:pPr>
+      <w:r>
+        <w:rPr>
+          <w:sz w:val="24"/>
+          <w:szCs w:val="24"/>
+        </w:rPr>
+        <w:t xml:space="preserve">Swarm the player with </w:t>
+      </w:r>
+      <w:proofErr w:type="gramStart"/>
+      <w:r>
+        <w:rPr>
+          <w:sz w:val="24"/>
+          <w:szCs w:val="24"/>
+        </w:rPr>
+        <w:t>enemies  that</w:t>
+      </w:r>
+      <w:proofErr w:type="gramEnd"/>
+      <w:r>
+        <w:rPr>
+          <w:sz w:val="24"/>
+          <w:szCs w:val="24"/>
+        </w:rPr>
+        <w:t xml:space="preserve"> can be quickly mowed down, but can overwhelm them if they aren’t fast enough.</w:t>
+      </w:r>
+    </w:p>
+    <w:p>
+      <w:pPr>
+        <w:rPr>
+          <w:sz w:val="24"/>
+          <w:szCs w:val="24"/>
+        </w:rPr>
+      </w:pPr>
+      <w:r>
+        <w:rPr>
+          <w:sz w:val="24"/>
+          <w:szCs w:val="24"/>
+        </w:rPr>
+        <w:br w:type="page"/>
+      </w:r>
+    </w:p>
+    <w:p>
+      <w:pPr>
+        <w:jc w:val="center"/>
+        <w:rPr>
+          <w:b/>
+          <w:sz w:val="56"/>
+          <w:szCs w:val="56"/>
+        </w:rPr>
+      </w:pPr>
+      <w:r>
+        <w:rPr>
+          <w:b/>
+          <w:sz w:val="56"/>
+          <w:szCs w:val="56"/>
+        </w:rPr>
+        <w:lastRenderedPageBreak/>
+        <w:t>Mechanics Overview</w:t>
+      </w:r>
     </w:p>
     <w:p>
       <w:pPr>
@@ -839,7 +1367,14 @@
           <w:sz w:val="24"/>
           <w:szCs w:val="24"/>
         </w:rPr>
-        <w:t xml:space="preserve">basic </w:t>
+        <w:t>B</w:t>
+      </w:r>
+      <w:r>
+        <w:rPr>
+          <w:sz w:val="24"/>
+          <w:szCs w:val="24"/>
+        </w:rPr>
+        <w:t xml:space="preserve">asic </w:t>
       </w:r>
       <w:proofErr w:type="spellStart"/>
       <w:r>
@@ -870,14 +1405,14 @@
           <w:sz w:val="24"/>
           <w:szCs w:val="24"/>
         </w:rPr>
-        <w:t xml:space="preserve">- Attack: </w:t>
-      </w:r>
-      <w:r>
-        <w:rPr>
-          <w:sz w:val="24"/>
-          <w:szCs w:val="24"/>
-        </w:rPr>
-        <w:t>standard attack cycle that strikes enemies in front of the player.</w:t>
+        <w:t>- Basic Attack: S</w:t>
+      </w:r>
+      <w:r>
+        <w:rPr>
+          <w:sz w:val="24"/>
+          <w:szCs w:val="24"/>
+        </w:rPr>
+        <w:t>tandard attack cycle that strikes enemies in front of the player.</w:t>
       </w:r>
       <w:r>
         <w:rPr>
@@ -906,7 +1441,36 @@
           <w:sz w:val="24"/>
           <w:szCs w:val="24"/>
         </w:rPr>
-        <w:t xml:space="preserve">- Special Attack: </w:t>
+        <w:t xml:space="preserve">- Slash Attack: When the player clicks and drags in a direction, they perform a Slash attack that rapidly moves them in the direction of the mouse movement and damages all enemies in their path. </w:t>
+      </w:r>
+    </w:p>
+    <w:p>
+      <w:pPr>
+        <w:rPr>
+          <w:sz w:val="24"/>
+          <w:szCs w:val="24"/>
+        </w:rPr>
+      </w:pPr>
+      <w:r>
+        <w:rPr>
+          <w:sz w:val="24"/>
+          <w:szCs w:val="24"/>
+        </w:rPr>
+        <w:t>- S</w:t>
+      </w:r>
+      <w:r>
+        <w:rPr>
+          <w:sz w:val="24"/>
+          <w:szCs w:val="24"/>
+        </w:rPr>
+        <w:t>croll</w:t>
+      </w:r>
+      <w:r>
+        <w:rPr>
+          <w:sz w:val="24"/>
+          <w:szCs w:val="24"/>
+        </w:rPr>
+        <w:t xml:space="preserve"> Attack: </w:t>
       </w:r>
       <w:r>
         <w:rPr>
@@ -915,6 +1479,29 @@
         </w:rPr>
         <w:t>[not yet implemented]</w:t>
       </w:r>
+      <w:r>
+        <w:rPr>
+          <w:sz w:val="24"/>
+          <w:szCs w:val="24"/>
+        </w:rPr>
+        <w:t xml:space="preserve"> When the player has enough energy, they can expend it to active one of their magic scroll power. These scrolls each damage enemies in different ways and are based off of sacred animals (tiger, dragon, snake, </w:t>
+      </w:r>
+      <w:proofErr w:type="spellStart"/>
+      <w:r>
+        <w:rPr>
+          <w:sz w:val="24"/>
+          <w:szCs w:val="24"/>
+        </w:rPr>
+        <w:t>etc</w:t>
+      </w:r>
+      <w:proofErr w:type="spellEnd"/>
+      <w:r>
+        <w:rPr>
+          <w:sz w:val="24"/>
+          <w:szCs w:val="24"/>
+        </w:rPr>
+        <w:t>).</w:t>
+      </w:r>
     </w:p>
     <w:p>
       <w:pPr>
@@ -1153,7 +1740,6 @@
           <w:szCs w:val="24"/>
           <w:u w:val="single"/>
         </w:rPr>
-        <w:lastRenderedPageBreak/>
         <w:t>Game Characters</w:t>
       </w:r>
       <w:r>
@@ -1623,7 +2209,155 @@
         <w:t xml:space="preserve">to be determined. </w:t>
       </w:r>
     </w:p>
+    <w:p>
+      <w:pPr>
+        <w:rPr>
+          <w:sz w:val="24"/>
+          <w:szCs w:val="24"/>
+        </w:rPr>
+      </w:pPr>
+      <w:r>
+        <w:rPr>
+          <w:sz w:val="24"/>
+          <w:szCs w:val="24"/>
+        </w:rPr>
+        <w:br w:type="page"/>
+      </w:r>
+    </w:p>
+    <w:p>
+      <w:pPr>
+        <w:jc w:val="center"/>
+        <w:rPr>
+          <w:b/>
+          <w:sz w:val="56"/>
+          <w:szCs w:val="56"/>
+        </w:rPr>
+      </w:pPr>
+      <w:r>
+        <w:rPr>
+          <w:b/>
+          <w:sz w:val="56"/>
+          <w:szCs w:val="56"/>
+        </w:rPr>
+        <w:lastRenderedPageBreak/>
+        <w:t>Resources Overview</w:t>
+      </w:r>
+    </w:p>
+    <w:p>
+      <w:pPr>
+        <w:ind w:firstLine="720"/>
+        <w:rPr>
+          <w:sz w:val="24"/>
+          <w:szCs w:val="24"/>
+        </w:rPr>
+      </w:pPr>
+      <w:r>
+        <w:rPr>
+          <w:sz w:val="24"/>
+          <w:szCs w:val="24"/>
+        </w:rPr>
+        <w:t>Art:</w:t>
+      </w:r>
+    </w:p>
+    <w:p>
+      <w:pPr>
+        <w:ind w:firstLine="720"/>
+        <w:rPr>
+          <w:sz w:val="24"/>
+          <w:szCs w:val="24"/>
+        </w:rPr>
+      </w:pPr>
+    </w:p>
+    <w:p>
+      <w:pPr>
+        <w:ind w:firstLine="720"/>
+        <w:rPr>
+          <w:sz w:val="24"/>
+          <w:szCs w:val="24"/>
+        </w:rPr>
+      </w:pPr>
+    </w:p>
+    <w:p>
+      <w:pPr>
+        <w:ind w:firstLine="720"/>
+        <w:rPr>
+          <w:sz w:val="24"/>
+          <w:szCs w:val="24"/>
+        </w:rPr>
+      </w:pPr>
+      <w:r>
+        <w:rPr>
+          <w:sz w:val="24"/>
+          <w:szCs w:val="24"/>
+        </w:rPr>
+        <w:t>Audio:</w:t>
+      </w:r>
+    </w:p>
+    <w:p>
+      <w:pPr>
+        <w:ind w:firstLine="720"/>
+        <w:rPr>
+          <w:sz w:val="24"/>
+          <w:szCs w:val="24"/>
+        </w:rPr>
+      </w:pPr>
+    </w:p>
+    <w:p>
+      <w:pPr>
+        <w:ind w:firstLine="720"/>
+        <w:rPr>
+          <w:sz w:val="24"/>
+          <w:szCs w:val="24"/>
+        </w:rPr>
+      </w:pPr>
+    </w:p>
+    <w:p>
+      <w:pPr>
+        <w:ind w:firstLine="720"/>
+        <w:rPr>
+          <w:sz w:val="24"/>
+          <w:szCs w:val="24"/>
+        </w:rPr>
+      </w:pPr>
+      <w:r>
+        <w:rPr>
+          <w:sz w:val="24"/>
+          <w:szCs w:val="24"/>
+        </w:rPr>
+        <w:t>Environments:</w:t>
+      </w:r>
+    </w:p>
+    <w:p>
+      <w:pPr>
+        <w:ind w:firstLine="720"/>
+        <w:rPr>
+          <w:sz w:val="24"/>
+          <w:szCs w:val="24"/>
+        </w:rPr>
+      </w:pPr>
+    </w:p>
+    <w:p>
+      <w:pPr>
+        <w:ind w:firstLine="720"/>
+        <w:rPr>
+          <w:sz w:val="24"/>
+          <w:szCs w:val="24"/>
+        </w:rPr>
+      </w:pPr>
+    </w:p>
+    <w:p>
+      <w:pPr>
+        <w:ind w:firstLine="720"/>
+        <w:rPr>
+          <w:sz w:val="24"/>
+          <w:szCs w:val="24"/>
+        </w:rPr>
+      </w:pPr>
+      <w:bookmarkStart w:id="0" w:name="_GoBack"/>
+      <w:bookmarkEnd w:id="0"/>
+    </w:p>
     <w:sectPr>
+      <w:footerReference w:type="default" r:id="rId13"/>
       <w:pgSz w:w="12240" w:h="15840"/>
       <w:pgMar w:top="1440" w:right="1440" w:bottom="1440" w:left="1440" w:header="720" w:footer="720" w:gutter="0"/>
       <w:cols w:space="720"/>
@@ -1631,6 +2365,78 @@
     </w:sectPr>
   </w:body>
 </w:document>
+</file>
+
+<file path=word/endnotes.xml><?xml version="1.0" encoding="utf-8"?>
+<w:endnotes xmlns:wpc="http://schemas.microsoft.com/office/word/2010/wordprocessingCanvas" xmlns:mc="http://schemas.openxmlformats.org/markup-compatibility/2006" xmlns:o="urn:schemas-microsoft-com:office:office" xmlns:r="http://schemas.openxmlformats.org/officeDocument/2006/relationships" xmlns:m="http://schemas.openxmlformats.org/officeDocument/2006/math" xmlns:v="urn:schemas-microsoft-com:vml" xmlns:wp14="http://schemas.microsoft.com/office/word/2010/wordprocessingDrawing" xmlns:wp="http://schemas.openxmlformats.org/drawingml/2006/wordprocessingDrawing" xmlns:w10="urn:schemas-microsoft-com:office:word" xmlns:w="http://schemas.openxmlformats.org/wordprocessingml/2006/main" xmlns:w14="http://schemas.microsoft.com/office/word/2010/wordml" xmlns:w15="http://schemas.microsoft.com/office/word/2012/wordml" xmlns:wpg="http://schemas.microsoft.com/office/word/2010/wordprocessingGroup" xmlns:wpi="http://schemas.microsoft.com/office/word/2010/wordprocessingInk" xmlns:wne="http://schemas.microsoft.com/office/word/2006/wordml" xmlns:wps="http://schemas.microsoft.com/office/word/2010/wordprocessingShape" mc:Ignorable="w14 w15 wp14">
+  <w:endnote w:type="separator" w:id="-1">
+    <w:p>
+      <w:pPr>
+        <w:spacing w:after="0" w:line="240" w:lineRule="auto"/>
+      </w:pPr>
+      <w:r>
+        <w:separator/>
+      </w:r>
+    </w:p>
+  </w:endnote>
+  <w:endnote w:type="continuationSeparator" w:id="0">
+    <w:p>
+      <w:pPr>
+        <w:spacing w:after="0" w:line="240" w:lineRule="auto"/>
+      </w:pPr>
+      <w:r>
+        <w:continuationSeparator/>
+      </w:r>
+    </w:p>
+  </w:endnote>
+</w:endnotes>
+</file>
+
+<file path=word/footer1.xml><?xml version="1.0" encoding="utf-8"?>
+<w:ftr xmlns:wpc="http://schemas.microsoft.com/office/word/2010/wordprocessingCanvas" xmlns:mc="http://schemas.openxmlformats.org/markup-compatibility/2006" xmlns:o="urn:schemas-microsoft-com:office:office" xmlns:r="http://schemas.openxmlformats.org/officeDocument/2006/relationships" xmlns:m="http://schemas.openxmlformats.org/officeDocument/2006/math" xmlns:v="urn:schemas-microsoft-com:vml" xmlns:wp14="http://schemas.microsoft.com/office/word/2010/wordprocessingDrawing" xmlns:wp="http://schemas.openxmlformats.org/drawingml/2006/wordprocessingDrawing" xmlns:w10="urn:schemas-microsoft-com:office:word" xmlns:w="http://schemas.openxmlformats.org/wordprocessingml/2006/main" xmlns:w14="http://schemas.microsoft.com/office/word/2010/wordml" xmlns:w15="http://schemas.microsoft.com/office/word/2012/wordml" xmlns:wpg="http://schemas.microsoft.com/office/word/2010/wordprocessingGroup" xmlns:wpi="http://schemas.microsoft.com/office/word/2010/wordprocessingInk" xmlns:wne="http://schemas.microsoft.com/office/word/2006/wordml" xmlns:wps="http://schemas.microsoft.com/office/word/2010/wordprocessingShape" mc:Ignorable="w14 w15 wp14">
+  <w:p>
+    <w:pPr>
+      <w:pStyle w:val="Footer"/>
+      <w:jc w:val="center"/>
+    </w:pPr>
+    <w:r>
+      <w:t xml:space="preserve">All content © 2015 </w:t>
+    </w:r>
+    <w:proofErr w:type="spellStart"/>
+    <w:r>
+      <w:t>DigiPen</w:t>
+    </w:r>
+    <w:proofErr w:type="spellEnd"/>
+    <w:r>
+      <w:t xml:space="preserve"> (USA) Corporation, all rights reserved.</w:t>
+    </w:r>
+  </w:p>
+</w:ftr>
+</file>
+
+<file path=word/footnotes.xml><?xml version="1.0" encoding="utf-8"?>
+<w:footnotes xmlns:wpc="http://schemas.microsoft.com/office/word/2010/wordprocessingCanvas" xmlns:mc="http://schemas.openxmlformats.org/markup-compatibility/2006" xmlns:o="urn:schemas-microsoft-com:office:office" xmlns:r="http://schemas.openxmlformats.org/officeDocument/2006/relationships" xmlns:m="http://schemas.openxmlformats.org/officeDocument/2006/math" xmlns:v="urn:schemas-microsoft-com:vml" xmlns:wp14="http://schemas.microsoft.com/office/word/2010/wordprocessingDrawing" xmlns:wp="http://schemas.openxmlformats.org/drawingml/2006/wordprocessingDrawing" xmlns:w10="urn:schemas-microsoft-com:office:word" xmlns:w="http://schemas.openxmlformats.org/wordprocessingml/2006/main" xmlns:w14="http://schemas.microsoft.com/office/word/2010/wordml" xmlns:w15="http://schemas.microsoft.com/office/word/2012/wordml" xmlns:wpg="http://schemas.microsoft.com/office/word/2010/wordprocessingGroup" xmlns:wpi="http://schemas.microsoft.com/office/word/2010/wordprocessingInk" xmlns:wne="http://schemas.microsoft.com/office/word/2006/wordml" xmlns:wps="http://schemas.microsoft.com/office/word/2010/wordprocessingShape" mc:Ignorable="w14 w15 wp14">
+  <w:footnote w:type="separator" w:id="-1">
+    <w:p>
+      <w:pPr>
+        <w:spacing w:after="0" w:line="240" w:lineRule="auto"/>
+      </w:pPr>
+      <w:r>
+        <w:separator/>
+      </w:r>
+    </w:p>
+  </w:footnote>
+  <w:footnote w:type="continuationSeparator" w:id="0">
+    <w:p>
+      <w:pPr>
+        <w:spacing w:after="0" w:line="240" w:lineRule="auto"/>
+      </w:pPr>
+      <w:r>
+        <w:continuationSeparator/>
+      </w:r>
+    </w:p>
+  </w:footnote>
+</w:footnotes>
 </file>
 
 <file path=word/numbering.xml><?xml version="1.0" encoding="utf-8"?>
@@ -2286,7 +3092,6 @@
   <w:style w:type="character" w:default="1" w:styleId="DefaultParagraphFont">
     <w:name w:val="Default Paragraph Font"/>
     <w:uiPriority w:val="1"/>
-    <w:semiHidden/>
     <w:unhideWhenUsed/>
   </w:style>
   <w:style w:type="table" w:default="1" w:styleId="TableNormal">
@@ -2392,6 +3197,50 @@
     <w:rPr>
       <w:rFonts w:eastAsiaTheme="minorEastAsia" w:cs="Times New Roman"/>
     </w:rPr>
+  </w:style>
+  <w:style w:type="paragraph" w:styleId="Header">
+    <w:name w:val="header"/>
+    <w:basedOn w:val="Normal"/>
+    <w:link w:val="HeaderChar"/>
+    <w:uiPriority w:val="99"/>
+    <w:unhideWhenUsed/>
+    <w:rsid w:val="001613F2"/>
+    <w:pPr>
+      <w:tabs>
+        <w:tab w:val="center" w:pos="4680"/>
+        <w:tab w:val="right" w:pos="9360"/>
+      </w:tabs>
+      <w:spacing w:after="0" w:line="240" w:lineRule="auto"/>
+    </w:pPr>
+  </w:style>
+  <w:style w:type="character" w:customStyle="1" w:styleId="HeaderChar">
+    <w:name w:val="Header Char"/>
+    <w:basedOn w:val="DefaultParagraphFont"/>
+    <w:link w:val="Header"/>
+    <w:uiPriority w:val="99"/>
+    <w:rsid w:val="001613F2"/>
+  </w:style>
+  <w:style w:type="paragraph" w:styleId="Footer">
+    <w:name w:val="footer"/>
+    <w:basedOn w:val="Normal"/>
+    <w:link w:val="FooterChar"/>
+    <w:uiPriority w:val="99"/>
+    <w:unhideWhenUsed/>
+    <w:rsid w:val="001613F2"/>
+    <w:pPr>
+      <w:tabs>
+        <w:tab w:val="center" w:pos="4680"/>
+        <w:tab w:val="right" w:pos="9360"/>
+      </w:tabs>
+      <w:spacing w:after="0" w:line="240" w:lineRule="auto"/>
+    </w:pPr>
+  </w:style>
+  <w:style w:type="character" w:customStyle="1" w:styleId="FooterChar">
+    <w:name w:val="Footer Char"/>
+    <w:basedOn w:val="DefaultParagraphFont"/>
+    <w:link w:val="Footer"/>
+    <w:uiPriority w:val="99"/>
+    <w:rsid w:val="001613F2"/>
   </w:style>
 </w:styles>
 </file>
@@ -2662,7 +3511,7 @@
 </file>
 
 <file path=customXml/itemProps1.xml><?xml version="1.0" encoding="utf-8"?>
-<ds:datastoreItem xmlns:ds="http://schemas.openxmlformats.org/officeDocument/2006/customXml" ds:itemID="{024E62FB-322E-4C15-8203-0574800C30A9}">
+<ds:datastoreItem xmlns:ds="http://schemas.openxmlformats.org/officeDocument/2006/customXml" ds:itemID="{3933E7CB-FEA9-4252-AB75-3AA2E1D031B5}">
   <ds:schemaRefs>
     <ds:schemaRef ds:uri="http://schemas.openxmlformats.org/officeDocument/2006/bibliography"/>
   </ds:schemaRefs>

</xml_diff>

<commit_message>
Added our new character slash animation to the atlas, completed (I think) the design guide, and updated a few of the TCR's for the design rubric.
</commit_message>
<xml_diff>
--- a/Shared Files/Guides/DesignGuide_GAM200.docx
+++ b/Shared Files/Guides/DesignGuide_GAM200.docx
@@ -838,6 +838,216 @@
           <w:szCs w:val="24"/>
         </w:rPr>
       </w:pPr>
+    </w:p>
+    <w:p>
+      <w:pPr>
+        <w:rPr>
+          <w:sz w:val="24"/>
+          <w:szCs w:val="24"/>
+          <w:u w:val="single"/>
+        </w:rPr>
+      </w:pPr>
+      <w:r>
+        <w:rPr>
+          <w:sz w:val="24"/>
+          <w:szCs w:val="24"/>
+          <w:u w:val="single"/>
+        </w:rPr>
+        <w:t>End of Gameplay:</w:t>
+      </w:r>
+    </w:p>
+    <w:p>
+      <w:pPr>
+        <w:rPr>
+          <w:sz w:val="24"/>
+          <w:szCs w:val="24"/>
+        </w:rPr>
+      </w:pPr>
+      <w:r>
+        <w:rPr>
+          <w:sz w:val="24"/>
+          <w:szCs w:val="24"/>
+        </w:rPr>
+        <w:t xml:space="preserve">Player wins by completing a primary objective </w:t>
+      </w:r>
+      <w:r>
+        <w:rPr>
+          <w:sz w:val="24"/>
+          <w:szCs w:val="24"/>
+        </w:rPr>
+        <w:t>or simply by moving to the end of the level.</w:t>
+      </w:r>
+    </w:p>
+    <w:p>
+      <w:pPr>
+        <w:rPr>
+          <w:sz w:val="24"/>
+          <w:szCs w:val="24"/>
+        </w:rPr>
+      </w:pPr>
+      <w:r>
+        <w:rPr>
+          <w:sz w:val="24"/>
+          <w:szCs w:val="24"/>
+        </w:rPr>
+        <w:t xml:space="preserve">- </w:t>
+      </w:r>
+      <w:r>
+        <w:rPr>
+          <w:sz w:val="24"/>
+          <w:szCs w:val="24"/>
+        </w:rPr>
+        <w:t>Collecting specific items to complete a level</w:t>
+      </w:r>
+      <w:r>
+        <w:rPr>
+          <w:sz w:val="24"/>
+          <w:szCs w:val="24"/>
+        </w:rPr>
+        <w:t xml:space="preserve"> ([not yet implemented]</w:t>
+      </w:r>
+    </w:p>
+    <w:p>
+      <w:pPr>
+        <w:rPr>
+          <w:sz w:val="24"/>
+          <w:szCs w:val="24"/>
+        </w:rPr>
+      </w:pPr>
+      <w:r>
+        <w:rPr>
+          <w:sz w:val="24"/>
+          <w:szCs w:val="24"/>
+        </w:rPr>
+        <w:t>- Timer based objectives</w:t>
+      </w:r>
+      <w:r>
+        <w:rPr>
+          <w:sz w:val="24"/>
+          <w:szCs w:val="24"/>
+        </w:rPr>
+        <w:t xml:space="preserve"> [not yet implemented]</w:t>
+      </w:r>
+    </w:p>
+    <w:p>
+      <w:pPr>
+        <w:rPr>
+          <w:sz w:val="24"/>
+          <w:szCs w:val="24"/>
+        </w:rPr>
+      </w:pPr>
+      <w:r>
+        <w:rPr>
+          <w:sz w:val="24"/>
+          <w:szCs w:val="24"/>
+        </w:rPr>
+        <w:t>- Survival scenarios against waves of enemies</w:t>
+      </w:r>
+      <w:r>
+        <w:rPr>
+          <w:sz w:val="24"/>
+          <w:szCs w:val="24"/>
+        </w:rPr>
+        <w:t xml:space="preserve"> [not yet implemented]</w:t>
+      </w:r>
+    </w:p>
+    <w:p>
+      <w:pPr>
+        <w:rPr>
+          <w:sz w:val="24"/>
+          <w:szCs w:val="24"/>
+        </w:rPr>
+      </w:pPr>
+      <w:r>
+        <w:rPr>
+          <w:sz w:val="24"/>
+          <w:szCs w:val="24"/>
+        </w:rPr>
+        <w:t>- Player stats are shown at the end of each level (</w:t>
+      </w:r>
+      <w:proofErr w:type="gramStart"/>
+      <w:r>
+        <w:rPr>
+          <w:sz w:val="24"/>
+          <w:szCs w:val="24"/>
+        </w:rPr>
+        <w:t>enemies</w:t>
+      </w:r>
+      <w:proofErr w:type="gramEnd"/>
+      <w:r>
+        <w:rPr>
+          <w:sz w:val="24"/>
+          <w:szCs w:val="24"/>
+        </w:rPr>
+        <w:t xml:space="preserve"> killed</w:t>
+      </w:r>
+      <w:r>
+        <w:rPr>
+          <w:sz w:val="24"/>
+          <w:szCs w:val="24"/>
+        </w:rPr>
+        <w:t xml:space="preserve">, highest combo, damage taken, </w:t>
+      </w:r>
+      <w:r>
+        <w:rPr>
+          <w:sz w:val="24"/>
+          <w:szCs w:val="24"/>
+        </w:rPr>
+        <w:t>player choices, etc</w:t>
+      </w:r>
+      <w:r>
+        <w:rPr>
+          <w:sz w:val="24"/>
+          <w:szCs w:val="24"/>
+        </w:rPr>
+        <w:t>.</w:t>
+      </w:r>
+      <w:r>
+        <w:rPr>
+          <w:sz w:val="24"/>
+          <w:szCs w:val="24"/>
+        </w:rPr>
+        <w:t>)</w:t>
+      </w:r>
+      <w:r>
+        <w:rPr>
+          <w:sz w:val="24"/>
+          <w:szCs w:val="24"/>
+        </w:rPr>
+        <w:t xml:space="preserve"> [</w:t>
+      </w:r>
+      <w:proofErr w:type="gramStart"/>
+      <w:r>
+        <w:rPr>
+          <w:sz w:val="24"/>
+          <w:szCs w:val="24"/>
+        </w:rPr>
+        <w:t>not</w:t>
+      </w:r>
+      <w:proofErr w:type="gramEnd"/>
+      <w:r>
+        <w:rPr>
+          <w:sz w:val="24"/>
+          <w:szCs w:val="24"/>
+        </w:rPr>
+        <w:t xml:space="preserve"> yet implemented]</w:t>
+      </w:r>
+    </w:p>
+    <w:p>
+      <w:pPr>
+        <w:rPr>
+          <w:sz w:val="24"/>
+          <w:szCs w:val="24"/>
+        </w:rPr>
+      </w:pPr>
+    </w:p>
+    <w:p>
+      <w:pPr>
+        <w:rPr>
+          <w:sz w:val="24"/>
+          <w:szCs w:val="24"/>
+        </w:rPr>
+      </w:pPr>
       <w:r>
         <w:rPr>
           <w:sz w:val="24"/>
@@ -875,6 +1085,7 @@
       </w:pPr>
       <w:r>
         <w:rPr>
+          <w:noProof/>
           <w:sz w:val="24"/>
           <w:szCs w:val="24"/>
           <w:u w:val="single"/>
@@ -1008,6 +1219,7 @@
       </w:pPr>
       <w:r>
         <w:rPr>
+          <w:noProof/>
           <w:sz w:val="24"/>
           <w:szCs w:val="24"/>
         </w:rPr>
@@ -1171,6 +1383,7 @@
       </w:pPr>
       <w:r>
         <w:rPr>
+          <w:noProof/>
           <w:sz w:val="24"/>
           <w:szCs w:val="24"/>
         </w:rPr>
@@ -1543,212 +1756,37 @@
     <w:p>
       <w:pPr>
         <w:rPr>
-          <w:sz w:val="24"/>
-          <w:szCs w:val="24"/>
-          <w:u w:val="single"/>
-        </w:rPr>
-      </w:pPr>
-      <w:r>
-        <w:rPr>
-          <w:sz w:val="24"/>
-          <w:szCs w:val="24"/>
-          <w:u w:val="single"/>
-        </w:rPr>
-        <w:t>End of Gameplay:</w:t>
-      </w:r>
-    </w:p>
-    <w:p>
-      <w:pPr>
-        <w:rPr>
-          <w:sz w:val="24"/>
-          <w:szCs w:val="24"/>
-        </w:rPr>
-      </w:pPr>
-      <w:r>
-        <w:rPr>
-          <w:sz w:val="24"/>
-          <w:szCs w:val="24"/>
-        </w:rPr>
-        <w:t xml:space="preserve">Player wins by completing a primary objective </w:t>
-      </w:r>
-      <w:r>
-        <w:rPr>
-          <w:sz w:val="24"/>
-          <w:szCs w:val="24"/>
-        </w:rPr>
-        <w:t>or simply by moving to the end of the level.</w:t>
-      </w:r>
-    </w:p>
-    <w:p>
-      <w:pPr>
-        <w:rPr>
-          <w:sz w:val="24"/>
-          <w:szCs w:val="24"/>
-        </w:rPr>
-      </w:pPr>
-      <w:r>
-        <w:rPr>
-          <w:sz w:val="24"/>
-          <w:szCs w:val="24"/>
-        </w:rPr>
-        <w:t xml:space="preserve">- </w:t>
-      </w:r>
-      <w:r>
-        <w:rPr>
-          <w:sz w:val="24"/>
-          <w:szCs w:val="24"/>
-        </w:rPr>
-        <w:t>Collecting specific items to complete a level</w:t>
-      </w:r>
-      <w:r>
-        <w:rPr>
-          <w:sz w:val="24"/>
-          <w:szCs w:val="24"/>
-        </w:rPr>
-        <w:t xml:space="preserve"> ([not yet implemented]</w:t>
-      </w:r>
-    </w:p>
-    <w:p>
-      <w:pPr>
-        <w:rPr>
-          <w:sz w:val="24"/>
-          <w:szCs w:val="24"/>
-        </w:rPr>
-      </w:pPr>
-      <w:r>
-        <w:rPr>
-          <w:sz w:val="24"/>
-          <w:szCs w:val="24"/>
-        </w:rPr>
-        <w:t>- Timer based objectives</w:t>
-      </w:r>
-      <w:r>
-        <w:rPr>
-          <w:sz w:val="24"/>
-          <w:szCs w:val="24"/>
-        </w:rPr>
-        <w:t xml:space="preserve"> [not yet implemented]</w:t>
-      </w:r>
-    </w:p>
-    <w:p>
-      <w:pPr>
-        <w:rPr>
-          <w:sz w:val="24"/>
-          <w:szCs w:val="24"/>
-        </w:rPr>
-      </w:pPr>
-      <w:r>
-        <w:rPr>
-          <w:sz w:val="24"/>
-          <w:szCs w:val="24"/>
-        </w:rPr>
-        <w:t>- Survival scenarios against waves of enemies</w:t>
-      </w:r>
-      <w:r>
-        <w:rPr>
-          <w:sz w:val="24"/>
-          <w:szCs w:val="24"/>
-        </w:rPr>
-        <w:t xml:space="preserve"> [not yet implemented]</w:t>
-      </w:r>
-    </w:p>
-    <w:p>
-      <w:pPr>
-        <w:rPr>
-          <w:sz w:val="24"/>
-          <w:szCs w:val="24"/>
-        </w:rPr>
-      </w:pPr>
-      <w:r>
-        <w:rPr>
-          <w:sz w:val="24"/>
-          <w:szCs w:val="24"/>
-        </w:rPr>
-        <w:t>- Player stats are shown at the end of each level (</w:t>
-      </w:r>
-      <w:proofErr w:type="gramStart"/>
-      <w:r>
-        <w:rPr>
-          <w:sz w:val="24"/>
-          <w:szCs w:val="24"/>
-        </w:rPr>
-        <w:t>enemies</w:t>
-      </w:r>
-      <w:proofErr w:type="gramEnd"/>
-      <w:r>
-        <w:rPr>
-          <w:sz w:val="24"/>
-          <w:szCs w:val="24"/>
-        </w:rPr>
-        <w:t xml:space="preserve"> killed</w:t>
-      </w:r>
-      <w:r>
-        <w:rPr>
-          <w:sz w:val="24"/>
-          <w:szCs w:val="24"/>
-        </w:rPr>
-        <w:t xml:space="preserve">, highest combo, damage taken, </w:t>
-      </w:r>
-      <w:r>
-        <w:rPr>
-          <w:sz w:val="24"/>
-          <w:szCs w:val="24"/>
-        </w:rPr>
-        <w:t>player choices, etc</w:t>
-      </w:r>
-      <w:r>
-        <w:rPr>
-          <w:sz w:val="24"/>
-          <w:szCs w:val="24"/>
-        </w:rPr>
-        <w:t>.</w:t>
-      </w:r>
-      <w:r>
-        <w:rPr>
-          <w:sz w:val="24"/>
-          <w:szCs w:val="24"/>
-        </w:rPr>
-        <w:t>)</w:t>
-      </w:r>
-      <w:r>
-        <w:rPr>
-          <w:sz w:val="24"/>
-          <w:szCs w:val="24"/>
-        </w:rPr>
-        <w:t xml:space="preserve"> [not yet implemented]</w:t>
-      </w:r>
-    </w:p>
-    <w:p>
-      <w:pPr>
-        <w:rPr>
-          <w:sz w:val="24"/>
-          <w:szCs w:val="24"/>
-        </w:rPr>
-      </w:pPr>
-    </w:p>
-    <w:p>
-      <w:pPr>
-        <w:rPr>
-          <w:sz w:val="24"/>
-          <w:szCs w:val="24"/>
-          <w:u w:val="single"/>
-        </w:rPr>
-      </w:pPr>
-      <w:r>
-        <w:rPr>
-          <w:sz w:val="24"/>
-          <w:szCs w:val="24"/>
-          <w:u w:val="single"/>
-        </w:rPr>
-        <w:t>Game Characters</w:t>
-      </w:r>
-      <w:r>
-        <w:rPr>
-          <w:sz w:val="24"/>
-          <w:szCs w:val="24"/>
-          <w:u w:val="single"/>
-        </w:rPr>
-        <w:t>:</w:t>
+          <w:b/>
+          <w:sz w:val="56"/>
+          <w:szCs w:val="56"/>
+        </w:rPr>
+      </w:pPr>
+      <w:r>
+        <w:rPr>
+          <w:b/>
+          <w:sz w:val="56"/>
+          <w:szCs w:val="56"/>
+        </w:rPr>
+        <w:br w:type="page"/>
+      </w:r>
+    </w:p>
+    <w:p>
+      <w:pPr>
+        <w:jc w:val="center"/>
+        <w:rPr>
+          <w:b/>
+          <w:sz w:val="56"/>
+          <w:szCs w:val="56"/>
+        </w:rPr>
+      </w:pPr>
+      <w:r>
+        <w:rPr>
+          <w:b/>
+          <w:sz w:val="56"/>
+          <w:szCs w:val="56"/>
+        </w:rPr>
+        <w:lastRenderedPageBreak/>
+        <w:t>Character Overview</w:t>
       </w:r>
     </w:p>
     <w:p>
@@ -1860,33 +1898,40 @@
         <w:rPr>
           <w:sz w:val="24"/>
           <w:szCs w:val="24"/>
-          <w:u w:val="single"/>
-        </w:rPr>
-      </w:pPr>
-    </w:p>
-    <w:p>
-      <w:pPr>
-        <w:rPr>
-          <w:sz w:val="24"/>
-          <w:szCs w:val="24"/>
-          <w:u w:val="single"/>
-        </w:rPr>
-      </w:pPr>
-      <w:r>
-        <w:rPr>
-          <w:sz w:val="24"/>
-          <w:szCs w:val="24"/>
-          <w:u w:val="single"/>
-        </w:rPr>
-        <w:t>Game Resources</w:t>
-      </w:r>
-      <w:r>
-        <w:rPr>
-          <w:sz w:val="24"/>
-          <w:szCs w:val="24"/>
-          <w:u w:val="single"/>
-        </w:rPr>
-        <w:t>:</w:t>
+        </w:rPr>
+      </w:pPr>
+    </w:p>
+    <w:p>
+      <w:pPr>
+        <w:jc w:val="center"/>
+        <w:rPr>
+          <w:b/>
+          <w:sz w:val="56"/>
+          <w:szCs w:val="56"/>
+        </w:rPr>
+      </w:pPr>
+      <w:r>
+        <w:rPr>
+          <w:b/>
+          <w:sz w:val="56"/>
+          <w:szCs w:val="56"/>
+        </w:rPr>
+        <w:t>Interface Overview</w:t>
+      </w:r>
+    </w:p>
+    <w:p>
+      <w:pPr>
+        <w:rPr>
+          <w:sz w:val="24"/>
+          <w:szCs w:val="24"/>
+        </w:rPr>
+      </w:pPr>
+      <w:r>
+        <w:rPr>
+          <w:sz w:val="24"/>
+          <w:szCs w:val="24"/>
+        </w:rPr>
+        <w:t xml:space="preserve">Controls: </w:t>
       </w:r>
     </w:p>
     <w:p>
@@ -1906,7 +1951,7 @@
           <w:sz w:val="24"/>
           <w:szCs w:val="24"/>
         </w:rPr>
-        <w:t>Player health: this will restore after a certain amount of time has passed without being injured.</w:t>
+        <w:t>“A” and “D” buttons move the player left and right.</w:t>
       </w:r>
     </w:p>
     <w:p>
@@ -1926,14 +1971,7 @@
           <w:sz w:val="24"/>
           <w:szCs w:val="24"/>
         </w:rPr>
-        <w:t>Combo Counter: Fills up the Energy Meter so that the player c</w:t>
-      </w:r>
-      <w:r>
-        <w:rPr>
-          <w:sz w:val="24"/>
-          <w:szCs w:val="24"/>
-        </w:rPr>
-        <w:t>an perform powerful scroll attacks.</w:t>
+        <w:t>Spacebar lets the player jump (and double jump if they’ve unlocked that power).</w:t>
       </w:r>
     </w:p>
     <w:p>
@@ -1953,21 +1991,7 @@
           <w:sz w:val="24"/>
           <w:szCs w:val="24"/>
         </w:rPr>
-        <w:t>Energy</w:t>
-      </w:r>
-      <w:r>
-        <w:rPr>
-          <w:sz w:val="24"/>
-          <w:szCs w:val="24"/>
-        </w:rPr>
-        <w:t xml:space="preserve">: </w:t>
-      </w:r>
-      <w:r>
-        <w:rPr>
-          <w:sz w:val="24"/>
-          <w:szCs w:val="24"/>
-        </w:rPr>
-        <w:t>this resource is gained by attacking enemies. This resource can be expended to use scrolls of power in combat.</w:t>
+        <w:t>L-Click makes the player attack in the direction facing the mouse cursor.</w:t>
       </w:r>
     </w:p>
     <w:p>
@@ -1987,242 +2011,174 @@
           <w:sz w:val="24"/>
           <w:szCs w:val="24"/>
         </w:rPr>
-        <w:t>Pick-up items: These items will grant temporary buffs to the player once picked up, and could include any of the following: increased damage, increased jump height, speed boost, unlimited energy/energy boost, combo counter boost.</w:t>
-      </w:r>
-    </w:p>
-    <w:p>
-      <w:pPr>
-        <w:rPr>
-          <w:sz w:val="24"/>
-          <w:szCs w:val="24"/>
-          <w:u w:val="single"/>
-        </w:rPr>
-      </w:pPr>
-    </w:p>
-    <w:p>
-      <w:pPr>
-        <w:rPr>
-          <w:sz w:val="24"/>
-          <w:szCs w:val="24"/>
-          <w:u w:val="single"/>
-        </w:rPr>
-      </w:pPr>
-      <w:r>
-        <w:rPr>
-          <w:sz w:val="24"/>
-          <w:szCs w:val="24"/>
-          <w:u w:val="single"/>
-        </w:rPr>
-        <w:t>Game Environment</w:t>
-      </w:r>
-      <w:r>
-        <w:rPr>
-          <w:sz w:val="24"/>
-          <w:szCs w:val="24"/>
-          <w:u w:val="single"/>
-        </w:rPr>
-        <w:t>:</w:t>
-      </w:r>
-    </w:p>
-    <w:p>
-      <w:pPr>
-        <w:ind w:firstLine="720"/>
-        <w:rPr>
-          <w:sz w:val="24"/>
-          <w:szCs w:val="24"/>
-        </w:rPr>
-      </w:pPr>
-      <w:r>
-        <w:rPr>
-          <w:sz w:val="24"/>
-          <w:szCs w:val="24"/>
-        </w:rPr>
-        <w:t>Basic 2-D</w:t>
-      </w:r>
-      <w:r>
-        <w:rPr>
-          <w:sz w:val="24"/>
-          <w:szCs w:val="24"/>
-        </w:rPr>
-        <w:t xml:space="preserve"> </w:t>
-      </w:r>
-      <w:proofErr w:type="spellStart"/>
-      <w:r>
-        <w:rPr>
-          <w:sz w:val="24"/>
-          <w:szCs w:val="24"/>
-        </w:rPr>
-        <w:t>platforming</w:t>
-      </w:r>
-      <w:proofErr w:type="spellEnd"/>
-      <w:r>
-        <w:rPr>
-          <w:sz w:val="24"/>
-          <w:szCs w:val="24"/>
-        </w:rPr>
-        <w:t xml:space="preserve"> environment mechanics with platforms, terrain ha</w:t>
-      </w:r>
-      <w:r>
-        <w:rPr>
-          <w:sz w:val="24"/>
-          <w:szCs w:val="24"/>
-        </w:rPr>
-        <w:t xml:space="preserve">zards, and pick-ups/objectives </w:t>
-      </w:r>
-      <w:r>
-        <w:rPr>
-          <w:sz w:val="24"/>
-          <w:szCs w:val="24"/>
-        </w:rPr>
-        <w:t>that the player can walk over to pick up. The environment provid</w:t>
-      </w:r>
-      <w:r>
-        <w:rPr>
-          <w:sz w:val="24"/>
-          <w:szCs w:val="24"/>
-        </w:rPr>
-        <w:t xml:space="preserve">es pick-ups for buffs </w:t>
-      </w:r>
-      <w:r>
-        <w:rPr>
-          <w:sz w:val="24"/>
-          <w:szCs w:val="24"/>
-        </w:rPr>
-        <w:t>mentioned in Game Resources that give the player temporary boosts</w:t>
-      </w:r>
-      <w:r>
-        <w:rPr>
-          <w:sz w:val="24"/>
-          <w:szCs w:val="24"/>
-        </w:rPr>
-        <w:t xml:space="preserve"> in one aspect or another. The </w:t>
-      </w:r>
-      <w:r>
-        <w:rPr>
-          <w:sz w:val="24"/>
-          <w:szCs w:val="24"/>
-        </w:rPr>
-        <w:t>environment will consist of only 2D movement in which players will primaril</w:t>
-      </w:r>
-      <w:r>
-        <w:rPr>
-          <w:sz w:val="24"/>
-          <w:szCs w:val="24"/>
-        </w:rPr>
-        <w:t xml:space="preserve">y progress along the x-axis in </w:t>
-      </w:r>
-      <w:r>
-        <w:rPr>
-          <w:sz w:val="24"/>
-          <w:szCs w:val="24"/>
-        </w:rPr>
-        <w:t xml:space="preserve">a classical side-scrolling fashion. </w:t>
-      </w:r>
-    </w:p>
-    <w:p>
-      <w:pPr>
-        <w:ind w:firstLine="720"/>
-        <w:rPr>
-          <w:sz w:val="24"/>
-          <w:szCs w:val="24"/>
-        </w:rPr>
-      </w:pPr>
-      <w:r>
-        <w:rPr>
-          <w:sz w:val="24"/>
-          <w:szCs w:val="24"/>
-        </w:rPr>
-        <w:t>Enemies can potentially use various terrain scenarios to create</w:t>
-      </w:r>
-      <w:r>
-        <w:rPr>
-          <w:sz w:val="24"/>
-          <w:szCs w:val="24"/>
-        </w:rPr>
-        <w:t xml:space="preserve"> different </w:t>
-      </w:r>
-      <w:r>
-        <w:rPr>
-          <w:sz w:val="24"/>
-          <w:szCs w:val="24"/>
-        </w:rPr>
-        <w:t xml:space="preserve">puzzles/obstacles for the player to overcome. </w:t>
-      </w:r>
-    </w:p>
-    <w:p>
-      <w:pPr>
-        <w:ind w:firstLine="720"/>
-        <w:rPr>
-          <w:sz w:val="24"/>
-          <w:szCs w:val="24"/>
-        </w:rPr>
-      </w:pPr>
-      <w:r>
-        <w:rPr>
-          <w:sz w:val="24"/>
-          <w:szCs w:val="24"/>
-        </w:rPr>
-        <w:t xml:space="preserve">The game is to be set in a medieval </w:t>
-      </w:r>
-      <w:r>
-        <w:rPr>
-          <w:sz w:val="24"/>
-          <w:szCs w:val="24"/>
-        </w:rPr>
-        <w:t>Japanese</w:t>
-      </w:r>
-      <w:r>
-        <w:rPr>
-          <w:sz w:val="24"/>
-          <w:szCs w:val="24"/>
-        </w:rPr>
-        <w:t xml:space="preserve">-themed land including, </w:t>
-      </w:r>
-      <w:proofErr w:type="spellStart"/>
-      <w:r>
-        <w:rPr>
-          <w:sz w:val="24"/>
-          <w:szCs w:val="24"/>
-        </w:rPr>
-        <w:t>Zordra’s</w:t>
-      </w:r>
-      <w:proofErr w:type="spellEnd"/>
-      <w:r>
-        <w:rPr>
-          <w:sz w:val="24"/>
-          <w:szCs w:val="24"/>
-        </w:rPr>
-        <w:t xml:space="preserve"> village, a spirit ridden forest, an abandoned temple devoted to a forgotten goddess, and a final scenery </w:t>
-      </w:r>
-      <w:r>
-        <w:rPr>
-          <w:sz w:val="24"/>
-          <w:szCs w:val="24"/>
-        </w:rPr>
-        <w:t xml:space="preserve">yet </w:t>
-      </w:r>
-      <w:r>
-        <w:rPr>
-          <w:sz w:val="24"/>
-          <w:szCs w:val="24"/>
-        </w:rPr>
-        <w:t xml:space="preserve">to be determined. </w:t>
-      </w:r>
-    </w:p>
-    <w:p>
-      <w:pPr>
-        <w:rPr>
-          <w:sz w:val="24"/>
-          <w:szCs w:val="24"/>
-        </w:rPr>
-      </w:pPr>
-      <w:r>
-        <w:rPr>
-          <w:sz w:val="24"/>
-          <w:szCs w:val="24"/>
-        </w:rPr>
-        <w:br w:type="page"/>
-      </w:r>
+        <w:t>L-Click and Drag makes the player do a slash attack in the direction of the mouse movement, moving through enemies quickly and attacking everything in their way.</w:t>
+      </w:r>
+    </w:p>
+    <w:p>
+      <w:pPr>
+        <w:rPr>
+          <w:sz w:val="24"/>
+          <w:szCs w:val="24"/>
+        </w:rPr>
+      </w:pPr>
+      <w:r>
+        <w:rPr>
+          <w:sz w:val="24"/>
+          <w:szCs w:val="24"/>
+        </w:rPr>
+        <w:t>HUD:</w:t>
+      </w:r>
+    </w:p>
+    <w:p>
+      <w:pPr>
+        <w:pStyle w:val="ListParagraph"/>
+        <w:numPr>
+          <w:ilvl w:val="0"/>
+          <w:numId w:val="1"/>
+        </w:numPr>
+        <w:rPr>
+          <w:sz w:val="24"/>
+          <w:szCs w:val="24"/>
+        </w:rPr>
+      </w:pPr>
+      <w:r>
+        <w:rPr>
+          <w:sz w:val="24"/>
+          <w:szCs w:val="24"/>
+        </w:rPr>
+        <w:t xml:space="preserve">Player Health: </w:t>
+      </w:r>
+      <w:r>
+        <w:rPr>
+          <w:sz w:val="24"/>
+          <w:szCs w:val="24"/>
+        </w:rPr>
+        <w:t>T</w:t>
+      </w:r>
+      <w:r>
+        <w:rPr>
+          <w:sz w:val="24"/>
+          <w:szCs w:val="24"/>
+        </w:rPr>
+        <w:t>op</w:t>
+      </w:r>
+      <w:r>
+        <w:rPr>
+          <w:sz w:val="24"/>
+          <w:szCs w:val="24"/>
+        </w:rPr>
+        <w:t>-left of the screen. This will be a red bar in the shape of a sword shown over a larger, dark sword outline to show how much health the player has in relation to their maximum.</w:t>
+      </w:r>
+    </w:p>
+    <w:p>
+      <w:pPr>
+        <w:pStyle w:val="ListParagraph"/>
+        <w:numPr>
+          <w:ilvl w:val="0"/>
+          <w:numId w:val="1"/>
+        </w:numPr>
+        <w:rPr>
+          <w:sz w:val="24"/>
+          <w:szCs w:val="24"/>
+        </w:rPr>
+      </w:pPr>
+      <w:r>
+        <w:rPr>
+          <w:sz w:val="24"/>
+          <w:szCs w:val="24"/>
+        </w:rPr>
+        <w:t>Player Energy: Top-left of the screen. This will be a blue bar in the shape of the sword edge just under the blade shape of the health bar.</w:t>
+      </w:r>
+    </w:p>
+    <w:p>
+      <w:pPr>
+        <w:pStyle w:val="ListParagraph"/>
+        <w:numPr>
+          <w:ilvl w:val="0"/>
+          <w:numId w:val="1"/>
+        </w:numPr>
+        <w:rPr>
+          <w:sz w:val="24"/>
+          <w:szCs w:val="24"/>
+        </w:rPr>
+      </w:pPr>
+      <w:r>
+        <w:rPr>
+          <w:sz w:val="24"/>
+          <w:szCs w:val="24"/>
+        </w:rPr>
+        <w:t>Combo Counter: Top-left of the screen. Number counter inside of an ink circle that shows the player how high their current attack combo is, and how high their maximum combo is for this level.</w:t>
+      </w:r>
+    </w:p>
+    <w:p>
+      <w:pPr>
+        <w:pStyle w:val="ListParagraph"/>
+        <w:numPr>
+          <w:ilvl w:val="0"/>
+          <w:numId w:val="1"/>
+        </w:numPr>
+        <w:rPr>
+          <w:sz w:val="24"/>
+          <w:szCs w:val="24"/>
+        </w:rPr>
+      </w:pPr>
+      <w:r>
+        <w:rPr>
+          <w:sz w:val="24"/>
+          <w:szCs w:val="24"/>
+        </w:rPr>
+        <w:t xml:space="preserve">Level Timer: </w:t>
+      </w:r>
+      <w:r>
+        <w:rPr>
+          <w:sz w:val="24"/>
+          <w:szCs w:val="24"/>
+        </w:rPr>
+        <w:t>T</w:t>
+      </w:r>
+      <w:r>
+        <w:rPr>
+          <w:sz w:val="24"/>
+          <w:szCs w:val="24"/>
+        </w:rPr>
+        <w:t>op-center of the screen</w:t>
+      </w:r>
+      <w:r>
+        <w:rPr>
+          <w:sz w:val="24"/>
+          <w:szCs w:val="24"/>
+        </w:rPr>
+        <w:t>. It c</w:t>
+      </w:r>
+      <w:r>
+        <w:rPr>
+          <w:sz w:val="24"/>
+          <w:szCs w:val="24"/>
+        </w:rPr>
+        <w:t>ounts down until the player loses the current level. This HUD element will only be shown on levels that have a timed element to them.</w:t>
+      </w:r>
+    </w:p>
+    <w:p>
+      <w:pPr>
+        <w:pStyle w:val="ListParagraph"/>
+        <w:numPr>
+          <w:ilvl w:val="0"/>
+          <w:numId w:val="1"/>
+        </w:numPr>
+        <w:rPr>
+          <w:sz w:val="24"/>
+          <w:szCs w:val="24"/>
+        </w:rPr>
+      </w:pPr>
+      <w:r>
+        <w:rPr>
+          <w:sz w:val="24"/>
+          <w:szCs w:val="24"/>
+        </w:rPr>
+        <w:t>Power Scrolls: Top-right of the screen. The player can have up to 3 of their scrolls of power loaded out when they enter each level. These scrolls are lined up vertically on top of each other with the center scroll significantly larger than the top and bottom. This larger scroll is the one that is currently selected, and can be changed by scrolling up or down on the mouse wheel.</w:t>
+      </w:r>
+      <w:bookmarkStart w:id="0" w:name="_GoBack"/>
+      <w:bookmarkEnd w:id="0"/>
     </w:p>
     <w:p>
       <w:pPr>
@@ -2235,12 +2191,514 @@
       </w:pPr>
       <w:r>
         <w:rPr>
+          <w:noProof/>
+          <w:sz w:val="24"/>
+          <w:szCs w:val="24"/>
+        </w:rPr>
+        <w:lastRenderedPageBreak/>
+        <w:drawing>
+          <wp:anchor distT="0" distB="0" distL="114300" distR="114300" simplePos="0" relativeHeight="251661312" behindDoc="1" locked="0" layoutInCell="1" allowOverlap="1" wp14:anchorId="0401421A" wp14:editId="3F518A4E">
+            <wp:simplePos x="0" y="0"/>
+            <wp:positionH relativeFrom="margin">
+              <wp:posOffset>2724150</wp:posOffset>
+            </wp:positionH>
+            <wp:positionV relativeFrom="paragraph">
+              <wp:posOffset>485775</wp:posOffset>
+            </wp:positionV>
+            <wp:extent cx="3400425" cy="1133475"/>
+            <wp:effectExtent l="0" t="0" r="0" b="0"/>
+            <wp:wrapTight wrapText="bothSides">
+              <wp:wrapPolygon edited="0">
+                <wp:start x="5324" y="2178"/>
+                <wp:lineTo x="605" y="7624"/>
+                <wp:lineTo x="121" y="13069"/>
+                <wp:lineTo x="242" y="13432"/>
+                <wp:lineTo x="2783" y="14521"/>
+                <wp:lineTo x="4598" y="21055"/>
+                <wp:lineTo x="17909" y="21055"/>
+                <wp:lineTo x="19482" y="14521"/>
+                <wp:lineTo x="20087" y="8713"/>
+                <wp:lineTo x="20692" y="7261"/>
+                <wp:lineTo x="20934" y="4719"/>
+                <wp:lineTo x="20571" y="2178"/>
+                <wp:lineTo x="5324" y="2178"/>
+              </wp:wrapPolygon>
+            </wp:wrapTight>
+            <wp:docPr id="3" name="Picture 3" descr="C:\Users\mitchell.regan\Desktop\CharacterRun_8.png"/>
+            <wp:cNvGraphicFramePr>
+              <a:graphicFrameLocks xmlns:a="http://schemas.openxmlformats.org/drawingml/2006/main" noChangeAspect="1"/>
+            </wp:cNvGraphicFramePr>
+            <a:graphic xmlns:a="http://schemas.openxmlformats.org/drawingml/2006/main">
+              <a:graphicData uri="http://schemas.openxmlformats.org/drawingml/2006/picture">
+                <pic:pic xmlns:pic="http://schemas.openxmlformats.org/drawingml/2006/picture">
+                  <pic:nvPicPr>
+                    <pic:cNvPr id="0" name="Picture 1" descr="C:\Users\mitchell.regan\Desktop\CharacterRun_8.png"/>
+                    <pic:cNvPicPr>
+                      <a:picLocks noChangeAspect="1" noChangeArrowheads="1"/>
+                    </pic:cNvPicPr>
+                  </pic:nvPicPr>
+                  <pic:blipFill>
+                    <a:blip r:embed="rId13">
+                      <a:extLst>
+                        <a:ext uri="{28A0092B-C50C-407E-A947-70E740481C1C}">
+                          <a14:useLocalDpi xmlns:a14="http://schemas.microsoft.com/office/drawing/2010/main" val="0"/>
+                        </a:ext>
+                      </a:extLst>
+                    </a:blip>
+                    <a:srcRect/>
+                    <a:stretch>
+                      <a:fillRect/>
+                    </a:stretch>
+                  </pic:blipFill>
+                  <pic:spPr bwMode="auto">
+                    <a:xfrm>
+                      <a:off x="0" y="0"/>
+                      <a:ext cx="3400425" cy="1133475"/>
+                    </a:xfrm>
+                    <a:prstGeom prst="rect">
+                      <a:avLst/>
+                    </a:prstGeom>
+                    <a:noFill/>
+                    <a:ln>
+                      <a:noFill/>
+                    </a:ln>
+                  </pic:spPr>
+                </pic:pic>
+              </a:graphicData>
+            </a:graphic>
+            <wp14:sizeRelH relativeFrom="margin">
+              <wp14:pctWidth>0</wp14:pctWidth>
+            </wp14:sizeRelH>
+            <wp14:sizeRelV relativeFrom="margin">
+              <wp14:pctHeight>0</wp14:pctHeight>
+            </wp14:sizeRelV>
+          </wp:anchor>
+        </w:drawing>
+      </w:r>
+      <w:r>
+        <w:rPr>
           <w:b/>
           <w:sz w:val="56"/>
           <w:szCs w:val="56"/>
         </w:rPr>
+        <w:t>Resources Overview</w:t>
+      </w:r>
+    </w:p>
+    <w:p>
+      <w:pPr>
+        <w:ind w:firstLine="720"/>
+        <w:rPr>
+          <w:b/>
+          <w:sz w:val="24"/>
+          <w:szCs w:val="24"/>
+        </w:rPr>
+      </w:pPr>
+      <w:r>
+        <w:rPr>
+          <w:b/>
+          <w:sz w:val="24"/>
+          <w:szCs w:val="24"/>
+        </w:rPr>
+        <w:t>Art:</w:t>
+      </w:r>
+    </w:p>
+    <w:p>
+      <w:pPr>
+        <w:pStyle w:val="ListParagraph"/>
+        <w:numPr>
+          <w:ilvl w:val="0"/>
+          <w:numId w:val="1"/>
+        </w:numPr>
+        <w:rPr>
+          <w:sz w:val="24"/>
+          <w:szCs w:val="24"/>
+        </w:rPr>
+      </w:pPr>
+      <w:r>
+        <w:rPr>
+          <w:noProof/>
+          <w:sz w:val="24"/>
+          <w:szCs w:val="24"/>
+        </w:rPr>
+        <w:drawing>
+          <wp:anchor distT="0" distB="0" distL="114300" distR="114300" simplePos="0" relativeHeight="251662336" behindDoc="1" locked="0" layoutInCell="1" allowOverlap="1" wp14:anchorId="1BAC4B15" wp14:editId="3BC9128F">
+            <wp:simplePos x="0" y="0"/>
+            <wp:positionH relativeFrom="margin">
+              <wp:align>right</wp:align>
+            </wp:positionH>
+            <wp:positionV relativeFrom="paragraph">
+              <wp:posOffset>689610</wp:posOffset>
+            </wp:positionV>
+            <wp:extent cx="704850" cy="1762125"/>
+            <wp:effectExtent l="0" t="0" r="0" b="9525"/>
+            <wp:wrapTight wrapText="bothSides">
+              <wp:wrapPolygon edited="0">
+                <wp:start x="8757" y="3269"/>
+                <wp:lineTo x="6422" y="4203"/>
+                <wp:lineTo x="6422" y="6772"/>
+                <wp:lineTo x="8757" y="14945"/>
+                <wp:lineTo x="4670" y="16346"/>
+                <wp:lineTo x="5838" y="18681"/>
+                <wp:lineTo x="3503" y="20783"/>
+                <wp:lineTo x="2919" y="21483"/>
+                <wp:lineTo x="18097" y="21483"/>
+                <wp:lineTo x="15178" y="18681"/>
+                <wp:lineTo x="16346" y="16346"/>
+                <wp:lineTo x="12259" y="14945"/>
+                <wp:lineTo x="16930" y="14011"/>
+                <wp:lineTo x="18681" y="12376"/>
+                <wp:lineTo x="16930" y="11209"/>
+                <wp:lineTo x="19849" y="8173"/>
+                <wp:lineTo x="20432" y="5371"/>
+                <wp:lineTo x="17514" y="3970"/>
+                <wp:lineTo x="12843" y="3269"/>
+                <wp:lineTo x="8757" y="3269"/>
+              </wp:wrapPolygon>
+            </wp:wrapTight>
+            <wp:docPr id="4" name="Picture 4" descr="C:\Users\mitchell.regan\Documents\swole_team_6\Official_Prototype\Content\UlnaLantern000.png"/>
+            <wp:cNvGraphicFramePr>
+              <a:graphicFrameLocks xmlns:a="http://schemas.openxmlformats.org/drawingml/2006/main" noChangeAspect="1"/>
+            </wp:cNvGraphicFramePr>
+            <a:graphic xmlns:a="http://schemas.openxmlformats.org/drawingml/2006/main">
+              <a:graphicData uri="http://schemas.openxmlformats.org/drawingml/2006/picture">
+                <pic:pic xmlns:pic="http://schemas.openxmlformats.org/drawingml/2006/picture">
+                  <pic:nvPicPr>
+                    <pic:cNvPr id="0" name="Picture 2" descr="C:\Users\mitchell.regan\Documents\swole_team_6\Official_Prototype\Content\UlnaLantern000.png"/>
+                    <pic:cNvPicPr>
+                      <a:picLocks noChangeAspect="1" noChangeArrowheads="1"/>
+                    </pic:cNvPicPr>
+                  </pic:nvPicPr>
+                  <pic:blipFill>
+                    <a:blip r:embed="rId14">
+                      <a:extLst>
+                        <a:ext uri="{28A0092B-C50C-407E-A947-70E740481C1C}">
+                          <a14:useLocalDpi xmlns:a14="http://schemas.microsoft.com/office/drawing/2010/main" val="0"/>
+                        </a:ext>
+                      </a:extLst>
+                    </a:blip>
+                    <a:srcRect/>
+                    <a:stretch>
+                      <a:fillRect/>
+                    </a:stretch>
+                  </pic:blipFill>
+                  <pic:spPr bwMode="auto">
+                    <a:xfrm>
+                      <a:off x="0" y="0"/>
+                      <a:ext cx="704850" cy="1762125"/>
+                    </a:xfrm>
+                    <a:prstGeom prst="rect">
+                      <a:avLst/>
+                    </a:prstGeom>
+                    <a:noFill/>
+                    <a:ln>
+                      <a:noFill/>
+                    </a:ln>
+                  </pic:spPr>
+                </pic:pic>
+              </a:graphicData>
+            </a:graphic>
+            <wp14:sizeRelH relativeFrom="margin">
+              <wp14:pctWidth>0</wp14:pctWidth>
+            </wp14:sizeRelH>
+            <wp14:sizeRelV relativeFrom="margin">
+              <wp14:pctHeight>0</wp14:pctHeight>
+            </wp14:sizeRelV>
+          </wp:anchor>
+        </w:drawing>
+      </w:r>
+      <w:r>
+        <w:rPr>
+          <w:sz w:val="24"/>
+          <w:szCs w:val="24"/>
+        </w:rPr>
+        <w:t xml:space="preserve">The main character is a Ninja who dashes around with a sword. The sprites we have so far are the run animation, idle, </w:t>
+      </w:r>
+      <w:r>
+        <w:rPr>
+          <w:sz w:val="24"/>
+          <w:szCs w:val="24"/>
+        </w:rPr>
+        <w:t>slash, and one basic attack. The animations we’re aiming to have for final submission are a full sequence of basic attack cycles, jumping, death, hit reaction, and at least one “use ability” animation.</w:t>
+      </w:r>
+    </w:p>
+    <w:p>
+      <w:pPr>
+        <w:pStyle w:val="ListParagraph"/>
+        <w:numPr>
+          <w:ilvl w:val="0"/>
+          <w:numId w:val="1"/>
+        </w:numPr>
+        <w:rPr>
+          <w:sz w:val="24"/>
+          <w:szCs w:val="24"/>
+        </w:rPr>
+      </w:pPr>
+      <w:r>
+        <w:rPr>
+          <w:sz w:val="24"/>
+          <w:szCs w:val="24"/>
+        </w:rPr>
+        <w:t xml:space="preserve">Currently, the only enemy </w:t>
+      </w:r>
+      <w:r>
+        <w:rPr>
+          <w:sz w:val="24"/>
+          <w:szCs w:val="24"/>
+        </w:rPr>
+        <w:t xml:space="preserve">we have is a possessed lantern called Ulna. They are going to be our fodder enemies that just run toward the enemy and whittle down their health. Later on we will have floating samurai armor, </w:t>
+      </w:r>
+      <w:r>
+        <w:rPr>
+          <w:sz w:val="24"/>
+          <w:szCs w:val="24"/>
+        </w:rPr>
+        <w:t>evil ravens, and a multi-armed goddess boss.</w:t>
+      </w:r>
+    </w:p>
+    <w:p>
+      <w:pPr>
+        <w:pStyle w:val="ListParagraph"/>
+        <w:numPr>
+          <w:ilvl w:val="0"/>
+          <w:numId w:val="1"/>
+        </w:numPr>
+        <w:rPr>
+          <w:sz w:val="24"/>
+          <w:szCs w:val="24"/>
+        </w:rPr>
+      </w:pPr>
+      <w:r>
+        <w:rPr>
+          <w:noProof/>
+          <w:sz w:val="24"/>
+          <w:szCs w:val="24"/>
+        </w:rPr>
+        <w:drawing>
+          <wp:anchor distT="0" distB="0" distL="114300" distR="114300" simplePos="0" relativeHeight="251663360" behindDoc="1" locked="0" layoutInCell="1" allowOverlap="1" wp14:anchorId="5744B084" wp14:editId="01349B16">
+            <wp:simplePos x="0" y="0"/>
+            <wp:positionH relativeFrom="margin">
+              <wp:align>right</wp:align>
+            </wp:positionH>
+            <wp:positionV relativeFrom="paragraph">
+              <wp:posOffset>540385</wp:posOffset>
+            </wp:positionV>
+            <wp:extent cx="1943100" cy="1245235"/>
+            <wp:effectExtent l="0" t="0" r="0" b="0"/>
+            <wp:wrapTight wrapText="bothSides">
+              <wp:wrapPolygon edited="0">
+                <wp:start x="0" y="0"/>
+                <wp:lineTo x="0" y="21148"/>
+                <wp:lineTo x="21388" y="21148"/>
+                <wp:lineTo x="21388" y="0"/>
+                <wp:lineTo x="0" y="0"/>
+              </wp:wrapPolygon>
+            </wp:wrapTight>
+            <wp:docPr id="5" name="Picture 5" descr="C:\Users\mitchell.regan\Documents\swole_team_6\Official_Prototype\Content\Crane_Scroll.png"/>
+            <wp:cNvGraphicFramePr>
+              <a:graphicFrameLocks xmlns:a="http://schemas.openxmlformats.org/drawingml/2006/main" noChangeAspect="1"/>
+            </wp:cNvGraphicFramePr>
+            <a:graphic xmlns:a="http://schemas.openxmlformats.org/drawingml/2006/main">
+              <a:graphicData uri="http://schemas.openxmlformats.org/drawingml/2006/picture">
+                <pic:pic xmlns:pic="http://schemas.openxmlformats.org/drawingml/2006/picture">
+                  <pic:nvPicPr>
+                    <pic:cNvPr id="0" name="Picture 3" descr="C:\Users\mitchell.regan\Documents\swole_team_6\Official_Prototype\Content\Crane_Scroll.png"/>
+                    <pic:cNvPicPr>
+                      <a:picLocks noChangeAspect="1" noChangeArrowheads="1"/>
+                    </pic:cNvPicPr>
+                  </pic:nvPicPr>
+                  <pic:blipFill>
+                    <a:blip r:embed="rId15" cstate="print">
+                      <a:extLst>
+                        <a:ext uri="{28A0092B-C50C-407E-A947-70E740481C1C}">
+                          <a14:useLocalDpi xmlns:a14="http://schemas.microsoft.com/office/drawing/2010/main" val="0"/>
+                        </a:ext>
+                      </a:extLst>
+                    </a:blip>
+                    <a:srcRect/>
+                    <a:stretch>
+                      <a:fillRect/>
+                    </a:stretch>
+                  </pic:blipFill>
+                  <pic:spPr bwMode="auto">
+                    <a:xfrm>
+                      <a:off x="0" y="0"/>
+                      <a:ext cx="1943100" cy="1245235"/>
+                    </a:xfrm>
+                    <a:prstGeom prst="rect">
+                      <a:avLst/>
+                    </a:prstGeom>
+                    <a:noFill/>
+                    <a:ln>
+                      <a:noFill/>
+                    </a:ln>
+                  </pic:spPr>
+                </pic:pic>
+              </a:graphicData>
+            </a:graphic>
+            <wp14:sizeRelH relativeFrom="margin">
+              <wp14:pctWidth>0</wp14:pctWidth>
+            </wp14:sizeRelH>
+            <wp14:sizeRelV relativeFrom="margin">
+              <wp14:pctHeight>0</wp14:pctHeight>
+            </wp14:sizeRelV>
+          </wp:anchor>
+        </w:drawing>
+      </w:r>
+      <w:r>
+        <w:rPr>
+          <w:sz w:val="24"/>
+          <w:szCs w:val="24"/>
+        </w:rPr>
+        <w:t xml:space="preserve">For our scrolls of power, we have one of the five animal paintings finished (crane), and we will have the tiger, snake, </w:t>
+      </w:r>
+      <w:r>
+        <w:rPr>
+          <w:sz w:val="24"/>
+          <w:szCs w:val="24"/>
+        </w:rPr>
+        <w:t>boar, and dragon for final submission. The crane scroll we have right now is also animated so that when the player completes the timed scroll event, the scroll fills in as if it was being painted.</w:t>
+      </w:r>
+    </w:p>
+    <w:p>
+      <w:pPr>
+        <w:pStyle w:val="ListParagraph"/>
+        <w:numPr>
+          <w:ilvl w:val="0"/>
+          <w:numId w:val="1"/>
+        </w:numPr>
+        <w:rPr>
+          <w:sz w:val="24"/>
+          <w:szCs w:val="24"/>
+        </w:rPr>
+      </w:pPr>
+      <w:r>
+        <w:rPr>
+          <w:sz w:val="24"/>
+          <w:szCs w:val="24"/>
+        </w:rPr>
+        <w:t>For our levels, we have</w:t>
+      </w:r>
+      <w:r>
+        <w:rPr>
+          <w:sz w:val="24"/>
+          <w:szCs w:val="24"/>
+        </w:rPr>
+        <w:t xml:space="preserve"> a tile map of basic building parts so that we can create different buildings for our level 1. In the future, we will have tile maps for a dark forest and a temple, as well as the interior for our tutorial dojo.</w:t>
+      </w:r>
+    </w:p>
+    <w:p>
+      <w:pPr>
+        <w:ind w:firstLine="720"/>
+        <w:rPr>
+          <w:b/>
+          <w:sz w:val="24"/>
+          <w:szCs w:val="24"/>
+        </w:rPr>
+      </w:pPr>
+    </w:p>
+    <w:p>
+      <w:pPr>
+        <w:ind w:firstLine="720"/>
+        <w:rPr>
+          <w:b/>
+          <w:sz w:val="24"/>
+          <w:szCs w:val="24"/>
+        </w:rPr>
+      </w:pPr>
+      <w:r>
+        <w:rPr>
+          <w:b/>
+          <w:sz w:val="24"/>
+          <w:szCs w:val="24"/>
+        </w:rPr>
+        <w:t>Audio:</w:t>
+      </w:r>
+    </w:p>
+    <w:p>
+      <w:pPr>
+        <w:pStyle w:val="ListParagraph"/>
+        <w:numPr>
+          <w:ilvl w:val="0"/>
+          <w:numId w:val="1"/>
+        </w:numPr>
+        <w:rPr>
+          <w:sz w:val="24"/>
+          <w:szCs w:val="24"/>
+        </w:rPr>
+      </w:pPr>
+      <w:r>
+        <w:rPr>
+          <w:sz w:val="24"/>
+          <w:szCs w:val="24"/>
+        </w:rPr>
+        <w:t>[Current</w:t>
+      </w:r>
+      <w:r>
+        <w:rPr>
+          <w:sz w:val="24"/>
+          <w:szCs w:val="24"/>
+        </w:rPr>
+        <w:t xml:space="preserve"> Music</w:t>
+      </w:r>
+      <w:r>
+        <w:rPr>
+          <w:sz w:val="24"/>
+          <w:szCs w:val="24"/>
+        </w:rPr>
+        <w:t xml:space="preserve"> Isn’t Final</w:t>
+      </w:r>
+      <w:r>
+        <w:rPr>
+          <w:sz w:val="24"/>
+          <w:szCs w:val="24"/>
+        </w:rPr>
+        <w:t>] The music for our game is intended to be very upbeat to match the fast pace of our gameplay. As for the style, we want it to be very similar to the music in One Finger Death Punch: a hybrid of techno and traditional Japanese instruments.</w:t>
+      </w:r>
+    </w:p>
+    <w:p>
+      <w:pPr>
+        <w:ind w:firstLine="720"/>
+        <w:rPr>
+          <w:sz w:val="24"/>
+          <w:szCs w:val="24"/>
+        </w:rPr>
+      </w:pPr>
+    </w:p>
+    <w:p>
+      <w:pPr>
+        <w:rPr>
+          <w:b/>
+          <w:sz w:val="56"/>
+          <w:szCs w:val="56"/>
+        </w:rPr>
+      </w:pPr>
+      <w:r>
+        <w:rPr>
+          <w:b/>
+          <w:sz w:val="56"/>
+          <w:szCs w:val="56"/>
+        </w:rPr>
+        <w:br w:type="page"/>
+      </w:r>
+    </w:p>
+    <w:p>
+      <w:pPr>
+        <w:ind w:firstLine="720"/>
+        <w:jc w:val="center"/>
+        <w:rPr>
+          <w:b/>
+          <w:sz w:val="56"/>
+          <w:szCs w:val="56"/>
+        </w:rPr>
+      </w:pPr>
+      <w:r>
+        <w:rPr>
+          <w:b/>
+          <w:sz w:val="56"/>
+          <w:szCs w:val="56"/>
+        </w:rPr>
         <w:lastRenderedPageBreak/>
-        <w:t>Resources Overview</w:t>
+        <w:t>Environment Overview</w:t>
       </w:r>
     </w:p>
     <w:p>
@@ -2256,7 +2714,86 @@
           <w:sz w:val="24"/>
           <w:szCs w:val="24"/>
         </w:rPr>
-        <w:t>Art:</w:t>
+        <w:t>Basic 2-D</w:t>
+      </w:r>
+      <w:r>
+        <w:rPr>
+          <w:sz w:val="24"/>
+          <w:szCs w:val="24"/>
+        </w:rPr>
+        <w:t xml:space="preserve"> </w:t>
+      </w:r>
+      <w:proofErr w:type="spellStart"/>
+      <w:r>
+        <w:rPr>
+          <w:sz w:val="24"/>
+          <w:szCs w:val="24"/>
+        </w:rPr>
+        <w:t>platforming</w:t>
+      </w:r>
+      <w:proofErr w:type="spellEnd"/>
+      <w:r>
+        <w:rPr>
+          <w:sz w:val="24"/>
+          <w:szCs w:val="24"/>
+        </w:rPr>
+        <w:t xml:space="preserve"> environment mechanics with platforms, terrain ha</w:t>
+      </w:r>
+      <w:r>
+        <w:rPr>
+          <w:sz w:val="24"/>
+          <w:szCs w:val="24"/>
+        </w:rPr>
+        <w:t xml:space="preserve">zards, and pick-ups/objectives </w:t>
+      </w:r>
+      <w:r>
+        <w:rPr>
+          <w:sz w:val="24"/>
+          <w:szCs w:val="24"/>
+        </w:rPr>
+        <w:t>that the player can walk over to pick up. The environment provid</w:t>
+      </w:r>
+      <w:r>
+        <w:rPr>
+          <w:sz w:val="24"/>
+          <w:szCs w:val="24"/>
+        </w:rPr>
+        <w:t xml:space="preserve">es pick-ups for buffs </w:t>
+      </w:r>
+      <w:r>
+        <w:rPr>
+          <w:sz w:val="24"/>
+          <w:szCs w:val="24"/>
+        </w:rPr>
+        <w:t>mentioned in Game Resources that give the player temporary boosts</w:t>
+      </w:r>
+      <w:r>
+        <w:rPr>
+          <w:sz w:val="24"/>
+          <w:szCs w:val="24"/>
+        </w:rPr>
+        <w:t xml:space="preserve"> in one aspect or another. The </w:t>
+      </w:r>
+      <w:r>
+        <w:rPr>
+          <w:sz w:val="24"/>
+          <w:szCs w:val="24"/>
+        </w:rPr>
+        <w:t>environment will consist of only 2D movement in which players will primaril</w:t>
+      </w:r>
+      <w:r>
+        <w:rPr>
+          <w:sz w:val="24"/>
+          <w:szCs w:val="24"/>
+        </w:rPr>
+        <w:t xml:space="preserve">y progress along the x-axis in </w:t>
+      </w:r>
+      <w:r>
+        <w:rPr>
+          <w:sz w:val="24"/>
+          <w:szCs w:val="24"/>
+        </w:rPr>
+        <w:t xml:space="preserve">a classical side-scrolling fashion. </w:t>
       </w:r>
     </w:p>
     <w:p>
@@ -2267,6 +2804,27 @@
           <w:szCs w:val="24"/>
         </w:rPr>
       </w:pPr>
+      <w:r>
+        <w:rPr>
+          <w:sz w:val="24"/>
+          <w:szCs w:val="24"/>
+        </w:rPr>
+        <w:t>Enemies can potentially use various terrain scenarios to create</w:t>
+      </w:r>
+      <w:r>
+        <w:rPr>
+          <w:sz w:val="24"/>
+          <w:szCs w:val="24"/>
+        </w:rPr>
+        <w:t xml:space="preserve"> different </w:t>
+      </w:r>
+      <w:r>
+        <w:rPr>
+          <w:sz w:val="24"/>
+          <w:szCs w:val="24"/>
+        </w:rPr>
+        <w:t xml:space="preserve">puzzles/obstacles for the player to overcome. </w:t>
+      </w:r>
     </w:p>
     <w:p>
       <w:pPr>
@@ -2276,6 +2834,20 @@
           <w:szCs w:val="24"/>
         </w:rPr>
       </w:pPr>
+      <w:r>
+        <w:rPr>
+          <w:sz w:val="24"/>
+          <w:szCs w:val="24"/>
+        </w:rPr>
+        <w:t>Our tutorial level is set inside of a dojo, since it is where we will be teaching the player how to use the game mechanics. After that, they leave the dojo and must defend their village from the first enemies of the game, using what they learned from the tutorial to fend them off. Then they are sent into a dark forest in search of the temple where the evil enemy spirits are coming from, which is the last environment of the game.</w:t>
+      </w:r>
+      <w:r>
+        <w:rPr>
+          <w:sz w:val="24"/>
+          <w:szCs w:val="24"/>
+        </w:rPr>
+        <w:t xml:space="preserve"> </w:t>
+      </w:r>
     </w:p>
     <w:p>
       <w:pPr>
@@ -2285,79 +2857,9 @@
           <w:szCs w:val="24"/>
         </w:rPr>
       </w:pPr>
-      <w:r>
-        <w:rPr>
-          <w:sz w:val="24"/>
-          <w:szCs w:val="24"/>
-        </w:rPr>
-        <w:t>Audio:</w:t>
-      </w:r>
-    </w:p>
-    <w:p>
-      <w:pPr>
-        <w:ind w:firstLine="720"/>
-        <w:rPr>
-          <w:sz w:val="24"/>
-          <w:szCs w:val="24"/>
-        </w:rPr>
-      </w:pPr>
-    </w:p>
-    <w:p>
-      <w:pPr>
-        <w:ind w:firstLine="720"/>
-        <w:rPr>
-          <w:sz w:val="24"/>
-          <w:szCs w:val="24"/>
-        </w:rPr>
-      </w:pPr>
-    </w:p>
-    <w:p>
-      <w:pPr>
-        <w:ind w:firstLine="720"/>
-        <w:rPr>
-          <w:sz w:val="24"/>
-          <w:szCs w:val="24"/>
-        </w:rPr>
-      </w:pPr>
-      <w:r>
-        <w:rPr>
-          <w:sz w:val="24"/>
-          <w:szCs w:val="24"/>
-        </w:rPr>
-        <w:t>Environments:</w:t>
-      </w:r>
-    </w:p>
-    <w:p>
-      <w:pPr>
-        <w:ind w:firstLine="720"/>
-        <w:rPr>
-          <w:sz w:val="24"/>
-          <w:szCs w:val="24"/>
-        </w:rPr>
-      </w:pPr>
-    </w:p>
-    <w:p>
-      <w:pPr>
-        <w:ind w:firstLine="720"/>
-        <w:rPr>
-          <w:sz w:val="24"/>
-          <w:szCs w:val="24"/>
-        </w:rPr>
-      </w:pPr>
-    </w:p>
-    <w:p>
-      <w:pPr>
-        <w:ind w:firstLine="720"/>
-        <w:rPr>
-          <w:sz w:val="24"/>
-          <w:szCs w:val="24"/>
-        </w:rPr>
-      </w:pPr>
-      <w:bookmarkStart w:id="0" w:name="_GoBack"/>
-      <w:bookmarkEnd w:id="0"/>
     </w:p>
     <w:sectPr>
-      <w:footerReference w:type="default" r:id="rId13"/>
+      <w:footerReference w:type="default" r:id="rId16"/>
       <w:pgSz w:w="12240" w:h="15840"/>
       <w:pgMar w:top="1440" w:right="1440" w:bottom="1440" w:left="1440" w:header="720" w:footer="720" w:gutter="0"/>
       <w:cols w:space="720"/>
@@ -3092,6 +3594,7 @@
   <w:style w:type="character" w:default="1" w:styleId="DefaultParagraphFont">
     <w:name w:val="Default Paragraph Font"/>
     <w:uiPriority w:val="1"/>
+    <w:semiHidden/>
     <w:unhideWhenUsed/>
   </w:style>
   <w:style w:type="table" w:default="1" w:styleId="TableNormal">
@@ -3511,7 +4014,7 @@
 </file>
 
 <file path=customXml/itemProps1.xml><?xml version="1.0" encoding="utf-8"?>
-<ds:datastoreItem xmlns:ds="http://schemas.openxmlformats.org/officeDocument/2006/customXml" ds:itemID="{3933E7CB-FEA9-4252-AB75-3AA2E1D031B5}">
+<ds:datastoreItem xmlns:ds="http://schemas.openxmlformats.org/officeDocument/2006/customXml" ds:itemID="{35A6798F-4BF1-493C-A941-308828CE5F87}">
   <ds:schemaRefs>
     <ds:schemaRef ds:uri="http://schemas.openxmlformats.org/officeDocument/2006/bibliography"/>
   </ds:schemaRefs>

</xml_diff>

<commit_message>
Made slight changes to the prototype for pregrading stuff, and also added to the design guide
</commit_message>
<xml_diff>
--- a/Shared Files/Guides/DesignGuide_GAM200.docx
+++ b/Shared Files/Guides/DesignGuide_GAM200.docx
@@ -2177,8 +2177,6 @@
         </w:rPr>
         <w:t>Power Scrolls: Top-right of the screen. The player can have up to 3 of their scrolls of power loaded out when they enter each level. These scrolls are lined up vertically on top of each other with the center scroll significantly larger than the top and bottom. This larger scroll is the one that is currently selected, and can be changed by scrolling up or down on the mouse wheel.</w:t>
       </w:r>
-      <w:bookmarkStart w:id="0" w:name="_GoBack"/>
-      <w:bookmarkEnd w:id="0"/>
     </w:p>
     <w:p>
       <w:pPr>
@@ -2474,7 +2472,7 @@
           <w:szCs w:val="24"/>
         </w:rPr>
         <w:drawing>
-          <wp:anchor distT="0" distB="0" distL="114300" distR="114300" simplePos="0" relativeHeight="251663360" behindDoc="1" locked="0" layoutInCell="1" allowOverlap="1" wp14:anchorId="5744B084" wp14:editId="01349B16">
+          <wp:anchor distT="0" distB="0" distL="114300" distR="114300" simplePos="0" relativeHeight="251663360" behindDoc="1" locked="0" layoutInCell="1" allowOverlap="1" wp14:anchorId="2F621402" wp14:editId="60A652E3">
             <wp:simplePos x="0" y="0"/>
             <wp:positionH relativeFrom="margin">
               <wp:align>right</wp:align>
@@ -2836,10 +2834,95 @@
       </w:pPr>
       <w:r>
         <w:rPr>
-          <w:sz w:val="24"/>
-          <w:szCs w:val="24"/>
-        </w:rPr>
-        <w:t>Our tutorial level is set inside of a dojo, since it is where we will be teaching the player how to use the game mechanics. After that, they leave the dojo and must defend their village from the first enemies of the game, using what they learned from the tutorial to fend them off. Then they are sent into a dark forest in search of the temple where the evil enemy spirits are coming from, which is the last environment of the game.</w:t>
+          <w:noProof/>
+          <w:sz w:val="24"/>
+          <w:szCs w:val="24"/>
+        </w:rPr>
+        <w:drawing>
+          <wp:anchor distT="0" distB="0" distL="114300" distR="114300" simplePos="0" relativeHeight="251664384" behindDoc="1" locked="0" layoutInCell="1" allowOverlap="1" wp14:anchorId="0D8C009D" wp14:editId="4F002CF3">
+            <wp:simplePos x="0" y="0"/>
+            <wp:positionH relativeFrom="column">
+              <wp:posOffset>-352425</wp:posOffset>
+            </wp:positionH>
+            <wp:positionV relativeFrom="paragraph">
+              <wp:posOffset>631190</wp:posOffset>
+            </wp:positionV>
+            <wp:extent cx="3714750" cy="2200275"/>
+            <wp:effectExtent l="0" t="0" r="0" b="9525"/>
+            <wp:wrapTight wrapText="bothSides">
+              <wp:wrapPolygon edited="0">
+                <wp:start x="0" y="0"/>
+                <wp:lineTo x="0" y="21506"/>
+                <wp:lineTo x="21489" y="21506"/>
+                <wp:lineTo x="21489" y="0"/>
+                <wp:lineTo x="0" y="0"/>
+              </wp:wrapPolygon>
+            </wp:wrapTight>
+            <wp:docPr id="6" name="Picture 6" descr="C:\Users\mitchell.regan\Desktop\Level1Scrn.png"/>
+            <wp:cNvGraphicFramePr>
+              <a:graphicFrameLocks xmlns:a="http://schemas.openxmlformats.org/drawingml/2006/main" noChangeAspect="1"/>
+            </wp:cNvGraphicFramePr>
+            <a:graphic xmlns:a="http://schemas.openxmlformats.org/drawingml/2006/main">
+              <a:graphicData uri="http://schemas.openxmlformats.org/drawingml/2006/picture">
+                <pic:pic xmlns:pic="http://schemas.openxmlformats.org/drawingml/2006/picture">
+                  <pic:nvPicPr>
+                    <pic:cNvPr id="0" name="Picture 1" descr="C:\Users\mitchell.regan\Desktop\Level1Scrn.png"/>
+                    <pic:cNvPicPr>
+                      <a:picLocks noChangeAspect="1" noChangeArrowheads="1"/>
+                    </pic:cNvPicPr>
+                  </pic:nvPicPr>
+                  <pic:blipFill>
+                    <a:blip r:embed="rId16" cstate="print">
+                      <a:extLst>
+                        <a:ext uri="{28A0092B-C50C-407E-A947-70E740481C1C}">
+                          <a14:useLocalDpi xmlns:a14="http://schemas.microsoft.com/office/drawing/2010/main" val="0"/>
+                        </a:ext>
+                      </a:extLst>
+                    </a:blip>
+                    <a:srcRect/>
+                    <a:stretch>
+                      <a:fillRect/>
+                    </a:stretch>
+                  </pic:blipFill>
+                  <pic:spPr bwMode="auto">
+                    <a:xfrm>
+                      <a:off x="0" y="0"/>
+                      <a:ext cx="3714750" cy="2200275"/>
+                    </a:xfrm>
+                    <a:prstGeom prst="rect">
+                      <a:avLst/>
+                    </a:prstGeom>
+                    <a:noFill/>
+                    <a:ln>
+                      <a:noFill/>
+                    </a:ln>
+                  </pic:spPr>
+                </pic:pic>
+              </a:graphicData>
+            </a:graphic>
+            <wp14:sizeRelH relativeFrom="margin">
+              <wp14:pctWidth>0</wp14:pctWidth>
+            </wp14:sizeRelH>
+            <wp14:sizeRelV relativeFrom="margin">
+              <wp14:pctHeight>0</wp14:pctHeight>
+            </wp14:sizeRelV>
+          </wp:anchor>
+        </w:drawing>
+      </w:r>
+      <w:r>
+        <w:rPr>
+          <w:sz w:val="24"/>
+          <w:szCs w:val="24"/>
+        </w:rPr>
+        <w:t xml:space="preserve">Our tutorial level is set inside of a dojo, since it is where we will be teaching the player how to use the game mechanics. After that, they leave the dojo and must defend their village from the first enemies of the game, using what they learned from the tutorial to fend them off. Then they are sent into a dark forest in search of the temple where the evil enemy spirits are coming from, which is </w:t>
+      </w:r>
+      <w:bookmarkStart w:id="0" w:name="_GoBack"/>
+      <w:r>
+        <w:rPr>
+          <w:sz w:val="24"/>
+          <w:szCs w:val="24"/>
+        </w:rPr>
+        <w:t>the last environment of the game.</w:t>
       </w:r>
       <w:r>
         <w:rPr>
@@ -2849,6 +2932,7 @@
         <w:t xml:space="preserve"> </w:t>
       </w:r>
     </w:p>
+    <w:bookmarkEnd w:id="0"/>
     <w:p>
       <w:pPr>
         <w:ind w:firstLine="720"/>
@@ -2857,9 +2941,65 @@
           <w:szCs w:val="24"/>
         </w:rPr>
       </w:pPr>
+      <w:r>
+        <w:rPr>
+          <w:noProof/>
+          <w:sz w:val="24"/>
+          <w:szCs w:val="24"/>
+        </w:rPr>
+        <w:lastRenderedPageBreak/>
+        <w:drawing>
+          <wp:inline distT="0" distB="0" distL="0" distR="0">
+            <wp:extent cx="5991225" cy="3124200"/>
+            <wp:effectExtent l="0" t="0" r="9525" b="0"/>
+            <wp:docPr id="7" name="Picture 7" descr="C:\Users\mitchell.regan\Desktop\GamePlay.png"/>
+            <wp:cNvGraphicFramePr>
+              <a:graphicFrameLocks xmlns:a="http://schemas.openxmlformats.org/drawingml/2006/main" noChangeAspect="1"/>
+            </wp:cNvGraphicFramePr>
+            <a:graphic xmlns:a="http://schemas.openxmlformats.org/drawingml/2006/main">
+              <a:graphicData uri="http://schemas.openxmlformats.org/drawingml/2006/picture">
+                <pic:pic xmlns:pic="http://schemas.openxmlformats.org/drawingml/2006/picture">
+                  <pic:nvPicPr>
+                    <pic:cNvPr id="0" name="Picture 2" descr="C:\Users\mitchell.regan\Desktop\GamePlay.png"/>
+                    <pic:cNvPicPr>
+                      <a:picLocks noChangeAspect="1" noChangeArrowheads="1"/>
+                    </pic:cNvPicPr>
+                  </pic:nvPicPr>
+                  <pic:blipFill>
+                    <a:blip r:embed="rId17" cstate="print">
+                      <a:extLst>
+                        <a:ext uri="{28A0092B-C50C-407E-A947-70E740481C1C}">
+                          <a14:useLocalDpi xmlns:a14="http://schemas.microsoft.com/office/drawing/2010/main" val="0"/>
+                        </a:ext>
+                      </a:extLst>
+                    </a:blip>
+                    <a:srcRect/>
+                    <a:stretch>
+                      <a:fillRect/>
+                    </a:stretch>
+                  </pic:blipFill>
+                  <pic:spPr bwMode="auto">
+                    <a:xfrm>
+                      <a:off x="0" y="0"/>
+                      <a:ext cx="5991225" cy="3124200"/>
+                    </a:xfrm>
+                    <a:prstGeom prst="rect">
+                      <a:avLst/>
+                    </a:prstGeom>
+                    <a:noFill/>
+                    <a:ln>
+                      <a:noFill/>
+                    </a:ln>
+                  </pic:spPr>
+                </pic:pic>
+              </a:graphicData>
+            </a:graphic>
+          </wp:inline>
+        </w:drawing>
+      </w:r>
     </w:p>
     <w:sectPr>
-      <w:footerReference w:type="default" r:id="rId16"/>
+      <w:footerReference w:type="default" r:id="rId18"/>
       <w:pgSz w:w="12240" w:h="15840"/>
       <w:pgMar w:top="1440" w:right="1440" w:bottom="1440" w:left="1440" w:header="720" w:footer="720" w:gutter="0"/>
       <w:cols w:space="720"/>
@@ -4014,7 +4154,7 @@
 </file>
 
 <file path=customXml/itemProps1.xml><?xml version="1.0" encoding="utf-8"?>
-<ds:datastoreItem xmlns:ds="http://schemas.openxmlformats.org/officeDocument/2006/customXml" ds:itemID="{35A6798F-4BF1-493C-A941-308828CE5F87}">
+<ds:datastoreItem xmlns:ds="http://schemas.openxmlformats.org/officeDocument/2006/customXml" ds:itemID="{CFF018B5-6E1C-4868-B0ED-EC758D60F0E1}">
   <ds:schemaRefs>
     <ds:schemaRef ds:uri="http://schemas.openxmlformats.org/officeDocument/2006/bibliography"/>
   </ds:schemaRefs>

</xml_diff>

<commit_message>
Finished the design guide, made sure that all of our guides (design, tech, art) have the digipen logo and copyright, added a LOT to the art guide, and updated the art rubric so that it's up to date.
</commit_message>
<xml_diff>
--- a/Shared Files/Guides/DesignGuide_GAM200.docx
+++ b/Shared Files/Guides/DesignGuide_GAM200.docx
@@ -35,7 +35,7 @@
           <w:sz w:val="36"/>
           <w:szCs w:val="24"/>
         </w:rPr>
-        <w:t>SWOLE Team 6</w:t>
+        <w:t>GAM 200</w:t>
       </w:r>
     </w:p>
     <w:p>
@@ -43,17 +43,87 @@
         <w:jc w:val="center"/>
         <w:rPr>
           <w:b/>
-          <w:sz w:val="36"/>
-          <w:szCs w:val="24"/>
-        </w:rPr>
-      </w:pPr>
-      <w:r>
-        <w:rPr>
-          <w:b/>
-          <w:sz w:val="36"/>
-          <w:szCs w:val="24"/>
-        </w:rPr>
-        <w:t>GAM 200</w:t>
+          <w:sz w:val="56"/>
+          <w:szCs w:val="24"/>
+        </w:rPr>
+      </w:pPr>
+      <w:r>
+        <w:rPr>
+          <w:b/>
+          <w:noProof/>
+          <w:sz w:val="56"/>
+          <w:szCs w:val="24"/>
+        </w:rPr>
+        <w:drawing>
+          <wp:anchor distT="0" distB="0" distL="114300" distR="114300" simplePos="0" relativeHeight="251666432" behindDoc="1" locked="0" layoutInCell="1" allowOverlap="1" wp14:anchorId="5C54C37A" wp14:editId="3ADBF869">
+            <wp:simplePos x="0" y="0"/>
+            <wp:positionH relativeFrom="margin">
+              <wp:align>center</wp:align>
+            </wp:positionH>
+            <wp:positionV relativeFrom="paragraph">
+              <wp:posOffset>541655</wp:posOffset>
+            </wp:positionV>
+            <wp:extent cx="3429000" cy="1760855"/>
+            <wp:effectExtent l="0" t="0" r="0" b="0"/>
+            <wp:wrapTight wrapText="bothSides">
+              <wp:wrapPolygon edited="0">
+                <wp:start x="0" y="0"/>
+                <wp:lineTo x="0" y="21265"/>
+                <wp:lineTo x="21480" y="21265"/>
+                <wp:lineTo x="21480" y="0"/>
+                <wp:lineTo x="0" y="0"/>
+              </wp:wrapPolygon>
+            </wp:wrapTight>
+            <wp:docPr id="7" name="Picture 7" descr="C:\Users\mitchell.regan\Documents\swole_team_6\Art\swole_team_6_big.png"/>
+            <wp:cNvGraphicFramePr>
+              <a:graphicFrameLocks xmlns:a="http://schemas.openxmlformats.org/drawingml/2006/main" noChangeAspect="1"/>
+            </wp:cNvGraphicFramePr>
+            <a:graphic xmlns:a="http://schemas.openxmlformats.org/drawingml/2006/main">
+              <a:graphicData uri="http://schemas.openxmlformats.org/drawingml/2006/picture">
+                <pic:pic xmlns:pic="http://schemas.openxmlformats.org/drawingml/2006/picture">
+                  <pic:nvPicPr>
+                    <pic:cNvPr id="0" name="Picture 1" descr="C:\Users\mitchell.regan\Documents\swole_team_6\Art\swole_team_6_big.png"/>
+                    <pic:cNvPicPr>
+                      <a:picLocks noChangeAspect="1" noChangeArrowheads="1"/>
+                    </pic:cNvPicPr>
+                  </pic:nvPicPr>
+                  <pic:blipFill>
+                    <a:blip r:embed="rId8">
+                      <a:extLst>
+                        <a:ext uri="{28A0092B-C50C-407E-A947-70E740481C1C}">
+                          <a14:useLocalDpi xmlns:a14="http://schemas.microsoft.com/office/drawing/2010/main" val="0"/>
+                        </a:ext>
+                      </a:extLst>
+                    </a:blip>
+                    <a:srcRect/>
+                    <a:stretch>
+                      <a:fillRect/>
+                    </a:stretch>
+                  </pic:blipFill>
+                  <pic:spPr bwMode="auto">
+                    <a:xfrm>
+                      <a:off x="0" y="0"/>
+                      <a:ext cx="3429000" cy="1760855"/>
+                    </a:xfrm>
+                    <a:prstGeom prst="rect">
+                      <a:avLst/>
+                    </a:prstGeom>
+                    <a:noFill/>
+                    <a:ln>
+                      <a:noFill/>
+                    </a:ln>
+                  </pic:spPr>
+                </pic:pic>
+              </a:graphicData>
+            </a:graphic>
+            <wp14:sizeRelH relativeFrom="margin">
+              <wp14:pctWidth>0</wp14:pctWidth>
+            </wp14:sizeRelH>
+            <wp14:sizeRelV relativeFrom="margin">
+              <wp14:pctHeight>0</wp14:pctHeight>
+            </wp14:sizeRelV>
+          </wp:anchor>
+        </w:drawing>
       </w:r>
     </w:p>
     <w:p>
@@ -75,6 +145,36 @@
           <w:szCs w:val="24"/>
         </w:rPr>
       </w:pPr>
+    </w:p>
+    <w:p>
+      <w:pPr>
+        <w:jc w:val="center"/>
+        <w:rPr>
+          <w:b/>
+          <w:sz w:val="56"/>
+          <w:szCs w:val="24"/>
+        </w:rPr>
+      </w:pPr>
+    </w:p>
+    <w:p>
+      <w:pPr>
+        <w:jc w:val="center"/>
+        <w:rPr>
+          <w:b/>
+          <w:sz w:val="56"/>
+          <w:szCs w:val="24"/>
+        </w:rPr>
+      </w:pPr>
+    </w:p>
+    <w:p>
+      <w:pPr>
+        <w:jc w:val="center"/>
+        <w:rPr>
+          <w:b/>
+          <w:sz w:val="56"/>
+          <w:szCs w:val="24"/>
+        </w:rPr>
+      </w:pPr>
       <w:r>
         <w:rPr>
           <w:noProof/>
@@ -82,9 +182,34 @@
           <w:szCs w:val="24"/>
         </w:rPr>
         <w:drawing>
-          <wp:inline distT="0" distB="0" distL="0" distR="0" wp14:anchorId="03BFC215" wp14:editId="6E85513B">
+          <wp:anchor distT="0" distB="0" distL="114300" distR="114300" simplePos="0" relativeHeight="251667456" behindDoc="1" locked="0" layoutInCell="1" allowOverlap="1" wp14:anchorId="61B98302" wp14:editId="24E3DB2A">
+            <wp:simplePos x="0" y="0"/>
+            <wp:positionH relativeFrom="margin">
+              <wp:align>center</wp:align>
+            </wp:positionH>
+            <wp:positionV relativeFrom="paragraph">
+              <wp:posOffset>148590</wp:posOffset>
+            </wp:positionV>
             <wp:extent cx="4876800" cy="1285875"/>
             <wp:effectExtent l="0" t="0" r="0" b="0"/>
+            <wp:wrapTight wrapText="bothSides">
+              <wp:wrapPolygon edited="0">
+                <wp:start x="2278" y="0"/>
+                <wp:lineTo x="2278" y="5120"/>
+                <wp:lineTo x="506" y="10240"/>
+                <wp:lineTo x="0" y="12160"/>
+                <wp:lineTo x="0" y="18240"/>
+                <wp:lineTo x="844" y="20160"/>
+                <wp:lineTo x="21263" y="20160"/>
+                <wp:lineTo x="21516" y="16320"/>
+                <wp:lineTo x="15863" y="15360"/>
+                <wp:lineTo x="21516" y="12480"/>
+                <wp:lineTo x="21516" y="3520"/>
+                <wp:lineTo x="20419" y="2560"/>
+                <wp:lineTo x="16031" y="0"/>
+                <wp:lineTo x="2278" y="0"/>
+              </wp:wrapPolygon>
+            </wp:wrapTight>
             <wp:docPr id="2" name="Picture 2" descr="C:\Users\mitchell.regan\Downloads\Regan_TurnBasedRPG2\Regan_TurnBasedRPG\Content\DigiPenLogo.png"/>
             <wp:cNvGraphicFramePr>
               <a:graphicFrameLocks xmlns:a="http://schemas.openxmlformats.org/drawingml/2006/main" noChangeAspect="1"/>
@@ -99,7 +224,7 @@
                     </pic:cNvPicPr>
                   </pic:nvPicPr>
                   <pic:blipFill>
-                    <a:blip r:embed="rId8">
+                    <a:blip r:embed="rId9">
                       <a:extLst>
                         <a:ext uri="{28A0092B-C50C-407E-A947-70E740481C1C}">
                           <a14:useLocalDpi xmlns:a14="http://schemas.microsoft.com/office/drawing/2010/main" val="0"/>
@@ -127,7 +252,7 @@
                 </pic:pic>
               </a:graphicData>
             </a:graphic>
-          </wp:inline>
+          </wp:anchor>
         </w:drawing>
       </w:r>
     </w:p>
@@ -163,75 +288,70 @@
     </w:p>
     <w:p>
       <w:pPr>
+        <w:rPr>
+          <w:b/>
+          <w:sz w:val="56"/>
+          <w:szCs w:val="24"/>
+        </w:rPr>
+      </w:pPr>
+    </w:p>
+    <w:p>
+      <w:pPr>
+        <w:rPr>
+          <w:b/>
+          <w:sz w:val="56"/>
+          <w:szCs w:val="24"/>
+        </w:rPr>
+      </w:pPr>
+      <w:r>
+        <w:rPr>
+          <w:b/>
+          <w:sz w:val="56"/>
+          <w:szCs w:val="24"/>
+        </w:rPr>
+        <w:br w:type="page"/>
+      </w:r>
+    </w:p>
+    <w:p>
+      <w:pPr>
+        <w:pStyle w:val="Heading1"/>
+        <w:pBdr>
+          <w:bottom w:val="single" w:sz="36" w:space="1" w:color="auto"/>
+        </w:pBdr>
+        <w:spacing w:before="0" w:after="120"/>
         <w:jc w:val="center"/>
         <w:rPr>
-          <w:b/>
-          <w:sz w:val="56"/>
-          <w:szCs w:val="24"/>
-        </w:rPr>
-      </w:pPr>
-    </w:p>
-    <w:p>
-      <w:pPr>
-        <w:jc w:val="center"/>
-        <w:rPr>
-          <w:b/>
-          <w:sz w:val="56"/>
-          <w:szCs w:val="24"/>
-        </w:rPr>
-      </w:pPr>
-    </w:p>
-    <w:p>
-      <w:pPr>
-        <w:jc w:val="center"/>
-        <w:rPr>
-          <w:b/>
-          <w:sz w:val="56"/>
-          <w:szCs w:val="24"/>
-        </w:rPr>
-      </w:pPr>
-    </w:p>
-    <w:p>
-      <w:pPr>
-        <w:jc w:val="center"/>
-        <w:rPr>
-          <w:b/>
-          <w:sz w:val="56"/>
-          <w:szCs w:val="24"/>
-        </w:rPr>
-      </w:pPr>
-    </w:p>
-    <w:p>
-      <w:pPr>
-        <w:rPr>
-          <w:b/>
-          <w:sz w:val="56"/>
-          <w:szCs w:val="24"/>
-        </w:rPr>
-      </w:pPr>
-    </w:p>
-    <w:p>
-      <w:pPr>
-        <w:jc w:val="center"/>
-        <w:rPr>
-          <w:b/>
-          <w:sz w:val="56"/>
-          <w:szCs w:val="24"/>
-        </w:rPr>
-      </w:pPr>
-      <w:r>
-        <w:rPr>
-          <w:b/>
-          <w:sz w:val="56"/>
-          <w:szCs w:val="24"/>
+          <w:rFonts w:ascii="Arial" w:hAnsi="Arial" w:cs="Arial"/>
+          <w:b/>
+          <w:bCs/>
+          <w:color w:val="auto"/>
+          <w:sz w:val="48"/>
+        </w:rPr>
+      </w:pPr>
+      <w:r>
+        <w:rPr>
+          <w:rFonts w:ascii="Arial" w:hAnsi="Arial" w:cs="Arial"/>
+          <w:b/>
+          <w:color w:val="auto"/>
+          <w:sz w:val="48"/>
         </w:rPr>
         <w:lastRenderedPageBreak/>
-        <w:t>Design Overview</w:t>
-      </w:r>
-    </w:p>
-    <w:p>
-      <w:pPr>
-        <w:rPr>
+        <w:t>DESIGN</w:t>
+      </w:r>
+      <w:r>
+        <w:rPr>
+          <w:rFonts w:ascii="Arial" w:hAnsi="Arial" w:cs="Arial"/>
+          <w:b/>
+          <w:color w:val="auto"/>
+          <w:sz w:val="48"/>
+        </w:rPr>
+        <w:t xml:space="preserve"> OVERVIEW</w:t>
+      </w:r>
+    </w:p>
+    <w:p>
+      <w:pPr>
+        <w:rPr>
+          <w:b/>
           <w:sz w:val="24"/>
           <w:szCs w:val="24"/>
           <w:u w:val="single"/>
@@ -239,6 +359,7 @@
       </w:pPr>
       <w:r>
         <w:rPr>
+          <w:b/>
           <w:sz w:val="24"/>
           <w:szCs w:val="24"/>
           <w:u w:val="single"/>
@@ -310,6 +431,7 @@
     <w:p>
       <w:pPr>
         <w:rPr>
+          <w:b/>
           <w:sz w:val="24"/>
           <w:szCs w:val="24"/>
           <w:u w:val="single"/>
@@ -317,6 +439,7 @@
       </w:pPr>
       <w:r>
         <w:rPr>
+          <w:b/>
           <w:sz w:val="24"/>
           <w:szCs w:val="24"/>
           <w:u w:val="single"/>
@@ -365,6 +488,7 @@
     <w:p>
       <w:pPr>
         <w:rPr>
+          <w:b/>
           <w:sz w:val="24"/>
           <w:szCs w:val="24"/>
           <w:u w:val="single"/>
@@ -372,6 +496,7 @@
       </w:pPr>
       <w:r>
         <w:rPr>
+          <w:b/>
           <w:sz w:val="24"/>
           <w:szCs w:val="24"/>
           <w:u w:val="single"/>
@@ -410,7 +535,7 @@
                     </pic:cNvPicPr>
                   </pic:nvPicPr>
                   <pic:blipFill>
-                    <a:blip r:embed="rId9" cstate="print">
+                    <a:blip r:embed="rId10" cstate="print">
                       <a:extLst>
                         <a:ext uri="{28A0092B-C50C-407E-A947-70E740481C1C}">
                           <a14:useLocalDpi xmlns:a14="http://schemas.microsoft.com/office/drawing/2010/main" val="0"/>
@@ -445,6 +570,7 @@
     <w:p>
       <w:pPr>
         <w:rPr>
+          <w:b/>
           <w:sz w:val="24"/>
           <w:szCs w:val="24"/>
           <w:u w:val="single"/>
@@ -452,6 +578,7 @@
       </w:pPr>
       <w:r>
         <w:rPr>
+          <w:b/>
           <w:sz w:val="24"/>
           <w:szCs w:val="24"/>
           <w:u w:val="single"/>
@@ -542,6 +669,7 @@
     <w:p>
       <w:pPr>
         <w:rPr>
+          <w:b/>
           <w:sz w:val="24"/>
           <w:szCs w:val="24"/>
           <w:u w:val="single"/>
@@ -549,6 +677,7 @@
       </w:pPr>
       <w:r>
         <w:rPr>
+          <w:b/>
           <w:sz w:val="24"/>
           <w:szCs w:val="24"/>
           <w:u w:val="single"/>
@@ -627,6 +756,7 @@
     <w:p>
       <w:pPr>
         <w:rPr>
+          <w:b/>
           <w:sz w:val="24"/>
           <w:szCs w:val="24"/>
           <w:u w:val="single"/>
@@ -634,6 +764,7 @@
       </w:pPr>
       <w:r>
         <w:rPr>
+          <w:b/>
           <w:sz w:val="24"/>
           <w:szCs w:val="24"/>
           <w:u w:val="single"/>
@@ -667,6 +798,7 @@
     <w:p>
       <w:pPr>
         <w:rPr>
+          <w:b/>
           <w:sz w:val="24"/>
           <w:szCs w:val="24"/>
           <w:u w:val="single"/>
@@ -674,6 +806,7 @@
       </w:pPr>
       <w:r>
         <w:rPr>
+          <w:b/>
           <w:sz w:val="24"/>
           <w:szCs w:val="24"/>
           <w:u w:val="single"/>
@@ -716,6 +849,7 @@
     <w:p>
       <w:pPr>
         <w:rPr>
+          <w:b/>
           <w:sz w:val="24"/>
           <w:szCs w:val="24"/>
           <w:u w:val="single"/>
@@ -723,6 +857,7 @@
       </w:pPr>
       <w:r>
         <w:rPr>
+          <w:b/>
           <w:sz w:val="24"/>
           <w:szCs w:val="24"/>
           <w:u w:val="single"/>
@@ -842,6 +977,7 @@
     <w:p>
       <w:pPr>
         <w:rPr>
+          <w:b/>
           <w:sz w:val="24"/>
           <w:szCs w:val="24"/>
           <w:u w:val="single"/>
@@ -849,6 +985,7 @@
       </w:pPr>
       <w:r>
         <w:rPr>
+          <w:b/>
           <w:sz w:val="24"/>
           <w:szCs w:val="24"/>
           <w:u w:val="single"/>
@@ -1058,26 +1195,35 @@
     </w:p>
     <w:p>
       <w:pPr>
+        <w:pStyle w:val="Heading1"/>
+        <w:pBdr>
+          <w:bottom w:val="single" w:sz="36" w:space="1" w:color="auto"/>
+        </w:pBdr>
+        <w:spacing w:before="0" w:after="120"/>
         <w:jc w:val="center"/>
         <w:rPr>
-          <w:b/>
-          <w:sz w:val="56"/>
-          <w:szCs w:val="56"/>
-        </w:rPr>
-      </w:pPr>
-      <w:r>
-        <w:rPr>
-          <w:b/>
-          <w:sz w:val="56"/>
-          <w:szCs w:val="56"/>
+          <w:rFonts w:ascii="Arial" w:hAnsi="Arial" w:cs="Arial"/>
+          <w:b/>
+          <w:bCs/>
+          <w:color w:val="auto"/>
+          <w:sz w:val="48"/>
+        </w:rPr>
+      </w:pPr>
+      <w:r>
+        <w:rPr>
+          <w:rFonts w:ascii="Arial" w:hAnsi="Arial" w:cs="Arial"/>
+          <w:b/>
+          <w:color w:val="auto"/>
+          <w:sz w:val="48"/>
         </w:rPr>
         <w:lastRenderedPageBreak/>
-        <w:t>Competitive Research</w:t>
-      </w:r>
-    </w:p>
-    <w:p>
-      <w:pPr>
-        <w:rPr>
+        <w:t>COMPETITIVE RESEARCH</w:t>
+      </w:r>
+    </w:p>
+    <w:p>
+      <w:pPr>
+        <w:rPr>
+          <w:b/>
           <w:sz w:val="24"/>
           <w:szCs w:val="24"/>
           <w:u w:val="single"/>
@@ -1085,6 +1231,7 @@
       </w:pPr>
       <w:r>
         <w:rPr>
+          <w:b/>
           <w:noProof/>
           <w:sz w:val="24"/>
           <w:szCs w:val="24"/>
@@ -1124,7 +1271,7 @@
                     </pic:cNvPicPr>
                   </pic:nvPicPr>
                   <pic:blipFill>
-                    <a:blip r:embed="rId10">
+                    <a:blip r:embed="rId11">
                       <a:extLst>
                         <a:ext uri="{28A0092B-C50C-407E-A947-70E740481C1C}">
                           <a14:useLocalDpi xmlns:a14="http://schemas.microsoft.com/office/drawing/2010/main" val="0"/>
@@ -1155,19 +1302,12 @@
       </w:r>
       <w:r>
         <w:rPr>
+          <w:b/>
           <w:sz w:val="24"/>
           <w:szCs w:val="24"/>
           <w:u w:val="single"/>
         </w:rPr>
-        <w:t>Mark of the Ninja</w:t>
-      </w:r>
-      <w:r>
-        <w:rPr>
-          <w:sz w:val="24"/>
-          <w:szCs w:val="24"/>
-          <w:u w:val="single"/>
-        </w:rPr>
-        <w:t>:</w:t>
+        <w:t>Mark of the Ninja:</w:t>
       </w:r>
     </w:p>
     <w:p>
@@ -1257,7 +1397,7 @@
                     </pic:cNvPicPr>
                   </pic:nvPicPr>
                   <pic:blipFill>
-                    <a:blip r:embed="rId11" cstate="print">
+                    <a:blip r:embed="rId12" cstate="print">
                       <a:extLst>
                         <a:ext uri="{28A0092B-C50C-407E-A947-70E740481C1C}">
                           <a14:useLocalDpi xmlns:a14="http://schemas.microsoft.com/office/drawing/2010/main" val="0"/>
@@ -1304,6 +1444,7 @@
     <w:p>
       <w:pPr>
         <w:rPr>
+          <w:b/>
           <w:sz w:val="24"/>
           <w:szCs w:val="24"/>
           <w:u w:val="single"/>
@@ -1311,6 +1452,7 @@
       </w:pPr>
       <w:r>
         <w:rPr>
+          <w:b/>
           <w:sz w:val="24"/>
           <w:szCs w:val="24"/>
           <w:u w:val="single"/>
@@ -1421,7 +1563,7 @@
                     </pic:cNvPicPr>
                   </pic:nvPicPr>
                   <pic:blipFill>
-                    <a:blip r:embed="rId12">
+                    <a:blip r:embed="rId13">
                       <a:extLst>
                         <a:ext uri="{28A0092B-C50C-407E-A947-70E740481C1C}">
                           <a14:useLocalDpi xmlns:a14="http://schemas.microsoft.com/office/drawing/2010/main" val="0"/>
@@ -1454,14 +1596,18 @@
     <w:p>
       <w:pPr>
         <w:rPr>
-          <w:sz w:val="24"/>
-          <w:szCs w:val="24"/>
-        </w:rPr>
-      </w:pPr>
-      <w:r>
-        <w:rPr>
-          <w:sz w:val="24"/>
-          <w:szCs w:val="24"/>
+          <w:b/>
+          <w:sz w:val="24"/>
+          <w:szCs w:val="24"/>
+          <w:u w:val="single"/>
+        </w:rPr>
+      </w:pPr>
+      <w:r>
+        <w:rPr>
+          <w:b/>
+          <w:sz w:val="24"/>
+          <w:szCs w:val="24"/>
+          <w:u w:val="single"/>
         </w:rPr>
         <w:t>Hotline Miami:</w:t>
       </w:r>
@@ -1519,7 +1665,234 @@
     </w:p>
     <w:p>
       <w:pPr>
+        <w:pStyle w:val="Heading1"/>
+        <w:pBdr>
+          <w:bottom w:val="single" w:sz="36" w:space="1" w:color="auto"/>
+        </w:pBdr>
+        <w:spacing w:before="0" w:after="120"/>
         <w:jc w:val="center"/>
+        <w:rPr>
+          <w:rFonts w:ascii="Arial" w:hAnsi="Arial" w:cs="Arial"/>
+          <w:b/>
+          <w:bCs/>
+          <w:color w:val="auto"/>
+          <w:sz w:val="48"/>
+        </w:rPr>
+      </w:pPr>
+      <w:r>
+        <w:rPr>
+          <w:rFonts w:ascii="Arial" w:hAnsi="Arial" w:cs="Arial"/>
+          <w:b/>
+          <w:color w:val="auto"/>
+          <w:sz w:val="48"/>
+        </w:rPr>
+        <w:lastRenderedPageBreak/>
+        <w:t>MECHANICS</w:t>
+      </w:r>
+      <w:r>
+        <w:rPr>
+          <w:rFonts w:ascii="Arial" w:hAnsi="Arial" w:cs="Arial"/>
+          <w:b/>
+          <w:color w:val="auto"/>
+          <w:sz w:val="48"/>
+        </w:rPr>
+        <w:t xml:space="preserve"> OVERVIEW</w:t>
+      </w:r>
+    </w:p>
+    <w:p>
+      <w:pPr>
+        <w:rPr>
+          <w:sz w:val="24"/>
+          <w:szCs w:val="24"/>
+        </w:rPr>
+      </w:pPr>
+      <w:r>
+        <w:rPr>
+          <w:sz w:val="24"/>
+          <w:szCs w:val="24"/>
+        </w:rPr>
+        <w:t xml:space="preserve">- Movement: </w:t>
+      </w:r>
+      <w:r>
+        <w:rPr>
+          <w:sz w:val="24"/>
+          <w:szCs w:val="24"/>
+        </w:rPr>
+        <w:t>B</w:t>
+      </w:r>
+      <w:r>
+        <w:rPr>
+          <w:sz w:val="24"/>
+          <w:szCs w:val="24"/>
+        </w:rPr>
+        <w:t xml:space="preserve">asic </w:t>
+      </w:r>
+      <w:proofErr w:type="spellStart"/>
+      <w:r>
+        <w:rPr>
+          <w:sz w:val="24"/>
+          <w:szCs w:val="24"/>
+        </w:rPr>
+        <w:t>platforming</w:t>
+      </w:r>
+      <w:proofErr w:type="spellEnd"/>
+      <w:r>
+        <w:rPr>
+          <w:sz w:val="24"/>
+          <w:szCs w:val="24"/>
+        </w:rPr>
+        <w:t xml:space="preserve"> movement of left/right movement in combination with jumping.</w:t>
+      </w:r>
+    </w:p>
+    <w:p>
+      <w:pPr>
+        <w:rPr>
+          <w:sz w:val="24"/>
+          <w:szCs w:val="24"/>
+        </w:rPr>
+      </w:pPr>
+      <w:r>
+        <w:rPr>
+          <w:sz w:val="24"/>
+          <w:szCs w:val="24"/>
+        </w:rPr>
+        <w:t>- Basic Attack: S</w:t>
+      </w:r>
+      <w:r>
+        <w:rPr>
+          <w:sz w:val="24"/>
+          <w:szCs w:val="24"/>
+        </w:rPr>
+        <w:t>tandard attack cycle that strikes enemies in front of the player.</w:t>
+      </w:r>
+      <w:r>
+        <w:rPr>
+          <w:sz w:val="24"/>
+          <w:szCs w:val="24"/>
+        </w:rPr>
+        <w:t xml:space="preserve"> </w:t>
+      </w:r>
+      <w:r>
+        <w:rPr>
+          <w:sz w:val="24"/>
+          <w:szCs w:val="24"/>
+        </w:rPr>
+        <w:t>Slashing mechanic that involves dragging the mouse through enemies. Attack accumulate energy for using scrolls of power.</w:t>
+      </w:r>
+    </w:p>
+    <w:p>
+      <w:pPr>
+        <w:rPr>
+          <w:sz w:val="24"/>
+          <w:szCs w:val="24"/>
+        </w:rPr>
+      </w:pPr>
+      <w:r>
+        <w:rPr>
+          <w:sz w:val="24"/>
+          <w:szCs w:val="24"/>
+        </w:rPr>
+        <w:t xml:space="preserve">- Slash Attack: When the player clicks and drags in a direction, they perform a Slash attack that rapidly moves them in the direction of the mouse movement and damages all enemies in their path. </w:t>
+      </w:r>
+    </w:p>
+    <w:p>
+      <w:pPr>
+        <w:rPr>
+          <w:sz w:val="24"/>
+          <w:szCs w:val="24"/>
+        </w:rPr>
+      </w:pPr>
+      <w:r>
+        <w:rPr>
+          <w:sz w:val="24"/>
+          <w:szCs w:val="24"/>
+        </w:rPr>
+        <w:t>- S</w:t>
+      </w:r>
+      <w:r>
+        <w:rPr>
+          <w:sz w:val="24"/>
+          <w:szCs w:val="24"/>
+        </w:rPr>
+        <w:t>croll</w:t>
+      </w:r>
+      <w:r>
+        <w:rPr>
+          <w:sz w:val="24"/>
+          <w:szCs w:val="24"/>
+        </w:rPr>
+        <w:t xml:space="preserve"> Attack: </w:t>
+      </w:r>
+      <w:r>
+        <w:rPr>
+          <w:sz w:val="24"/>
+          <w:szCs w:val="24"/>
+        </w:rPr>
+        <w:t>[not yet implemented]</w:t>
+      </w:r>
+      <w:r>
+        <w:rPr>
+          <w:sz w:val="24"/>
+          <w:szCs w:val="24"/>
+        </w:rPr>
+        <w:t xml:space="preserve"> When the player has enough energy, they can expend it to active one of their magic scroll power. These scrolls each damage enemies in different ways and are based off of sacred animals (tiger, dragon, snake, </w:t>
+      </w:r>
+      <w:proofErr w:type="spellStart"/>
+      <w:r>
+        <w:rPr>
+          <w:sz w:val="24"/>
+          <w:szCs w:val="24"/>
+        </w:rPr>
+        <w:t>etc</w:t>
+      </w:r>
+      <w:proofErr w:type="spellEnd"/>
+      <w:r>
+        <w:rPr>
+          <w:sz w:val="24"/>
+          <w:szCs w:val="24"/>
+        </w:rPr>
+        <w:t>).</w:t>
+      </w:r>
+    </w:p>
+    <w:p>
+      <w:pPr>
+        <w:rPr>
+          <w:sz w:val="24"/>
+          <w:szCs w:val="24"/>
+        </w:rPr>
+      </w:pPr>
+      <w:r>
+        <w:rPr>
+          <w:sz w:val="24"/>
+          <w:szCs w:val="24"/>
+        </w:rPr>
+        <w:t xml:space="preserve">- Combos: counter </w:t>
+      </w:r>
+      <w:r>
+        <w:rPr>
+          <w:sz w:val="24"/>
+          <w:szCs w:val="24"/>
+        </w:rPr>
+        <w:t xml:space="preserve">used for damage </w:t>
+      </w:r>
+      <w:r>
+        <w:rPr>
+          <w:sz w:val="24"/>
+          <w:szCs w:val="24"/>
+        </w:rPr>
+        <w:t>modifier and increase in energy accumulation.</w:t>
+      </w:r>
+    </w:p>
+    <w:p>
+      <w:pPr>
+        <w:rPr>
+          <w:sz w:val="24"/>
+          <w:szCs w:val="24"/>
+        </w:rPr>
+      </w:pPr>
+    </w:p>
+    <w:p>
+      <w:pPr>
         <w:rPr>
           <w:b/>
           <w:sz w:val="56"/>
@@ -1532,261 +1905,43 @@
           <w:sz w:val="56"/>
           <w:szCs w:val="56"/>
         </w:rPr>
+        <w:br w:type="page"/>
+      </w:r>
+    </w:p>
+    <w:p>
+      <w:pPr>
+        <w:pStyle w:val="Heading1"/>
+        <w:pBdr>
+          <w:bottom w:val="single" w:sz="36" w:space="1" w:color="auto"/>
+        </w:pBdr>
+        <w:spacing w:before="0" w:after="120"/>
+        <w:jc w:val="center"/>
+        <w:rPr>
+          <w:rFonts w:ascii="Arial" w:hAnsi="Arial" w:cs="Arial"/>
+          <w:b/>
+          <w:bCs/>
+          <w:color w:val="auto"/>
+          <w:sz w:val="48"/>
+        </w:rPr>
+      </w:pPr>
+      <w:r>
+        <w:rPr>
+          <w:rFonts w:ascii="Arial" w:hAnsi="Arial" w:cs="Arial"/>
+          <w:b/>
+          <w:color w:val="auto"/>
+          <w:sz w:val="48"/>
+        </w:rPr>
         <w:lastRenderedPageBreak/>
-        <w:t>Mechanics Overview</w:t>
-      </w:r>
-    </w:p>
-    <w:p>
-      <w:pPr>
-        <w:rPr>
-          <w:sz w:val="24"/>
-          <w:szCs w:val="24"/>
-          <w:u w:val="single"/>
-        </w:rPr>
-      </w:pPr>
-      <w:r>
-        <w:rPr>
-          <w:sz w:val="24"/>
-          <w:szCs w:val="24"/>
-          <w:u w:val="single"/>
-        </w:rPr>
-        <w:t>Game Mechanics</w:t>
-      </w:r>
-      <w:r>
-        <w:rPr>
-          <w:sz w:val="24"/>
-          <w:szCs w:val="24"/>
-          <w:u w:val="single"/>
-        </w:rPr>
-        <w:t>:</w:t>
-      </w:r>
-    </w:p>
-    <w:p>
-      <w:pPr>
-        <w:rPr>
-          <w:sz w:val="24"/>
-          <w:szCs w:val="24"/>
-        </w:rPr>
-      </w:pPr>
-      <w:r>
-        <w:rPr>
-          <w:sz w:val="24"/>
-          <w:szCs w:val="24"/>
-        </w:rPr>
-        <w:t xml:space="preserve">- Movement: </w:t>
-      </w:r>
-      <w:r>
-        <w:rPr>
-          <w:sz w:val="24"/>
-          <w:szCs w:val="24"/>
-        </w:rPr>
-        <w:t>B</w:t>
-      </w:r>
-      <w:r>
-        <w:rPr>
-          <w:sz w:val="24"/>
-          <w:szCs w:val="24"/>
-        </w:rPr>
-        <w:t xml:space="preserve">asic </w:t>
-      </w:r>
-      <w:proofErr w:type="spellStart"/>
-      <w:r>
-        <w:rPr>
-          <w:sz w:val="24"/>
-          <w:szCs w:val="24"/>
-        </w:rPr>
-        <w:t>platforming</w:t>
-      </w:r>
-      <w:proofErr w:type="spellEnd"/>
-      <w:r>
-        <w:rPr>
-          <w:sz w:val="24"/>
-          <w:szCs w:val="24"/>
-        </w:rPr>
-        <w:t xml:space="preserve"> movement of left/right movement in combination with jumping.</w:t>
-      </w:r>
-    </w:p>
-    <w:p>
-      <w:pPr>
-        <w:rPr>
-          <w:sz w:val="24"/>
-          <w:szCs w:val="24"/>
-        </w:rPr>
-      </w:pPr>
-      <w:r>
-        <w:rPr>
-          <w:sz w:val="24"/>
-          <w:szCs w:val="24"/>
-        </w:rPr>
-        <w:t>- Basic Attack: S</w:t>
-      </w:r>
-      <w:r>
-        <w:rPr>
-          <w:sz w:val="24"/>
-          <w:szCs w:val="24"/>
-        </w:rPr>
-        <w:t>tandard attack cycle that strikes enemies in front of the player.</w:t>
-      </w:r>
-      <w:r>
-        <w:rPr>
-          <w:sz w:val="24"/>
-          <w:szCs w:val="24"/>
-        </w:rPr>
-        <w:t xml:space="preserve"> </w:t>
-      </w:r>
-      <w:r>
-        <w:rPr>
-          <w:sz w:val="24"/>
-          <w:szCs w:val="24"/>
-        </w:rPr>
-        <w:t>Slashing mechanic that involves dragging the mouse through enemies. Attack accumulate energy for using scrolls of power.</w:t>
-      </w:r>
-    </w:p>
-    <w:p>
-      <w:pPr>
-        <w:rPr>
-          <w:sz w:val="24"/>
-          <w:szCs w:val="24"/>
-        </w:rPr>
-      </w:pPr>
-      <w:r>
-        <w:rPr>
-          <w:sz w:val="24"/>
-          <w:szCs w:val="24"/>
-        </w:rPr>
-        <w:t xml:space="preserve">- Slash Attack: When the player clicks and drags in a direction, they perform a Slash attack that rapidly moves them in the direction of the mouse movement and damages all enemies in their path. </w:t>
-      </w:r>
-    </w:p>
-    <w:p>
-      <w:pPr>
-        <w:rPr>
-          <w:sz w:val="24"/>
-          <w:szCs w:val="24"/>
-        </w:rPr>
-      </w:pPr>
-      <w:r>
-        <w:rPr>
-          <w:sz w:val="24"/>
-          <w:szCs w:val="24"/>
-        </w:rPr>
-        <w:t>- S</w:t>
-      </w:r>
-      <w:r>
-        <w:rPr>
-          <w:sz w:val="24"/>
-          <w:szCs w:val="24"/>
-        </w:rPr>
-        <w:t>croll</w:t>
-      </w:r>
-      <w:r>
-        <w:rPr>
-          <w:sz w:val="24"/>
-          <w:szCs w:val="24"/>
-        </w:rPr>
-        <w:t xml:space="preserve"> Attack: </w:t>
-      </w:r>
-      <w:r>
-        <w:rPr>
-          <w:sz w:val="24"/>
-          <w:szCs w:val="24"/>
-        </w:rPr>
-        <w:t>[not yet implemented]</w:t>
-      </w:r>
-      <w:r>
-        <w:rPr>
-          <w:sz w:val="24"/>
-          <w:szCs w:val="24"/>
-        </w:rPr>
-        <w:t xml:space="preserve"> When the player has enough energy, they can expend it to active one of their magic scroll power. These scrolls each damage enemies in different ways and are based off of sacred animals (tiger, dragon, snake, </w:t>
-      </w:r>
-      <w:proofErr w:type="spellStart"/>
-      <w:r>
-        <w:rPr>
-          <w:sz w:val="24"/>
-          <w:szCs w:val="24"/>
-        </w:rPr>
-        <w:t>etc</w:t>
-      </w:r>
-      <w:proofErr w:type="spellEnd"/>
-      <w:r>
-        <w:rPr>
-          <w:sz w:val="24"/>
-          <w:szCs w:val="24"/>
-        </w:rPr>
-        <w:t>).</w:t>
-      </w:r>
-    </w:p>
-    <w:p>
-      <w:pPr>
-        <w:rPr>
-          <w:sz w:val="24"/>
-          <w:szCs w:val="24"/>
-        </w:rPr>
-      </w:pPr>
-      <w:r>
-        <w:rPr>
-          <w:sz w:val="24"/>
-          <w:szCs w:val="24"/>
-        </w:rPr>
-        <w:t xml:space="preserve">- Combos: counter </w:t>
-      </w:r>
-      <w:r>
-        <w:rPr>
-          <w:sz w:val="24"/>
-          <w:szCs w:val="24"/>
-        </w:rPr>
-        <w:t xml:space="preserve">used for damage </w:t>
-      </w:r>
-      <w:r>
-        <w:rPr>
-          <w:sz w:val="24"/>
-          <w:szCs w:val="24"/>
-        </w:rPr>
-        <w:t>modifier and increase in energy accumulation.</w:t>
-      </w:r>
-    </w:p>
-    <w:p>
-      <w:pPr>
-        <w:rPr>
-          <w:sz w:val="24"/>
-          <w:szCs w:val="24"/>
-        </w:rPr>
-      </w:pPr>
-    </w:p>
-    <w:p>
-      <w:pPr>
-        <w:rPr>
-          <w:b/>
-          <w:sz w:val="56"/>
-          <w:szCs w:val="56"/>
-        </w:rPr>
-      </w:pPr>
-      <w:r>
-        <w:rPr>
-          <w:b/>
-          <w:sz w:val="56"/>
-          <w:szCs w:val="56"/>
-        </w:rPr>
-        <w:br w:type="page"/>
-      </w:r>
-    </w:p>
-    <w:p>
-      <w:pPr>
-        <w:jc w:val="center"/>
-        <w:rPr>
-          <w:b/>
-          <w:sz w:val="56"/>
-          <w:szCs w:val="56"/>
-        </w:rPr>
-      </w:pPr>
-      <w:r>
-        <w:rPr>
-          <w:b/>
-          <w:sz w:val="56"/>
-          <w:szCs w:val="56"/>
-        </w:rPr>
-        <w:lastRenderedPageBreak/>
-        <w:t>Character Overview</w:t>
+        <w:t>CHARACTER</w:t>
+      </w:r>
+      <w:r>
+        <w:rPr>
+          <w:rFonts w:ascii="Arial" w:hAnsi="Arial" w:cs="Arial"/>
+          <w:b/>
+          <w:color w:val="auto"/>
+          <w:sz w:val="48"/>
+        </w:rPr>
+        <w:t xml:space="preserve"> OVERVIEW</w:t>
       </w:r>
     </w:p>
     <w:p>
@@ -1903,7 +2058,6 @@
     </w:p>
     <w:p>
       <w:pPr>
-        <w:jc w:val="center"/>
         <w:rPr>
           <w:b/>
           <w:sz w:val="56"/>
@@ -1916,20 +2070,60 @@
           <w:sz w:val="56"/>
           <w:szCs w:val="56"/>
         </w:rPr>
-        <w:t>Interface Overview</w:t>
-      </w:r>
-    </w:p>
-    <w:p>
-      <w:pPr>
-        <w:rPr>
-          <w:sz w:val="24"/>
-          <w:szCs w:val="24"/>
-        </w:rPr>
-      </w:pPr>
-      <w:r>
-        <w:rPr>
-          <w:sz w:val="24"/>
-          <w:szCs w:val="24"/>
+        <w:br w:type="page"/>
+      </w:r>
+    </w:p>
+    <w:p>
+      <w:pPr>
+        <w:pStyle w:val="Heading1"/>
+        <w:pBdr>
+          <w:bottom w:val="single" w:sz="36" w:space="1" w:color="auto"/>
+        </w:pBdr>
+        <w:spacing w:before="0" w:after="120"/>
+        <w:jc w:val="center"/>
+        <w:rPr>
+          <w:rFonts w:ascii="Arial" w:hAnsi="Arial" w:cs="Arial"/>
+          <w:b/>
+          <w:bCs/>
+          <w:color w:val="auto"/>
+          <w:sz w:val="48"/>
+        </w:rPr>
+      </w:pPr>
+      <w:r>
+        <w:rPr>
+          <w:rFonts w:ascii="Arial" w:hAnsi="Arial" w:cs="Arial"/>
+          <w:b/>
+          <w:color w:val="auto"/>
+          <w:sz w:val="48"/>
+        </w:rPr>
+        <w:lastRenderedPageBreak/>
+        <w:t>INTERFACE</w:t>
+      </w:r>
+      <w:r>
+        <w:rPr>
+          <w:rFonts w:ascii="Arial" w:hAnsi="Arial" w:cs="Arial"/>
+          <w:b/>
+          <w:color w:val="auto"/>
+          <w:sz w:val="48"/>
+        </w:rPr>
+        <w:t xml:space="preserve"> OVERVIEW</w:t>
+      </w:r>
+    </w:p>
+    <w:p>
+      <w:pPr>
+        <w:rPr>
+          <w:b/>
+          <w:sz w:val="24"/>
+          <w:szCs w:val="24"/>
+          <w:u w:val="single"/>
+        </w:rPr>
+      </w:pPr>
+      <w:r>
+        <w:rPr>
+          <w:b/>
+          <w:sz w:val="24"/>
+          <w:szCs w:val="24"/>
+          <w:u w:val="single"/>
         </w:rPr>
         <w:t xml:space="preserve">Controls: </w:t>
       </w:r>
@@ -2023,8 +2217,162 @@
       </w:pPr>
       <w:r>
         <w:rPr>
-          <w:sz w:val="24"/>
-          <w:szCs w:val="24"/>
+          <w:b/>
+          <w:noProof/>
+          <w:sz w:val="56"/>
+          <w:szCs w:val="56"/>
+        </w:rPr>
+        <w:drawing>
+          <wp:anchor distT="0" distB="0" distL="114300" distR="114300" simplePos="0" relativeHeight="251665408" behindDoc="1" locked="0" layoutInCell="1" allowOverlap="1" wp14:anchorId="6D27A936" wp14:editId="259371CF">
+            <wp:simplePos x="0" y="0"/>
+            <wp:positionH relativeFrom="margin">
+              <wp:align>center</wp:align>
+            </wp:positionH>
+            <wp:positionV relativeFrom="paragraph">
+              <wp:posOffset>12700</wp:posOffset>
+            </wp:positionV>
+            <wp:extent cx="4562475" cy="2378710"/>
+            <wp:effectExtent l="0" t="0" r="9525" b="2540"/>
+            <wp:wrapTight wrapText="bothSides">
+              <wp:wrapPolygon edited="0">
+                <wp:start x="0" y="0"/>
+                <wp:lineTo x="0" y="21450"/>
+                <wp:lineTo x="21555" y="21450"/>
+                <wp:lineTo x="21555" y="0"/>
+                <wp:lineTo x="0" y="0"/>
+              </wp:wrapPolygon>
+            </wp:wrapTight>
+            <wp:docPr id="8" name="Picture 8" descr="C:\Users\mitchell.regan\Desktop\GamePlay2.png"/>
+            <wp:cNvGraphicFramePr>
+              <a:graphicFrameLocks xmlns:a="http://schemas.openxmlformats.org/drawingml/2006/main" noChangeAspect="1"/>
+            </wp:cNvGraphicFramePr>
+            <a:graphic xmlns:a="http://schemas.openxmlformats.org/drawingml/2006/main">
+              <a:graphicData uri="http://schemas.openxmlformats.org/drawingml/2006/picture">
+                <pic:pic xmlns:pic="http://schemas.openxmlformats.org/drawingml/2006/picture">
+                  <pic:nvPicPr>
+                    <pic:cNvPr id="0" name="Picture 1" descr="C:\Users\mitchell.regan\Desktop\GamePlay2.png"/>
+                    <pic:cNvPicPr>
+                      <a:picLocks noChangeAspect="1" noChangeArrowheads="1"/>
+                    </pic:cNvPicPr>
+                  </pic:nvPicPr>
+                  <pic:blipFill>
+                    <a:blip r:embed="rId14" cstate="print">
+                      <a:extLst>
+                        <a:ext uri="{28A0092B-C50C-407E-A947-70E740481C1C}">
+                          <a14:useLocalDpi xmlns:a14="http://schemas.microsoft.com/office/drawing/2010/main" val="0"/>
+                        </a:ext>
+                      </a:extLst>
+                    </a:blip>
+                    <a:srcRect/>
+                    <a:stretch>
+                      <a:fillRect/>
+                    </a:stretch>
+                  </pic:blipFill>
+                  <pic:spPr bwMode="auto">
+                    <a:xfrm>
+                      <a:off x="0" y="0"/>
+                      <a:ext cx="4562475" cy="2378710"/>
+                    </a:xfrm>
+                    <a:prstGeom prst="rect">
+                      <a:avLst/>
+                    </a:prstGeom>
+                    <a:noFill/>
+                    <a:ln>
+                      <a:noFill/>
+                    </a:ln>
+                  </pic:spPr>
+                </pic:pic>
+              </a:graphicData>
+            </a:graphic>
+            <wp14:sizeRelH relativeFrom="margin">
+              <wp14:pctWidth>0</wp14:pctWidth>
+            </wp14:sizeRelH>
+            <wp14:sizeRelV relativeFrom="margin">
+              <wp14:pctHeight>0</wp14:pctHeight>
+            </wp14:sizeRelV>
+          </wp:anchor>
+        </w:drawing>
+      </w:r>
+    </w:p>
+    <w:p>
+      <w:pPr>
+        <w:rPr>
+          <w:sz w:val="24"/>
+          <w:szCs w:val="24"/>
+        </w:rPr>
+      </w:pPr>
+    </w:p>
+    <w:p>
+      <w:pPr>
+        <w:rPr>
+          <w:sz w:val="24"/>
+          <w:szCs w:val="24"/>
+        </w:rPr>
+      </w:pPr>
+    </w:p>
+    <w:p>
+      <w:pPr>
+        <w:rPr>
+          <w:sz w:val="24"/>
+          <w:szCs w:val="24"/>
+        </w:rPr>
+      </w:pPr>
+    </w:p>
+    <w:p>
+      <w:pPr>
+        <w:rPr>
+          <w:sz w:val="24"/>
+          <w:szCs w:val="24"/>
+        </w:rPr>
+      </w:pPr>
+    </w:p>
+    <w:p>
+      <w:pPr>
+        <w:rPr>
+          <w:sz w:val="24"/>
+          <w:szCs w:val="24"/>
+        </w:rPr>
+      </w:pPr>
+    </w:p>
+    <w:p>
+      <w:pPr>
+        <w:rPr>
+          <w:sz w:val="24"/>
+          <w:szCs w:val="24"/>
+        </w:rPr>
+      </w:pPr>
+    </w:p>
+    <w:p>
+      <w:pPr>
+        <w:rPr>
+          <w:sz w:val="24"/>
+          <w:szCs w:val="24"/>
+        </w:rPr>
+      </w:pPr>
+    </w:p>
+    <w:p>
+      <w:pPr>
+        <w:rPr>
+          <w:sz w:val="24"/>
+          <w:szCs w:val="24"/>
+        </w:rPr>
+      </w:pPr>
+    </w:p>
+    <w:p>
+      <w:pPr>
+        <w:rPr>
+          <w:b/>
+          <w:sz w:val="24"/>
+          <w:szCs w:val="24"/>
+          <w:u w:val="single"/>
+        </w:rPr>
+      </w:pPr>
+      <w:r>
+        <w:rPr>
+          <w:b/>
+          <w:sz w:val="24"/>
+          <w:szCs w:val="24"/>
+          <w:u w:val="single"/>
         </w:rPr>
         <w:t>HUD:</w:t>
       </w:r>
@@ -2034,7 +2382,7 @@
         <w:pStyle w:val="ListParagraph"/>
         <w:numPr>
           <w:ilvl w:val="0"/>
-          <w:numId w:val="1"/>
+          <w:numId w:val="3"/>
         </w:numPr>
         <w:rPr>
           <w:sz w:val="24"/>
@@ -2075,7 +2423,7 @@
         <w:pStyle w:val="ListParagraph"/>
         <w:numPr>
           <w:ilvl w:val="0"/>
-          <w:numId w:val="1"/>
+          <w:numId w:val="3"/>
         </w:numPr>
         <w:rPr>
           <w:sz w:val="24"/>
@@ -2095,7 +2443,7 @@
         <w:pStyle w:val="ListParagraph"/>
         <w:numPr>
           <w:ilvl w:val="0"/>
-          <w:numId w:val="1"/>
+          <w:numId w:val="3"/>
         </w:numPr>
         <w:rPr>
           <w:sz w:val="24"/>
@@ -2115,7 +2463,7 @@
         <w:pStyle w:val="ListParagraph"/>
         <w:numPr>
           <w:ilvl w:val="0"/>
-          <w:numId w:val="1"/>
+          <w:numId w:val="3"/>
         </w:numPr>
         <w:rPr>
           <w:sz w:val="24"/>
@@ -2163,7 +2511,7 @@
         <w:pStyle w:val="ListParagraph"/>
         <w:numPr>
           <w:ilvl w:val="0"/>
-          <w:numId w:val="1"/>
+          <w:numId w:val="3"/>
         </w:numPr>
         <w:rPr>
           <w:sz w:val="24"/>
@@ -2180,11 +2528,18 @@
     </w:p>
     <w:p>
       <w:pPr>
+        <w:pStyle w:val="Heading1"/>
+        <w:pBdr>
+          <w:bottom w:val="single" w:sz="36" w:space="1" w:color="auto"/>
+        </w:pBdr>
+        <w:spacing w:before="0" w:after="120"/>
         <w:jc w:val="center"/>
         <w:rPr>
-          <w:b/>
-          <w:sz w:val="56"/>
-          <w:szCs w:val="56"/>
+          <w:rFonts w:ascii="Arial" w:hAnsi="Arial" w:cs="Arial"/>
+          <w:b/>
+          <w:bCs/>
+          <w:color w:val="auto"/>
+          <w:sz w:val="48"/>
         </w:rPr>
       </w:pPr>
       <w:r>
@@ -2195,7 +2550,7 @@
         </w:rPr>
         <w:lastRenderedPageBreak/>
         <w:drawing>
-          <wp:anchor distT="0" distB="0" distL="114300" distR="114300" simplePos="0" relativeHeight="251661312" behindDoc="1" locked="0" layoutInCell="1" allowOverlap="1" wp14:anchorId="0401421A" wp14:editId="3F518A4E">
+          <wp:anchor distT="0" distB="0" distL="114300" distR="114300" simplePos="0" relativeHeight="251661312" behindDoc="1" locked="0" layoutInCell="1" allowOverlap="1" wp14:anchorId="2B6C6CA5" wp14:editId="7990C909">
             <wp:simplePos x="0" y="0"/>
             <wp:positionH relativeFrom="margin">
               <wp:posOffset>2724150</wp:posOffset>
@@ -2236,7 +2591,7 @@
                     </pic:cNvPicPr>
                   </pic:nvPicPr>
                   <pic:blipFill>
-                    <a:blip r:embed="rId13">
+                    <a:blip r:embed="rId15">
                       <a:extLst>
                         <a:ext uri="{28A0092B-C50C-407E-A947-70E740481C1C}">
                           <a14:useLocalDpi xmlns:a14="http://schemas.microsoft.com/office/drawing/2010/main" val="0"/>
@@ -2275,27 +2630,47 @@
       </w:r>
       <w:r>
         <w:rPr>
-          <w:b/>
-          <w:sz w:val="56"/>
-          <w:szCs w:val="56"/>
-        </w:rPr>
-        <w:t>Resources Overview</w:t>
-      </w:r>
-    </w:p>
-    <w:p>
-      <w:pPr>
-        <w:ind w:firstLine="720"/>
-        <w:rPr>
-          <w:b/>
-          <w:sz w:val="24"/>
-          <w:szCs w:val="24"/>
-        </w:rPr>
-      </w:pPr>
-      <w:r>
-        <w:rPr>
-          <w:b/>
-          <w:sz w:val="24"/>
-          <w:szCs w:val="24"/>
+          <w:rFonts w:ascii="Arial" w:hAnsi="Arial" w:cs="Arial"/>
+          <w:b/>
+          <w:color w:val="auto"/>
+          <w:sz w:val="48"/>
+        </w:rPr>
+        <w:t xml:space="preserve"> </w:t>
+      </w:r>
+      <w:r>
+        <w:rPr>
+          <w:rFonts w:ascii="Arial" w:hAnsi="Arial" w:cs="Arial"/>
+          <w:b/>
+          <w:color w:val="auto"/>
+          <w:sz w:val="48"/>
+        </w:rPr>
+        <w:t>RESOURCES</w:t>
+      </w:r>
+      <w:r>
+        <w:rPr>
+          <w:rFonts w:ascii="Arial" w:hAnsi="Arial" w:cs="Arial"/>
+          <w:b/>
+          <w:color w:val="auto"/>
+          <w:sz w:val="48"/>
+        </w:rPr>
+        <w:t xml:space="preserve"> OVERVIEW</w:t>
+      </w:r>
+    </w:p>
+    <w:p>
+      <w:pPr>
+        <w:rPr>
+          <w:b/>
+          <w:sz w:val="24"/>
+          <w:szCs w:val="24"/>
+          <w:u w:val="single"/>
+        </w:rPr>
+      </w:pPr>
+      <w:r>
+        <w:rPr>
+          <w:b/>
+          <w:sz w:val="24"/>
+          <w:szCs w:val="24"/>
+          <w:u w:val="single"/>
         </w:rPr>
         <w:t>Art:</w:t>
       </w:r>
@@ -2319,7 +2694,7 @@
           <w:szCs w:val="24"/>
         </w:rPr>
         <w:drawing>
-          <wp:anchor distT="0" distB="0" distL="114300" distR="114300" simplePos="0" relativeHeight="251662336" behindDoc="1" locked="0" layoutInCell="1" allowOverlap="1" wp14:anchorId="1BAC4B15" wp14:editId="3BC9128F">
+          <wp:anchor distT="0" distB="0" distL="114300" distR="114300" simplePos="0" relativeHeight="251662336" behindDoc="1" locked="0" layoutInCell="1" allowOverlap="1" wp14:anchorId="604C7389" wp14:editId="6FF92ED3">
             <wp:simplePos x="0" y="0"/>
             <wp:positionH relativeFrom="margin">
               <wp:align>right</wp:align>
@@ -2367,7 +2742,7 @@
                     </pic:cNvPicPr>
                   </pic:nvPicPr>
                   <pic:blipFill>
-                    <a:blip r:embed="rId14">
+                    <a:blip r:embed="rId16">
                       <a:extLst>
                         <a:ext uri="{28A0092B-C50C-407E-A947-70E740481C1C}">
                           <a14:useLocalDpi xmlns:a14="http://schemas.microsoft.com/office/drawing/2010/main" val="0"/>
@@ -2505,7 +2880,7 @@
                     </pic:cNvPicPr>
                   </pic:nvPicPr>
                   <pic:blipFill>
-                    <a:blip r:embed="rId15" cstate="print">
+                    <a:blip r:embed="rId17" cstate="print">
                       <a:extLst>
                         <a:ext uri="{28A0092B-C50C-407E-A947-70E740481C1C}">
                           <a14:useLocalDpi xmlns:a14="http://schemas.microsoft.com/office/drawing/2010/main" val="0"/>
@@ -2596,22 +2971,25 @@
     </w:p>
     <w:p>
       <w:pPr>
-        <w:ind w:firstLine="720"/>
-        <w:rPr>
-          <w:b/>
-          <w:sz w:val="24"/>
-          <w:szCs w:val="24"/>
-        </w:rPr>
-      </w:pPr>
-      <w:r>
-        <w:rPr>
-          <w:b/>
-          <w:sz w:val="24"/>
-          <w:szCs w:val="24"/>
+        <w:rPr>
+          <w:b/>
+          <w:sz w:val="24"/>
+          <w:szCs w:val="24"/>
+          <w:u w:val="single"/>
+        </w:rPr>
+      </w:pPr>
+      <w:bookmarkStart w:id="0" w:name="_GoBack"/>
+      <w:r>
+        <w:rPr>
+          <w:b/>
+          <w:sz w:val="24"/>
+          <w:szCs w:val="24"/>
+          <w:u w:val="single"/>
         </w:rPr>
         <w:t>Audio:</w:t>
       </w:r>
     </w:p>
+    <w:bookmarkEnd w:id="0"/>
     <w:p>
       <w:pPr>
         <w:pStyle w:val="ListParagraph"/>
@@ -2681,22 +3059,38 @@
     </w:p>
     <w:p>
       <w:pPr>
-        <w:ind w:firstLine="720"/>
+        <w:pStyle w:val="Heading1"/>
+        <w:pBdr>
+          <w:bottom w:val="single" w:sz="36" w:space="1" w:color="auto"/>
+        </w:pBdr>
+        <w:spacing w:before="0" w:after="120"/>
         <w:jc w:val="center"/>
         <w:rPr>
-          <w:b/>
-          <w:sz w:val="56"/>
-          <w:szCs w:val="56"/>
-        </w:rPr>
-      </w:pPr>
-      <w:r>
-        <w:rPr>
-          <w:b/>
-          <w:sz w:val="56"/>
-          <w:szCs w:val="56"/>
+          <w:rFonts w:ascii="Arial" w:hAnsi="Arial" w:cs="Arial"/>
+          <w:b/>
+          <w:bCs/>
+          <w:color w:val="auto"/>
+          <w:sz w:val="48"/>
+        </w:rPr>
+      </w:pPr>
+      <w:r>
+        <w:rPr>
+          <w:rFonts w:ascii="Arial" w:hAnsi="Arial" w:cs="Arial"/>
+          <w:b/>
+          <w:color w:val="auto"/>
+          <w:sz w:val="48"/>
         </w:rPr>
         <w:lastRenderedPageBreak/>
-        <w:t>Environment Overview</w:t>
+        <w:t>ENVIRONMENT</w:t>
+      </w:r>
+      <w:r>
+        <w:rPr>
+          <w:rFonts w:ascii="Arial" w:hAnsi="Arial" w:cs="Arial"/>
+          <w:b/>
+          <w:color w:val="auto"/>
+          <w:sz w:val="48"/>
+        </w:rPr>
+        <w:t xml:space="preserve"> OVERVIEW</w:t>
       </w:r>
     </w:p>
     <w:p>
@@ -2872,7 +3266,7 @@
                     </pic:cNvPicPr>
                   </pic:nvPicPr>
                   <pic:blipFill>
-                    <a:blip r:embed="rId16" cstate="print">
+                    <a:blip r:embed="rId18" cstate="print">
                       <a:extLst>
                         <a:ext uri="{28A0092B-C50C-407E-A947-70E740481C1C}">
                           <a14:useLocalDpi xmlns:a14="http://schemas.microsoft.com/office/drawing/2010/main" val="0"/>
@@ -2914,15 +3308,7 @@
           <w:sz w:val="24"/>
           <w:szCs w:val="24"/>
         </w:rPr>
-        <w:t xml:space="preserve">Our tutorial level is set inside of a dojo, since it is where we will be teaching the player how to use the game mechanics. After that, they leave the dojo and must defend their village from the first enemies of the game, using what they learned from the tutorial to fend them off. Then they are sent into a dark forest in search of the temple where the evil enemy spirits are coming from, which is </w:t>
-      </w:r>
-      <w:bookmarkStart w:id="0" w:name="_GoBack"/>
-      <w:r>
-        <w:rPr>
-          <w:sz w:val="24"/>
-          <w:szCs w:val="24"/>
-        </w:rPr>
-        <w:t>the last environment of the game.</w:t>
+        <w:t>Our tutorial level is set inside of a dojo, since it is where we will be teaching the player how to use the game mechanics. After that, they leave the dojo and must defend their village from the first enemies of the game, using what they learned from the tutorial to fend them off. Then they are sent into a dark forest in search of the temple where the evil enemy spirits are coming from, which is the last environment of the game.</w:t>
       </w:r>
       <w:r>
         <w:rPr>
@@ -2932,7 +3318,6 @@
         <w:t xml:space="preserve"> </w:t>
       </w:r>
     </w:p>
-    <w:bookmarkEnd w:id="0"/>
     <w:p>
       <w:pPr>
         <w:ind w:firstLine="720"/>
@@ -2941,65 +3326,9 @@
           <w:szCs w:val="24"/>
         </w:rPr>
       </w:pPr>
-      <w:r>
-        <w:rPr>
-          <w:noProof/>
-          <w:sz w:val="24"/>
-          <w:szCs w:val="24"/>
-        </w:rPr>
-        <w:lastRenderedPageBreak/>
-        <w:drawing>
-          <wp:inline distT="0" distB="0" distL="0" distR="0">
-            <wp:extent cx="5991225" cy="3124200"/>
-            <wp:effectExtent l="0" t="0" r="9525" b="0"/>
-            <wp:docPr id="7" name="Picture 7" descr="C:\Users\mitchell.regan\Desktop\GamePlay.png"/>
-            <wp:cNvGraphicFramePr>
-              <a:graphicFrameLocks xmlns:a="http://schemas.openxmlformats.org/drawingml/2006/main" noChangeAspect="1"/>
-            </wp:cNvGraphicFramePr>
-            <a:graphic xmlns:a="http://schemas.openxmlformats.org/drawingml/2006/main">
-              <a:graphicData uri="http://schemas.openxmlformats.org/drawingml/2006/picture">
-                <pic:pic xmlns:pic="http://schemas.openxmlformats.org/drawingml/2006/picture">
-                  <pic:nvPicPr>
-                    <pic:cNvPr id="0" name="Picture 2" descr="C:\Users\mitchell.regan\Desktop\GamePlay.png"/>
-                    <pic:cNvPicPr>
-                      <a:picLocks noChangeAspect="1" noChangeArrowheads="1"/>
-                    </pic:cNvPicPr>
-                  </pic:nvPicPr>
-                  <pic:blipFill>
-                    <a:blip r:embed="rId17" cstate="print">
-                      <a:extLst>
-                        <a:ext uri="{28A0092B-C50C-407E-A947-70E740481C1C}">
-                          <a14:useLocalDpi xmlns:a14="http://schemas.microsoft.com/office/drawing/2010/main" val="0"/>
-                        </a:ext>
-                      </a:extLst>
-                    </a:blip>
-                    <a:srcRect/>
-                    <a:stretch>
-                      <a:fillRect/>
-                    </a:stretch>
-                  </pic:blipFill>
-                  <pic:spPr bwMode="auto">
-                    <a:xfrm>
-                      <a:off x="0" y="0"/>
-                      <a:ext cx="5991225" cy="3124200"/>
-                    </a:xfrm>
-                    <a:prstGeom prst="rect">
-                      <a:avLst/>
-                    </a:prstGeom>
-                    <a:noFill/>
-                    <a:ln>
-                      <a:noFill/>
-                    </a:ln>
-                  </pic:spPr>
-                </pic:pic>
-              </a:graphicData>
-            </a:graphic>
-          </wp:inline>
-        </w:drawing>
-      </w:r>
     </w:p>
     <w:sectPr>
-      <w:footerReference w:type="default" r:id="rId18"/>
+      <w:footerReference w:type="default" r:id="rId19"/>
       <w:pgSz w:w="12240" w:h="15840"/>
       <w:pgMar w:top="1440" w:right="1440" w:bottom="1440" w:left="1440" w:header="720" w:footer="720" w:gutter="0"/>
       <w:cols w:space="720"/>
@@ -3196,6 +3525,119 @@
     </w:lvl>
   </w:abstractNum>
   <w:abstractNum w:abstractNumId="1">
+    <w:nsid w:val="1FD609D9"/>
+    <w:multiLevelType w:val="hybridMultilevel"/>
+    <w:tmpl w:val="192861A8"/>
+    <w:lvl w:ilvl="0" w:tplc="0409000F">
+      <w:start w:val="1"/>
+      <w:numFmt w:val="decimal"/>
+      <w:lvlText w:val="%1."/>
+      <w:lvlJc w:val="left"/>
+      <w:pPr>
+        <w:ind w:left="720" w:hanging="360"/>
+      </w:pPr>
+      <w:rPr>
+        <w:rFonts w:hint="default"/>
+      </w:rPr>
+    </w:lvl>
+    <w:lvl w:ilvl="1" w:tplc="04090003" w:tentative="1">
+      <w:start w:val="1"/>
+      <w:numFmt w:val="bullet"/>
+      <w:lvlText w:val="o"/>
+      <w:lvlJc w:val="left"/>
+      <w:pPr>
+        <w:ind w:left="1440" w:hanging="360"/>
+      </w:pPr>
+      <w:rPr>
+        <w:rFonts w:ascii="Courier New" w:hAnsi="Courier New" w:cs="Courier New" w:hint="default"/>
+      </w:rPr>
+    </w:lvl>
+    <w:lvl w:ilvl="2" w:tplc="04090005" w:tentative="1">
+      <w:start w:val="1"/>
+      <w:numFmt w:val="bullet"/>
+      <w:lvlText w:val=""/>
+      <w:lvlJc w:val="left"/>
+      <w:pPr>
+        <w:ind w:left="2160" w:hanging="360"/>
+      </w:pPr>
+      <w:rPr>
+        <w:rFonts w:ascii="Wingdings" w:hAnsi="Wingdings" w:hint="default"/>
+      </w:rPr>
+    </w:lvl>
+    <w:lvl w:ilvl="3" w:tplc="04090001" w:tentative="1">
+      <w:start w:val="1"/>
+      <w:numFmt w:val="bullet"/>
+      <w:lvlText w:val=""/>
+      <w:lvlJc w:val="left"/>
+      <w:pPr>
+        <w:ind w:left="2880" w:hanging="360"/>
+      </w:pPr>
+      <w:rPr>
+        <w:rFonts w:ascii="Symbol" w:hAnsi="Symbol" w:hint="default"/>
+      </w:rPr>
+    </w:lvl>
+    <w:lvl w:ilvl="4" w:tplc="04090003" w:tentative="1">
+      <w:start w:val="1"/>
+      <w:numFmt w:val="bullet"/>
+      <w:lvlText w:val="o"/>
+      <w:lvlJc w:val="left"/>
+      <w:pPr>
+        <w:ind w:left="3600" w:hanging="360"/>
+      </w:pPr>
+      <w:rPr>
+        <w:rFonts w:ascii="Courier New" w:hAnsi="Courier New" w:cs="Courier New" w:hint="default"/>
+      </w:rPr>
+    </w:lvl>
+    <w:lvl w:ilvl="5" w:tplc="04090005" w:tentative="1">
+      <w:start w:val="1"/>
+      <w:numFmt w:val="bullet"/>
+      <w:lvlText w:val=""/>
+      <w:lvlJc w:val="left"/>
+      <w:pPr>
+        <w:ind w:left="4320" w:hanging="360"/>
+      </w:pPr>
+      <w:rPr>
+        <w:rFonts w:ascii="Wingdings" w:hAnsi="Wingdings" w:hint="default"/>
+      </w:rPr>
+    </w:lvl>
+    <w:lvl w:ilvl="6" w:tplc="04090001" w:tentative="1">
+      <w:start w:val="1"/>
+      <w:numFmt w:val="bullet"/>
+      <w:lvlText w:val=""/>
+      <w:lvlJc w:val="left"/>
+      <w:pPr>
+        <w:ind w:left="5040" w:hanging="360"/>
+      </w:pPr>
+      <w:rPr>
+        <w:rFonts w:ascii="Symbol" w:hAnsi="Symbol" w:hint="default"/>
+      </w:rPr>
+    </w:lvl>
+    <w:lvl w:ilvl="7" w:tplc="04090003" w:tentative="1">
+      <w:start w:val="1"/>
+      <w:numFmt w:val="bullet"/>
+      <w:lvlText w:val="o"/>
+      <w:lvlJc w:val="left"/>
+      <w:pPr>
+        <w:ind w:left="5760" w:hanging="360"/>
+      </w:pPr>
+      <w:rPr>
+        <w:rFonts w:ascii="Courier New" w:hAnsi="Courier New" w:cs="Courier New" w:hint="default"/>
+      </w:rPr>
+    </w:lvl>
+    <w:lvl w:ilvl="8" w:tplc="04090005" w:tentative="1">
+      <w:start w:val="1"/>
+      <w:numFmt w:val="bullet"/>
+      <w:lvlText w:val=""/>
+      <w:lvlJc w:val="left"/>
+      <w:pPr>
+        <w:ind w:left="6480" w:hanging="360"/>
+      </w:pPr>
+      <w:rPr>
+        <w:rFonts w:ascii="Wingdings" w:hAnsi="Wingdings" w:hint="default"/>
+      </w:rPr>
+    </w:lvl>
+  </w:abstractNum>
+  <w:abstractNum w:abstractNumId="2">
     <w:nsid w:val="61891423"/>
     <w:multiLevelType w:val="hybridMultilevel"/>
     <w:tmpl w:val="02D4BAB6"/>
@@ -3311,6 +3753,9 @@
     <w:abstractNumId w:val="0"/>
   </w:num>
   <w:num w:numId="2">
+    <w:abstractNumId w:val="2"/>
+  </w:num>
+  <w:num w:numId="3">
     <w:abstractNumId w:val="1"/>
   </w:num>
 </w:numbering>
@@ -4154,7 +4599,7 @@
 </file>
 
 <file path=customXml/itemProps1.xml><?xml version="1.0" encoding="utf-8"?>
-<ds:datastoreItem xmlns:ds="http://schemas.openxmlformats.org/officeDocument/2006/customXml" ds:itemID="{CFF018B5-6E1C-4868-B0ED-EC758D60F0E1}">
+<ds:datastoreItem xmlns:ds="http://schemas.openxmlformats.org/officeDocument/2006/customXml" ds:itemID="{50D00334-4258-4FE9-B35C-1F742CC51E2B}">
   <ds:schemaRefs>
     <ds:schemaRef ds:uri="http://schemas.openxmlformats.org/officeDocument/2006/bibliography"/>
   </ds:schemaRefs>

</xml_diff>